<commit_message>
Emmax and SOLReg scripts and Heritability tables
Launch - rename hits to lookup (also affects LookupTable),
		added phenoPrep to crf

AnnotationCollection - recover all temp files in a directory
		cleanup commented out code
		dumpLists to any directory
		
CountHash - specialized functions

Emmax - new class for generating scripts for Emmax

CALiCo_SOL - new class for generating scripts for SOLReg

Heritability - updates to make table with counts
</commit_message>
<xml_diff>
--- a/docs/GenvisisTechDoc.docx
+++ b/docs/GenvisisTechDoc.docx
@@ -41,28 +41,98 @@
           <w:rFonts w:ascii="Arial" w:hAnsi="Arial" w:cs="Arial"/>
           <w:sz w:val="20"/>
         </w:rPr>
-        <w:t xml:space="preserve"> is a software package that provides the convenience of visualizing </w:t>
-      </w:r>
-      <w:r>
-        <w:rPr>
-          <w:rFonts w:ascii="Arial" w:hAnsi="Arial" w:cs="Arial"/>
-          <w:sz w:val="20"/>
-        </w:rPr>
-        <w:t>many gene</w:t>
-      </w:r>
-      <w:r>
-        <w:rPr>
-          <w:rFonts w:ascii="Arial" w:hAnsi="Arial" w:cs="Arial"/>
-          <w:sz w:val="20"/>
-        </w:rPr>
-        <w:t xml:space="preserve"> markers and samples at a time, and navigates through them fast.</w:t>
-      </w:r>
-      <w:r>
-        <w:rPr>
-          <w:rFonts w:ascii="Arial" w:hAnsi="Arial" w:cs="Arial"/>
-          <w:sz w:val="20"/>
-        </w:rPr>
-        <w:t xml:space="preserve"> It also has embedded tools for CNV analysis.</w:t>
+        <w:t xml:space="preserve"> </w:t>
+      </w:r>
+      <w:r>
+        <w:rPr>
+          <w:rFonts w:ascii="Arial" w:hAnsi="Arial" w:cs="Arial"/>
+          <w:sz w:val="20"/>
+        </w:rPr>
+        <w:t xml:space="preserve">avails the </w:t>
+      </w:r>
+      <w:r>
+        <w:rPr>
+          <w:rFonts w:ascii="Arial" w:hAnsi="Arial" w:cs="Arial"/>
+          <w:sz w:val="20"/>
+        </w:rPr>
+        <w:t>visualiz</w:t>
+      </w:r>
+      <w:r>
+        <w:rPr>
+          <w:rFonts w:ascii="Arial" w:hAnsi="Arial" w:cs="Arial"/>
+          <w:sz w:val="20"/>
+        </w:rPr>
+        <w:t>ation of genetic markers (the intensity, Log R Ration, or Theta) or sample (allele frequency)</w:t>
+      </w:r>
+      <w:r>
+        <w:rPr>
+          <w:rFonts w:ascii="Arial" w:hAnsi="Arial" w:cs="Arial"/>
+          <w:sz w:val="20"/>
+        </w:rPr>
+        <w:t xml:space="preserve">, and navigates through </w:t>
+      </w:r>
+      <w:r>
+        <w:rPr>
+          <w:rFonts w:ascii="Arial" w:hAnsi="Arial" w:cs="Arial"/>
+          <w:sz w:val="20"/>
+        </w:rPr>
+        <w:t>different markers and samples</w:t>
+      </w:r>
+      <w:r>
+        <w:rPr>
+          <w:rFonts w:ascii="Arial" w:hAnsi="Arial" w:cs="Arial"/>
+          <w:sz w:val="20"/>
+        </w:rPr>
+        <w:t xml:space="preserve"> </w:t>
+      </w:r>
+      <w:r>
+        <w:rPr>
+          <w:rFonts w:ascii="Arial" w:hAnsi="Arial" w:cs="Arial"/>
+          <w:sz w:val="20"/>
+        </w:rPr>
+        <w:t xml:space="preserve">at a </w:t>
+      </w:r>
+      <w:r>
+        <w:rPr>
+          <w:rFonts w:ascii="Arial" w:hAnsi="Arial" w:cs="Arial"/>
+          <w:sz w:val="20"/>
+        </w:rPr>
+        <w:t>fast</w:t>
+      </w:r>
+      <w:r>
+        <w:rPr>
+          <w:rFonts w:ascii="Arial" w:hAnsi="Arial" w:cs="Arial"/>
+          <w:sz w:val="20"/>
+        </w:rPr>
+        <w:t xml:space="preserve"> pace</w:t>
+      </w:r>
+      <w:r>
+        <w:rPr>
+          <w:rFonts w:ascii="Arial" w:hAnsi="Arial" w:cs="Arial"/>
+          <w:sz w:val="20"/>
+        </w:rPr>
+        <w:t>.</w:t>
+      </w:r>
+      <w:r>
+        <w:rPr>
+          <w:rFonts w:ascii="Arial" w:hAnsi="Arial" w:cs="Arial"/>
+          <w:sz w:val="20"/>
+        </w:rPr>
+        <w:t xml:space="preserve"> </w:t>
+      </w:r>
+      <w:r>
+        <w:rPr>
+          <w:rFonts w:ascii="Arial" w:hAnsi="Arial" w:cs="Arial"/>
+          <w:sz w:val="20"/>
+        </w:rPr>
+        <w:t>It aims to be a convenience tool for visual analysis or data Quality Control, as a complementary to the numerical based software, such as plink</w:t>
+      </w:r>
+      <w:r>
+        <w:rPr>
+          <w:rFonts w:ascii="Arial" w:hAnsi="Arial" w:cs="Arial"/>
+          <w:sz w:val="20"/>
+        </w:rPr>
+        <w:t>.</w:t>
       </w:r>
     </w:p>
     <w:p>
@@ -72,12 +142,151 @@
           <w:sz w:val="20"/>
         </w:rPr>
       </w:pPr>
-      <w:r>
-        <w:rPr>
-          <w:rFonts w:ascii="Arial" w:hAnsi="Arial" w:cs="Arial"/>
-          <w:sz w:val="20"/>
-        </w:rPr>
-        <w:t>The basic steps of using it are:</w:t>
+      <w:proofErr w:type="spellStart"/>
+      <w:r>
+        <w:rPr>
+          <w:rFonts w:ascii="Arial" w:hAnsi="Arial" w:cs="Arial"/>
+          <w:sz w:val="20"/>
+        </w:rPr>
+        <w:t>Genvisis</w:t>
+      </w:r>
+      <w:proofErr w:type="spellEnd"/>
+      <w:r>
+        <w:rPr>
+          <w:rFonts w:ascii="Arial" w:hAnsi="Arial" w:cs="Arial"/>
+          <w:sz w:val="20"/>
+        </w:rPr>
+        <w:t xml:space="preserve"> is different from plink in that it provides that visual analysis or;</w:t>
+      </w:r>
+    </w:p>
+    <w:p>
+      <w:pPr>
+        <w:rPr>
+          <w:rFonts w:ascii="Arial" w:hAnsi="Arial" w:cs="Arial"/>
+          <w:sz w:val="20"/>
+        </w:rPr>
+      </w:pPr>
+      <w:proofErr w:type="spellStart"/>
+      <w:r>
+        <w:rPr>
+          <w:rFonts w:ascii="Arial" w:hAnsi="Arial" w:cs="Arial"/>
+          <w:sz w:val="20"/>
+        </w:rPr>
+        <w:t>Genvisis</w:t>
+      </w:r>
+      <w:proofErr w:type="spellEnd"/>
+      <w:r>
+        <w:rPr>
+          <w:rFonts w:ascii="Arial" w:hAnsi="Arial" w:cs="Arial"/>
+          <w:sz w:val="20"/>
+        </w:rPr>
+        <w:t xml:space="preserve"> is different Excel in that Excel cannot handle</w:t>
+      </w:r>
+      <w:r>
+        <w:rPr>
+          <w:rFonts w:ascii="Arial" w:hAnsi="Arial" w:cs="Arial"/>
+          <w:sz w:val="20"/>
+        </w:rPr>
+        <w:t xml:space="preserve"> data having more than 200,000 rows, and cannot display and switch among different markers easily.</w:t>
+      </w:r>
+    </w:p>
+    <w:p>
+      <w:pPr>
+        <w:rPr>
+          <w:rFonts w:ascii="Arial" w:hAnsi="Arial" w:cs="Arial"/>
+          <w:sz w:val="20"/>
+        </w:rPr>
+      </w:pPr>
+      <w:proofErr w:type="spellStart"/>
+      <w:r>
+        <w:rPr>
+          <w:rFonts w:ascii="Arial" w:hAnsi="Arial" w:cs="Arial"/>
+          <w:sz w:val="20"/>
+        </w:rPr>
+        <w:t>Genvisis</w:t>
+      </w:r>
+      <w:proofErr w:type="spellEnd"/>
+      <w:r>
+        <w:rPr>
+          <w:rFonts w:ascii="Arial" w:hAnsi="Arial" w:cs="Arial"/>
+          <w:sz w:val="20"/>
+        </w:rPr>
+        <w:t xml:space="preserve"> is different from R code in that it lets users annotate and comment;</w:t>
+      </w:r>
+    </w:p>
+    <w:p>
+      <w:pPr>
+        <w:rPr>
+          <w:rFonts w:ascii="Arial" w:hAnsi="Arial" w:cs="Arial"/>
+          <w:sz w:val="20"/>
+        </w:rPr>
+      </w:pPr>
+      <w:r>
+        <w:rPr>
+          <w:rFonts w:ascii="Arial" w:hAnsi="Arial" w:cs="Arial"/>
+          <w:sz w:val="20"/>
+        </w:rPr>
+        <w:br w:type="page"/>
+      </w:r>
+    </w:p>
+    <w:p>
+      <w:pPr>
+        <w:rPr>
+          <w:rFonts w:ascii="Arial" w:hAnsi="Arial" w:cs="Arial"/>
+          <w:sz w:val="20"/>
+        </w:rPr>
+      </w:pPr>
+      <w:r>
+        <w:rPr>
+          <w:rFonts w:ascii="Arial" w:hAnsi="Arial" w:cs="Arial"/>
+          <w:sz w:val="20"/>
+        </w:rPr>
+        <w:lastRenderedPageBreak/>
+        <w:t xml:space="preserve">The basic </w:t>
+      </w:r>
+      <w:r>
+        <w:rPr>
+          <w:rFonts w:ascii="Arial" w:hAnsi="Arial" w:cs="Arial"/>
+          <w:sz w:val="20"/>
+        </w:rPr>
+        <w:t>procedure</w:t>
+      </w:r>
+      <w:r>
+        <w:rPr>
+          <w:rFonts w:ascii="Arial" w:hAnsi="Arial" w:cs="Arial"/>
+          <w:sz w:val="20"/>
+        </w:rPr>
+        <w:t xml:space="preserve"> of using </w:t>
+      </w:r>
+      <w:proofErr w:type="spellStart"/>
+      <w:r>
+        <w:rPr>
+          <w:rFonts w:ascii="Arial" w:hAnsi="Arial" w:cs="Arial"/>
+          <w:sz w:val="20"/>
+        </w:rPr>
+        <w:t>Genvisis</w:t>
+      </w:r>
+      <w:proofErr w:type="spellEnd"/>
+      <w:r>
+        <w:rPr>
+          <w:rFonts w:ascii="Arial" w:hAnsi="Arial" w:cs="Arial"/>
+          <w:sz w:val="20"/>
+        </w:rPr>
+        <w:t xml:space="preserve"> </w:t>
+      </w:r>
+      <w:r>
+        <w:rPr>
+          <w:rFonts w:ascii="Arial" w:hAnsi="Arial" w:cs="Arial"/>
+          <w:sz w:val="20"/>
+        </w:rPr>
+        <w:t>is</w:t>
+      </w:r>
+      <w:r>
+        <w:rPr>
+          <w:rFonts w:ascii="Arial" w:hAnsi="Arial" w:cs="Arial"/>
+          <w:sz w:val="20"/>
+        </w:rPr>
+        <w:t>:</w:t>
       </w:r>
     </w:p>
     <w:p>
@@ -97,55 +306,7 @@
           <w:rFonts w:ascii="Arial" w:hAnsi="Arial" w:cs="Arial"/>
           <w:sz w:val="20"/>
         </w:rPr>
-        <w:t xml:space="preserve">Parse </w:t>
-      </w:r>
-      <w:proofErr w:type="spellStart"/>
-      <w:r>
-        <w:rPr>
-          <w:rFonts w:ascii="Arial" w:hAnsi="Arial" w:cs="Arial"/>
-          <w:sz w:val="20"/>
-        </w:rPr>
-        <w:t>Illumina</w:t>
-      </w:r>
-      <w:proofErr w:type="spellEnd"/>
-      <w:r>
-        <w:rPr>
-          <w:rFonts w:ascii="Arial" w:hAnsi="Arial" w:cs="Arial"/>
-          <w:sz w:val="20"/>
-        </w:rPr>
-        <w:t>/</w:t>
-      </w:r>
-      <w:proofErr w:type="spellStart"/>
-      <w:r>
-        <w:rPr>
-          <w:rFonts w:ascii="Arial" w:hAnsi="Arial" w:cs="Arial"/>
-          <w:sz w:val="20"/>
-        </w:rPr>
-        <w:t>Infimax</w:t>
-      </w:r>
-      <w:proofErr w:type="spellEnd"/>
-      <w:r>
-        <w:rPr>
-          <w:rFonts w:ascii="Arial" w:hAnsi="Arial" w:cs="Arial"/>
-          <w:sz w:val="20"/>
-        </w:rPr>
-        <w:t>/</w:t>
-      </w:r>
-      <w:proofErr w:type="spellStart"/>
-      <w:r>
-        <w:rPr>
-          <w:rFonts w:ascii="Arial" w:hAnsi="Arial" w:cs="Arial"/>
-          <w:sz w:val="20"/>
-        </w:rPr>
-        <w:t>csv</w:t>
-      </w:r>
-      <w:proofErr w:type="spellEnd"/>
-      <w:r>
-        <w:rPr>
-          <w:rFonts w:ascii="Arial" w:hAnsi="Arial" w:cs="Arial"/>
-          <w:sz w:val="20"/>
-        </w:rPr>
-        <w:t>/:</w:t>
+        <w:t>Initialize a new project:</w:t>
       </w:r>
     </w:p>
     <w:p>
@@ -162,7 +323,14 @@
           <w:rFonts w:ascii="Arial" w:hAnsi="Arial" w:cs="Arial"/>
           <w:sz w:val="20"/>
         </w:rPr>
-        <w:t>Load and parse micro array data (Create a new project);</w:t>
+        <w:t>???</w:t>
+      </w:r>
+      <w:r>
+        <w:rPr>
+          <w:rFonts w:ascii="Arial" w:hAnsi="Arial" w:cs="Arial"/>
+          <w:sz w:val="20"/>
+        </w:rPr>
+        <w:t>;</w:t>
       </w:r>
     </w:p>
     <w:p>
@@ -182,7 +350,55 @@
           <w:rFonts w:ascii="Arial" w:hAnsi="Arial" w:cs="Arial"/>
           <w:sz w:val="20"/>
         </w:rPr>
-        <w:t>Extract Plots:</w:t>
+        <w:t xml:space="preserve">Parse </w:t>
+      </w:r>
+      <w:proofErr w:type="spellStart"/>
+      <w:r>
+        <w:rPr>
+          <w:rFonts w:ascii="Arial" w:hAnsi="Arial" w:cs="Arial"/>
+          <w:sz w:val="20"/>
+        </w:rPr>
+        <w:t>Illumina</w:t>
+      </w:r>
+      <w:proofErr w:type="spellEnd"/>
+      <w:r>
+        <w:rPr>
+          <w:rFonts w:ascii="Arial" w:hAnsi="Arial" w:cs="Arial"/>
+          <w:sz w:val="20"/>
+        </w:rPr>
+        <w:t>/</w:t>
+      </w:r>
+      <w:proofErr w:type="spellStart"/>
+      <w:r>
+        <w:rPr>
+          <w:rFonts w:ascii="Arial" w:hAnsi="Arial" w:cs="Arial"/>
+          <w:sz w:val="20"/>
+        </w:rPr>
+        <w:t>Infimax</w:t>
+      </w:r>
+      <w:proofErr w:type="spellEnd"/>
+      <w:r>
+        <w:rPr>
+          <w:rFonts w:ascii="Arial" w:hAnsi="Arial" w:cs="Arial"/>
+          <w:sz w:val="20"/>
+        </w:rPr>
+        <w:t>/</w:t>
+      </w:r>
+      <w:proofErr w:type="spellStart"/>
+      <w:r>
+        <w:rPr>
+          <w:rFonts w:ascii="Arial" w:hAnsi="Arial" w:cs="Arial"/>
+          <w:sz w:val="20"/>
+        </w:rPr>
+        <w:t>csv</w:t>
+      </w:r>
+      <w:proofErr w:type="spellEnd"/>
+      <w:r>
+        <w:rPr>
+          <w:rFonts w:ascii="Arial" w:hAnsi="Arial" w:cs="Arial"/>
+          <w:sz w:val="20"/>
+        </w:rPr>
+        <w:t>/:</w:t>
       </w:r>
     </w:p>
     <w:p>
@@ -199,7 +415,7 @@
           <w:rFonts w:ascii="Arial" w:hAnsi="Arial" w:cs="Arial"/>
           <w:sz w:val="20"/>
         </w:rPr>
-        <w:t>Convert the data into a format that is</w:t>
+        <w:t>Load and parse micro array data (Create a new project);</w:t>
       </w:r>
     </w:p>
     <w:p>
@@ -219,7 +435,14 @@
           <w:rFonts w:ascii="Arial" w:hAnsi="Arial" w:cs="Arial"/>
           <w:sz w:val="20"/>
         </w:rPr>
-        <w:t>Slim Plots:</w:t>
+        <w:t>Transpose Data</w:t>
+      </w:r>
+      <w:r>
+        <w:rPr>
+          <w:rFonts w:ascii="Arial" w:hAnsi="Arial" w:cs="Arial"/>
+          <w:sz w:val="20"/>
+        </w:rPr>
+        <w:t>:</w:t>
       </w:r>
     </w:p>
     <w:p>
@@ -234,6 +457,75 @@
       <w:r>
         <w:rPr>
           <w:rFonts w:ascii="Arial" w:hAnsi="Arial" w:cs="Arial"/>
+          <w:sz w:val="20"/>
+        </w:rPr>
+        <w:t xml:space="preserve">Save </w:t>
+      </w:r>
+      <w:r>
+        <w:rPr>
+          <w:rFonts w:ascii="Arial" w:hAnsi="Arial" w:cs="Arial"/>
+          <w:sz w:val="20"/>
+        </w:rPr>
+        <w:t xml:space="preserve">the data into a </w:t>
+      </w:r>
+      <w:r>
+        <w:rPr>
+          <w:rFonts w:ascii="Arial" w:hAnsi="Arial" w:cs="Arial"/>
+          <w:sz w:val="20"/>
+        </w:rPr>
+        <w:t xml:space="preserve">marker-based </w:t>
+      </w:r>
+      <w:r>
+        <w:rPr>
+          <w:rFonts w:ascii="Arial" w:hAnsi="Arial" w:cs="Arial"/>
+          <w:sz w:val="20"/>
+        </w:rPr>
+        <w:t>format</w:t>
+      </w:r>
+      <w:r>
+        <w:rPr>
+          <w:rFonts w:ascii="Arial" w:hAnsi="Arial" w:cs="Arial"/>
+          <w:sz w:val="20"/>
+        </w:rPr>
+        <w:t>;</w:t>
+      </w:r>
+    </w:p>
+    <w:p>
+      <w:pPr>
+        <w:pStyle w:val="ListParagraph"/>
+        <w:numPr>
+          <w:ilvl w:val="0"/>
+          <w:numId w:val="1"/>
+        </w:numPr>
+        <w:rPr>
+          <w:rFonts w:ascii="Arial" w:hAnsi="Arial" w:cs="Arial"/>
+          <w:strike/>
+          <w:sz w:val="20"/>
+        </w:rPr>
+      </w:pPr>
+      <w:r>
+        <w:rPr>
+          <w:rFonts w:ascii="Arial" w:hAnsi="Arial" w:cs="Arial"/>
+          <w:strike/>
+          <w:sz w:val="20"/>
+        </w:rPr>
+        <w:t>Slim Plots:</w:t>
+      </w:r>
+    </w:p>
+    <w:p>
+      <w:pPr>
+        <w:pStyle w:val="ListParagraph"/>
+        <w:ind w:left="1440"/>
+        <w:rPr>
+          <w:rFonts w:ascii="Arial" w:hAnsi="Arial" w:cs="Arial"/>
+          <w:strike/>
+          <w:sz w:val="20"/>
+        </w:rPr>
+      </w:pPr>
+      <w:r>
+        <w:rPr>
+          <w:rFonts w:ascii="Arial" w:hAnsi="Arial" w:cs="Arial"/>
+          <w:strike/>
           <w:sz w:val="20"/>
         </w:rPr>
         <w:t>An optional step to speed up the scatter plot for mid-size data</w:t>
@@ -883,11 +1175,586 @@
     </w:tbl>
     <w:p>
       <w:pPr>
+        <w:spacing w:after="0"/>
         <w:rPr>
           <w:rFonts w:ascii="Arial" w:hAnsi="Arial" w:cs="Arial"/>
           <w:sz w:val="20"/>
         </w:rPr>
       </w:pPr>
+      <w:r>
+        <w:rPr>
+          <w:rFonts w:ascii="Arial" w:hAnsi="Arial" w:cs="Arial"/>
+          <w:sz w:val="20"/>
+        </w:rPr>
+        <w:t>Reduced Precision Data segment:</w:t>
+      </w:r>
+    </w:p>
+    <w:tbl>
+      <w:tblPr>
+        <w:tblStyle w:val="TableGrid"/>
+        <w:tblW w:w="9799" w:type="dxa"/>
+        <w:tblLayout w:type="fixed"/>
+        <w:tblLook w:val="04A0" w:firstRow="1" w:lastRow="0" w:firstColumn="1" w:lastColumn="0" w:noHBand="0" w:noVBand="1"/>
+      </w:tblPr>
+      <w:tblGrid>
+        <w:gridCol w:w="1368"/>
+        <w:gridCol w:w="1170"/>
+        <w:gridCol w:w="1170"/>
+        <w:gridCol w:w="1440"/>
+        <w:gridCol w:w="1440"/>
+        <w:gridCol w:w="3211"/>
+      </w:tblGrid>
+      <w:tr>
+        <w:tc>
+          <w:tcPr>
+            <w:tcW w:w="1368" w:type="dxa"/>
+          </w:tcPr>
+          <w:p>
+            <w:pPr>
+              <w:ind w:left="-90" w:right="-108"/>
+              <w:jc w:val="center"/>
+              <w:rPr>
+                <w:rFonts w:ascii="Arial" w:hAnsi="Arial" w:cs="Arial"/>
+                <w:sz w:val="20"/>
+              </w:rPr>
+            </w:pPr>
+            <w:r>
+              <w:rPr>
+                <w:rFonts w:ascii="Arial" w:hAnsi="Arial" w:cs="Arial"/>
+                <w:sz w:val="20"/>
+              </w:rPr>
+              <w:t>2 bytes</w:t>
+            </w:r>
+          </w:p>
+        </w:tc>
+        <w:tc>
+          <w:tcPr>
+            <w:tcW w:w="1170" w:type="dxa"/>
+          </w:tcPr>
+          <w:p>
+            <w:pPr>
+              <w:ind w:left="-108" w:right="-108"/>
+              <w:jc w:val="center"/>
+              <w:rPr>
+                <w:rFonts w:ascii="Arial" w:hAnsi="Arial" w:cs="Arial"/>
+                <w:sz w:val="20"/>
+              </w:rPr>
+            </w:pPr>
+            <w:r>
+              <w:rPr>
+                <w:rFonts w:ascii="Arial" w:hAnsi="Arial" w:cs="Arial"/>
+                <w:sz w:val="20"/>
+              </w:rPr>
+              <w:t>2 bytes</w:t>
+            </w:r>
+          </w:p>
+        </w:tc>
+        <w:tc>
+          <w:tcPr>
+            <w:tcW w:w="1170" w:type="dxa"/>
+          </w:tcPr>
+          <w:p>
+            <w:pPr>
+              <w:ind w:left="-108" w:right="-108"/>
+              <w:jc w:val="center"/>
+              <w:rPr>
+                <w:rFonts w:ascii="Arial" w:hAnsi="Arial" w:cs="Arial"/>
+                <w:sz w:val="20"/>
+              </w:rPr>
+            </w:pPr>
+            <w:r>
+              <w:rPr>
+                <w:rFonts w:ascii="Arial" w:hAnsi="Arial" w:cs="Arial"/>
+                <w:sz w:val="20"/>
+              </w:rPr>
+              <w:t>2 bytes</w:t>
+            </w:r>
+          </w:p>
+        </w:tc>
+        <w:tc>
+          <w:tcPr>
+            <w:tcW w:w="1440" w:type="dxa"/>
+          </w:tcPr>
+          <w:p>
+            <w:pPr>
+              <w:ind w:left="-108" w:right="-108"/>
+              <w:jc w:val="center"/>
+              <w:rPr>
+                <w:rFonts w:ascii="Arial" w:hAnsi="Arial" w:cs="Arial"/>
+                <w:sz w:val="20"/>
+              </w:rPr>
+            </w:pPr>
+            <w:r>
+              <w:rPr>
+                <w:rFonts w:ascii="Arial" w:hAnsi="Arial" w:cs="Arial"/>
+                <w:sz w:val="20"/>
+              </w:rPr>
+              <w:t>2 bytes</w:t>
+            </w:r>
+          </w:p>
+        </w:tc>
+        <w:tc>
+          <w:tcPr>
+            <w:tcW w:w="1440" w:type="dxa"/>
+          </w:tcPr>
+          <w:p>
+            <w:pPr>
+              <w:ind w:left="-108" w:right="-62"/>
+              <w:jc w:val="center"/>
+              <w:rPr>
+                <w:rFonts w:ascii="Arial" w:hAnsi="Arial" w:cs="Arial"/>
+                <w:sz w:val="20"/>
+              </w:rPr>
+            </w:pPr>
+            <w:r>
+              <w:rPr>
+                <w:rFonts w:ascii="Arial" w:hAnsi="Arial" w:cs="Arial"/>
+                <w:sz w:val="20"/>
+              </w:rPr>
+              <w:t>3 bytes</w:t>
+            </w:r>
+          </w:p>
+        </w:tc>
+        <w:tc>
+          <w:tcPr>
+            <w:tcW w:w="3211" w:type="dxa"/>
+          </w:tcPr>
+          <w:p>
+            <w:pPr>
+              <w:ind w:left="-108" w:right="-47"/>
+              <w:jc w:val="center"/>
+              <w:rPr>
+                <w:rFonts w:ascii="Arial" w:hAnsi="Arial" w:cs="Arial"/>
+                <w:sz w:val="20"/>
+              </w:rPr>
+            </w:pPr>
+            <w:r>
+              <w:rPr>
+                <w:rFonts w:ascii="Arial" w:hAnsi="Arial" w:cs="Arial"/>
+                <w:sz w:val="20"/>
+              </w:rPr>
+              <w:t>1 byte</w:t>
+            </w:r>
+          </w:p>
+        </w:tc>
+      </w:tr>
+      <w:tr>
+        <w:tc>
+          <w:tcPr>
+            <w:tcW w:w="1368" w:type="dxa"/>
+          </w:tcPr>
+          <w:p>
+            <w:pPr>
+              <w:ind w:left="-90" w:right="-108"/>
+              <w:jc w:val="center"/>
+              <w:rPr>
+                <w:rFonts w:ascii="Arial" w:hAnsi="Arial" w:cs="Arial"/>
+                <w:sz w:val="20"/>
+              </w:rPr>
+            </w:pPr>
+            <w:r>
+              <w:rPr>
+                <w:rFonts w:ascii="Arial" w:hAnsi="Arial" w:cs="Arial"/>
+                <w:sz w:val="20"/>
+              </w:rPr>
+              <w:t>GC[sample1]</w:t>
+            </w:r>
+          </w:p>
+        </w:tc>
+        <w:tc>
+          <w:tcPr>
+            <w:tcW w:w="1170" w:type="dxa"/>
+          </w:tcPr>
+          <w:p>
+            <w:pPr>
+              <w:ind w:left="-108" w:right="-108"/>
+              <w:jc w:val="center"/>
+              <w:rPr>
+                <w:rFonts w:ascii="Arial" w:hAnsi="Arial" w:cs="Arial"/>
+                <w:sz w:val="20"/>
+              </w:rPr>
+            </w:pPr>
+            <w:r>
+              <w:rPr>
+                <w:rFonts w:ascii="Arial" w:hAnsi="Arial" w:cs="Arial"/>
+                <w:sz w:val="20"/>
+              </w:rPr>
+              <w:t>X[sample1]</w:t>
+            </w:r>
+          </w:p>
+        </w:tc>
+        <w:tc>
+          <w:tcPr>
+            <w:tcW w:w="1170" w:type="dxa"/>
+          </w:tcPr>
+          <w:p>
+            <w:pPr>
+              <w:ind w:left="-108" w:right="-108"/>
+              <w:jc w:val="center"/>
+              <w:rPr>
+                <w:rFonts w:ascii="Arial" w:hAnsi="Arial" w:cs="Arial"/>
+                <w:sz w:val="20"/>
+              </w:rPr>
+            </w:pPr>
+            <w:r>
+              <w:rPr>
+                <w:rFonts w:ascii="Arial" w:hAnsi="Arial" w:cs="Arial"/>
+                <w:sz w:val="20"/>
+              </w:rPr>
+              <w:t>Y[sample1]</w:t>
+            </w:r>
+          </w:p>
+        </w:tc>
+        <w:tc>
+          <w:tcPr>
+            <w:tcW w:w="1440" w:type="dxa"/>
+          </w:tcPr>
+          <w:p>
+            <w:pPr>
+              <w:ind w:left="-108" w:right="-108"/>
+              <w:jc w:val="center"/>
+              <w:rPr>
+                <w:rFonts w:ascii="Arial" w:hAnsi="Arial" w:cs="Arial"/>
+                <w:sz w:val="20"/>
+              </w:rPr>
+            </w:pPr>
+            <w:r>
+              <w:rPr>
+                <w:rFonts w:ascii="Arial" w:hAnsi="Arial" w:cs="Arial"/>
+                <w:sz w:val="20"/>
+              </w:rPr>
+              <w:t>BAF[sample1]</w:t>
+            </w:r>
+          </w:p>
+        </w:tc>
+        <w:tc>
+          <w:tcPr>
+            <w:tcW w:w="1440" w:type="dxa"/>
+          </w:tcPr>
+          <w:p>
+            <w:pPr>
+              <w:ind w:left="-108" w:right="-62"/>
+              <w:jc w:val="center"/>
+              <w:rPr>
+                <w:rFonts w:ascii="Arial" w:hAnsi="Arial" w:cs="Arial"/>
+                <w:sz w:val="20"/>
+              </w:rPr>
+            </w:pPr>
+            <w:r>
+              <w:rPr>
+                <w:rFonts w:ascii="Arial" w:hAnsi="Arial" w:cs="Arial"/>
+                <w:sz w:val="20"/>
+              </w:rPr>
+              <w:t>LRR[sample1]</w:t>
+            </w:r>
+          </w:p>
+        </w:tc>
+        <w:tc>
+          <w:tcPr>
+            <w:tcW w:w="3211" w:type="dxa"/>
+          </w:tcPr>
+          <w:p>
+            <w:pPr>
+              <w:ind w:left="-108" w:right="-47"/>
+              <w:jc w:val="center"/>
+              <w:rPr>
+                <w:rFonts w:ascii="Arial" w:hAnsi="Arial" w:cs="Arial"/>
+                <w:sz w:val="20"/>
+              </w:rPr>
+            </w:pPr>
+            <w:r>
+              <w:rPr>
+                <w:rFonts w:ascii="Arial" w:hAnsi="Arial" w:cs="Arial"/>
+                <w:sz w:val="20"/>
+              </w:rPr>
+              <w:t>Genotype[sample1]: AB + Forward</w:t>
+            </w:r>
+          </w:p>
+        </w:tc>
+      </w:tr>
+      <w:tr>
+        <w:tc>
+          <w:tcPr>
+            <w:tcW w:w="1368" w:type="dxa"/>
+          </w:tcPr>
+          <w:p>
+            <w:pPr>
+              <w:ind w:left="-90" w:right="-108"/>
+              <w:jc w:val="center"/>
+              <w:rPr>
+                <w:rFonts w:ascii="Arial" w:hAnsi="Arial" w:cs="Arial"/>
+                <w:sz w:val="20"/>
+              </w:rPr>
+            </w:pPr>
+            <w:r>
+              <w:rPr>
+                <w:rFonts w:ascii="Arial" w:hAnsi="Arial" w:cs="Arial"/>
+                <w:sz w:val="20"/>
+              </w:rPr>
+              <w:t>GC[sample2]</w:t>
+            </w:r>
+          </w:p>
+        </w:tc>
+        <w:tc>
+          <w:tcPr>
+            <w:tcW w:w="1170" w:type="dxa"/>
+          </w:tcPr>
+          <w:p>
+            <w:pPr>
+              <w:ind w:left="-108" w:right="-108"/>
+              <w:jc w:val="center"/>
+              <w:rPr>
+                <w:rFonts w:ascii="Arial" w:hAnsi="Arial" w:cs="Arial"/>
+                <w:sz w:val="20"/>
+              </w:rPr>
+            </w:pPr>
+            <w:r>
+              <w:rPr>
+                <w:rFonts w:ascii="Arial" w:hAnsi="Arial" w:cs="Arial"/>
+                <w:sz w:val="20"/>
+              </w:rPr>
+              <w:t>X[sample2]</w:t>
+            </w:r>
+          </w:p>
+        </w:tc>
+        <w:tc>
+          <w:tcPr>
+            <w:tcW w:w="1170" w:type="dxa"/>
+          </w:tcPr>
+          <w:p>
+            <w:pPr>
+              <w:ind w:left="-108" w:right="-108"/>
+              <w:jc w:val="center"/>
+              <w:rPr>
+                <w:rFonts w:ascii="Arial" w:hAnsi="Arial" w:cs="Arial"/>
+                <w:sz w:val="20"/>
+              </w:rPr>
+            </w:pPr>
+            <w:r>
+              <w:rPr>
+                <w:rFonts w:ascii="Arial" w:hAnsi="Arial" w:cs="Arial"/>
+                <w:sz w:val="20"/>
+              </w:rPr>
+              <w:t>Y[sample2]</w:t>
+            </w:r>
+          </w:p>
+        </w:tc>
+        <w:tc>
+          <w:tcPr>
+            <w:tcW w:w="1440" w:type="dxa"/>
+          </w:tcPr>
+          <w:p>
+            <w:pPr>
+              <w:ind w:left="-108" w:right="-108"/>
+              <w:jc w:val="center"/>
+              <w:rPr>
+                <w:rFonts w:ascii="Arial" w:hAnsi="Arial" w:cs="Arial"/>
+                <w:sz w:val="20"/>
+              </w:rPr>
+            </w:pPr>
+            <w:r>
+              <w:rPr>
+                <w:rFonts w:ascii="Arial" w:hAnsi="Arial" w:cs="Arial"/>
+                <w:sz w:val="20"/>
+              </w:rPr>
+              <w:t>BAF[sample2]</w:t>
+            </w:r>
+          </w:p>
+        </w:tc>
+        <w:tc>
+          <w:tcPr>
+            <w:tcW w:w="1440" w:type="dxa"/>
+          </w:tcPr>
+          <w:p>
+            <w:pPr>
+              <w:ind w:left="-108" w:right="-62"/>
+              <w:jc w:val="center"/>
+              <w:rPr>
+                <w:rFonts w:ascii="Arial" w:hAnsi="Arial" w:cs="Arial"/>
+                <w:sz w:val="20"/>
+              </w:rPr>
+            </w:pPr>
+            <w:r>
+              <w:rPr>
+                <w:rFonts w:ascii="Arial" w:hAnsi="Arial" w:cs="Arial"/>
+                <w:sz w:val="20"/>
+              </w:rPr>
+              <w:t>LRR[sample2]</w:t>
+            </w:r>
+          </w:p>
+        </w:tc>
+        <w:tc>
+          <w:tcPr>
+            <w:tcW w:w="3211" w:type="dxa"/>
+          </w:tcPr>
+          <w:p>
+            <w:pPr>
+              <w:ind w:left="-108" w:right="-47"/>
+              <w:jc w:val="center"/>
+              <w:rPr>
+                <w:rFonts w:ascii="Arial" w:hAnsi="Arial" w:cs="Arial"/>
+                <w:sz w:val="20"/>
+              </w:rPr>
+            </w:pPr>
+            <w:r>
+              <w:rPr>
+                <w:rFonts w:ascii="Arial" w:hAnsi="Arial" w:cs="Arial"/>
+                <w:sz w:val="20"/>
+              </w:rPr>
+              <w:t>Genotype[sample2]: AB + Forward</w:t>
+            </w:r>
+          </w:p>
+        </w:tc>
+      </w:tr>
+      <w:tr>
+        <w:tc>
+          <w:tcPr>
+            <w:tcW w:w="1368" w:type="dxa"/>
+          </w:tcPr>
+          <w:p>
+            <w:pPr>
+              <w:ind w:left="-90" w:right="-108"/>
+              <w:jc w:val="center"/>
+              <w:rPr>
+                <w:rFonts w:ascii="Arial" w:hAnsi="Arial" w:cs="Arial"/>
+                <w:sz w:val="20"/>
+              </w:rPr>
+            </w:pPr>
+            <w:r>
+              <w:rPr>
+                <w:rFonts w:ascii="Arial" w:hAnsi="Arial" w:cs="Arial"/>
+                <w:sz w:val="20"/>
+              </w:rPr>
+              <w:t>GC[sample3]</w:t>
+            </w:r>
+          </w:p>
+        </w:tc>
+        <w:tc>
+          <w:tcPr>
+            <w:tcW w:w="1170" w:type="dxa"/>
+          </w:tcPr>
+          <w:p>
+            <w:pPr>
+              <w:ind w:left="-108" w:right="-108"/>
+              <w:jc w:val="center"/>
+              <w:rPr>
+                <w:rFonts w:ascii="Arial" w:hAnsi="Arial" w:cs="Arial"/>
+                <w:sz w:val="20"/>
+              </w:rPr>
+            </w:pPr>
+            <w:r>
+              <w:rPr>
+                <w:rFonts w:ascii="Arial" w:hAnsi="Arial" w:cs="Arial"/>
+                <w:sz w:val="20"/>
+              </w:rPr>
+              <w:t>X[sample3]</w:t>
+            </w:r>
+          </w:p>
+        </w:tc>
+        <w:tc>
+          <w:tcPr>
+            <w:tcW w:w="1170" w:type="dxa"/>
+          </w:tcPr>
+          <w:p>
+            <w:pPr>
+              <w:ind w:left="-108" w:right="-108"/>
+              <w:jc w:val="center"/>
+              <w:rPr>
+                <w:rFonts w:ascii="Arial" w:hAnsi="Arial" w:cs="Arial"/>
+                <w:sz w:val="20"/>
+              </w:rPr>
+            </w:pPr>
+            <w:r>
+              <w:rPr>
+                <w:rFonts w:ascii="Arial" w:hAnsi="Arial" w:cs="Arial"/>
+                <w:sz w:val="20"/>
+              </w:rPr>
+              <w:t>Y[sample3]</w:t>
+            </w:r>
+          </w:p>
+        </w:tc>
+        <w:tc>
+          <w:tcPr>
+            <w:tcW w:w="1440" w:type="dxa"/>
+          </w:tcPr>
+          <w:p>
+            <w:pPr>
+              <w:ind w:left="-108" w:right="-108"/>
+              <w:jc w:val="center"/>
+              <w:rPr>
+                <w:rFonts w:ascii="Arial" w:hAnsi="Arial" w:cs="Arial"/>
+                <w:sz w:val="20"/>
+              </w:rPr>
+            </w:pPr>
+            <w:r>
+              <w:rPr>
+                <w:rFonts w:ascii="Arial" w:hAnsi="Arial" w:cs="Arial"/>
+                <w:sz w:val="20"/>
+              </w:rPr>
+              <w:t>BAF[sample3]</w:t>
+            </w:r>
+          </w:p>
+        </w:tc>
+        <w:tc>
+          <w:tcPr>
+            <w:tcW w:w="1440" w:type="dxa"/>
+          </w:tcPr>
+          <w:p>
+            <w:pPr>
+              <w:ind w:left="-108" w:right="-62"/>
+              <w:jc w:val="center"/>
+              <w:rPr>
+                <w:rFonts w:ascii="Arial" w:hAnsi="Arial" w:cs="Arial"/>
+                <w:sz w:val="20"/>
+              </w:rPr>
+            </w:pPr>
+            <w:r>
+              <w:rPr>
+                <w:rFonts w:ascii="Arial" w:hAnsi="Arial" w:cs="Arial"/>
+                <w:sz w:val="20"/>
+              </w:rPr>
+              <w:t>LRR[sample3]</w:t>
+            </w:r>
+          </w:p>
+        </w:tc>
+        <w:tc>
+          <w:tcPr>
+            <w:tcW w:w="3211" w:type="dxa"/>
+          </w:tcPr>
+          <w:p>
+            <w:pPr>
+              <w:ind w:left="-108" w:right="-47"/>
+              <w:jc w:val="center"/>
+              <w:rPr>
+                <w:rFonts w:ascii="Arial" w:hAnsi="Arial" w:cs="Arial"/>
+                <w:sz w:val="20"/>
+              </w:rPr>
+            </w:pPr>
+            <w:r>
+              <w:rPr>
+                <w:rFonts w:ascii="Arial" w:hAnsi="Arial" w:cs="Arial"/>
+                <w:sz w:val="20"/>
+              </w:rPr>
+              <w:t>Genotype[sample3]: AB + Forward</w:t>
+            </w:r>
+          </w:p>
+        </w:tc>
+      </w:tr>
+    </w:tbl>
+    <w:p>
+      <w:pPr>
+        <w:rPr>
+          <w:rFonts w:ascii="Arial" w:hAnsi="Arial" w:cs="Arial"/>
+          <w:sz w:val="20"/>
+        </w:rPr>
+      </w:pPr>
+      <w:r>
+        <w:rPr>
+          <w:rFonts w:ascii="Arial" w:hAnsi="Arial" w:cs="Arial"/>
+          <w:sz w:val="20"/>
+        </w:rPr>
+        <w:t>…</w:t>
+      </w:r>
     </w:p>
     <w:p>
       <w:pPr>
@@ -1985,11 +2852,27 @@
     </w:p>
     <w:p>
       <w:pPr>
+        <w:rPr>
+          <w:rFonts w:asciiTheme="majorHAnsi" w:eastAsiaTheme="majorEastAsia" w:hAnsiTheme="majorHAnsi" w:cstheme="majorBidi"/>
+          <w:b/>
+          <w:bCs/>
+          <w:color w:val="4F81BD" w:themeColor="accent1"/>
+          <w:sz w:val="26"/>
+          <w:szCs w:val="26"/>
+        </w:rPr>
+      </w:pPr>
+      <w:r>
+        <w:br w:type="page"/>
+      </w:r>
+    </w:p>
+    <w:p>
+      <w:pPr>
         <w:pStyle w:val="Heading2"/>
       </w:pPr>
       <w:proofErr w:type="spellStart"/>
       <w:proofErr w:type="gramStart"/>
       <w:r>
+        <w:lastRenderedPageBreak/>
         <w:t>nullStatus</w:t>
       </w:r>
       <w:proofErr w:type="spellEnd"/>
@@ -3242,30 +4125,33 @@
         <w:tblLook w:val="04A0" w:firstRow="1" w:lastRow="0" w:firstColumn="1" w:lastColumn="0" w:noHBand="0" w:noVBand="1"/>
       </w:tblPr>
       <w:tblGrid>
-        <w:gridCol w:w="1581"/>
-        <w:gridCol w:w="1857"/>
-        <w:gridCol w:w="1039"/>
-        <w:gridCol w:w="1841"/>
+        <w:gridCol w:w="648"/>
+        <w:gridCol w:w="1170"/>
         <w:gridCol w:w="1800"/>
-        <w:gridCol w:w="1800"/>
+        <w:gridCol w:w="802"/>
+        <w:gridCol w:w="577"/>
+        <w:gridCol w:w="1732"/>
+        <w:gridCol w:w="1580"/>
+        <w:gridCol w:w="1609"/>
       </w:tblGrid>
       <w:tr>
         <w:tc>
           <w:tcPr>
-            <w:tcW w:w="1581" w:type="dxa"/>
-          </w:tcPr>
-          <w:p>
-            <w:pPr>
-              <w:rPr>
-                <w:rFonts w:ascii="Arial" w:hAnsi="Arial" w:cs="Arial"/>
-                <w:sz w:val="20"/>
-              </w:rPr>
-            </w:pPr>
-          </w:p>
-        </w:tc>
-        <w:tc>
-          <w:tcPr>
-            <w:tcW w:w="1857" w:type="dxa"/>
+            <w:tcW w:w="1818" w:type="dxa"/>
+            <w:gridSpan w:val="2"/>
+          </w:tcPr>
+          <w:p>
+            <w:pPr>
+              <w:rPr>
+                <w:rFonts w:ascii="Arial" w:hAnsi="Arial" w:cs="Arial"/>
+                <w:sz w:val="20"/>
+              </w:rPr>
+            </w:pPr>
+          </w:p>
+        </w:tc>
+        <w:tc>
+          <w:tcPr>
+            <w:tcW w:w="1800" w:type="dxa"/>
           </w:tcPr>
           <w:p>
             <w:pPr>
@@ -3285,7 +4171,8 @@
         </w:tc>
         <w:tc>
           <w:tcPr>
-            <w:tcW w:w="1039" w:type="dxa"/>
+            <w:tcW w:w="1379" w:type="dxa"/>
+            <w:gridSpan w:val="2"/>
           </w:tcPr>
           <w:p>
             <w:pPr>
@@ -3305,7 +4192,7 @@
         </w:tc>
         <w:tc>
           <w:tcPr>
-            <w:tcW w:w="1841" w:type="dxa"/>
+            <w:tcW w:w="1732" w:type="dxa"/>
           </w:tcPr>
           <w:p>
             <w:pPr>
@@ -3325,10 +4212,12 @@
         </w:tc>
         <w:tc>
           <w:tcPr>
-            <w:tcW w:w="1800" w:type="dxa"/>
-          </w:tcPr>
-          <w:p>
-            <w:pPr>
+            <w:tcW w:w="1580" w:type="dxa"/>
+          </w:tcPr>
+          <w:p>
+            <w:pPr>
+              <w:ind w:left="-159" w:right="-97"/>
+              <w:jc w:val="center"/>
               <w:rPr>
                 <w:rFonts w:ascii="Arial" w:hAnsi="Arial" w:cs="Arial"/>
                 <w:sz w:val="20"/>
@@ -3361,7 +4250,7 @@
         </w:tc>
         <w:tc>
           <w:tcPr>
-            <w:tcW w:w="1800" w:type="dxa"/>
+            <w:tcW w:w="1609" w:type="dxa"/>
           </w:tcPr>
           <w:p>
             <w:pPr>
@@ -3392,7 +4281,8 @@
       <w:tr>
         <w:tc>
           <w:tcPr>
-            <w:tcW w:w="1581" w:type="dxa"/>
+            <w:tcW w:w="648" w:type="dxa"/>
+            <w:vMerge w:val="restart"/>
           </w:tcPr>
           <w:p>
             <w:pPr>
@@ -3412,10 +4302,31 @@
         </w:tc>
         <w:tc>
           <w:tcPr>
-            <w:tcW w:w="1857" w:type="dxa"/>
-          </w:tcPr>
-          <w:p>
-            <w:pPr>
+            <w:tcW w:w="1170" w:type="dxa"/>
+          </w:tcPr>
+          <w:p>
+            <w:pPr>
+              <w:rPr>
+                <w:rFonts w:ascii="Arial" w:hAnsi="Arial" w:cs="Arial"/>
+                <w:sz w:val="20"/>
+              </w:rPr>
+            </w:pPr>
+            <w:r>
+              <w:rPr>
+                <w:rFonts w:ascii="Arial" w:hAnsi="Arial" w:cs="Arial"/>
+                <w:sz w:val="20"/>
+              </w:rPr>
+              <w:t>scheme 1</w:t>
+            </w:r>
+          </w:p>
+        </w:tc>
+        <w:tc>
+          <w:tcPr>
+            <w:tcW w:w="1800" w:type="dxa"/>
+          </w:tcPr>
+          <w:p>
+            <w:pPr>
+              <w:jc w:val="center"/>
               <w:rPr>
                 <w:rFonts w:ascii="Arial" w:hAnsi="Arial" w:cs="Arial"/>
                 <w:sz w:val="20"/>
@@ -3432,10 +4343,12 @@
         </w:tc>
         <w:tc>
           <w:tcPr>
-            <w:tcW w:w="1039" w:type="dxa"/>
-          </w:tcPr>
-          <w:p>
-            <w:pPr>
+            <w:tcW w:w="1379" w:type="dxa"/>
+            <w:gridSpan w:val="2"/>
+          </w:tcPr>
+          <w:p>
+            <w:pPr>
+              <w:jc w:val="center"/>
               <w:rPr>
                 <w:rFonts w:ascii="Arial" w:hAnsi="Arial" w:cs="Arial"/>
                 <w:sz w:val="20"/>
@@ -3452,10 +4365,11 @@
         </w:tc>
         <w:tc>
           <w:tcPr>
-            <w:tcW w:w="1841" w:type="dxa"/>
-          </w:tcPr>
-          <w:p>
-            <w:pPr>
+            <w:tcW w:w="1732" w:type="dxa"/>
+          </w:tcPr>
+          <w:p>
+            <w:pPr>
+              <w:jc w:val="center"/>
               <w:rPr>
                 <w:rFonts w:ascii="Arial" w:hAnsi="Arial" w:cs="Arial"/>
                 <w:sz w:val="20"/>
@@ -3472,10 +4386,12 @@
         </w:tc>
         <w:tc>
           <w:tcPr>
-            <w:tcW w:w="1800" w:type="dxa"/>
-          </w:tcPr>
-          <w:p>
-            <w:pPr>
+            <w:tcW w:w="1580" w:type="dxa"/>
+          </w:tcPr>
+          <w:p>
+            <w:pPr>
+              <w:ind w:left="-108" w:right="-133"/>
+              <w:jc w:val="center"/>
               <w:rPr>
                 <w:rFonts w:ascii="Arial" w:hAnsi="Arial" w:cs="Arial"/>
                 <w:sz w:val="20"/>
@@ -3492,10 +4408,12 @@
         </w:tc>
         <w:tc>
           <w:tcPr>
-            <w:tcW w:w="1800" w:type="dxa"/>
-          </w:tcPr>
-          <w:p>
-            <w:pPr>
+            <w:tcW w:w="1609" w:type="dxa"/>
+          </w:tcPr>
+          <w:p>
+            <w:pPr>
+              <w:ind w:left="-83" w:right="-108"/>
+              <w:jc w:val="center"/>
               <w:rPr>
                 <w:rFonts w:ascii="Arial" w:hAnsi="Arial" w:cs="Arial"/>
                 <w:sz w:val="20"/>
@@ -3514,50 +4432,67 @@
       <w:tr>
         <w:tc>
           <w:tcPr>
-            <w:tcW w:w="1581" w:type="dxa"/>
-          </w:tcPr>
-          <w:p>
-            <w:pPr>
-              <w:rPr>
-                <w:rFonts w:ascii="Arial" w:hAnsi="Arial" w:cs="Arial"/>
-                <w:sz w:val="20"/>
-              </w:rPr>
-            </w:pPr>
-            <w:r>
-              <w:rPr>
-                <w:rFonts w:ascii="Arial" w:hAnsi="Arial" w:cs="Arial"/>
-                <w:sz w:val="20"/>
-              </w:rPr>
-              <w:t>GC, BAF</w:t>
-            </w:r>
-          </w:p>
-        </w:tc>
-        <w:tc>
-          <w:tcPr>
-            <w:tcW w:w="1857" w:type="dxa"/>
-          </w:tcPr>
-          <w:p>
-            <w:pPr>
-              <w:rPr>
-                <w:rFonts w:ascii="Arial" w:hAnsi="Arial" w:cs="Arial"/>
-                <w:sz w:val="20"/>
-              </w:rPr>
-            </w:pPr>
-            <w:r>
-              <w:rPr>
-                <w:rFonts w:ascii="Arial" w:hAnsi="Arial" w:cs="Arial"/>
-                <w:sz w:val="20"/>
-              </w:rPr>
-              <w:t>0.0000 ~ 1.0000</w:t>
-            </w:r>
-          </w:p>
-        </w:tc>
-        <w:tc>
-          <w:tcPr>
-            <w:tcW w:w="1039" w:type="dxa"/>
-          </w:tcPr>
-          <w:p>
-            <w:pPr>
+            <w:tcW w:w="648" w:type="dxa"/>
+            <w:vMerge/>
+          </w:tcPr>
+          <w:p>
+            <w:pPr>
+              <w:rPr>
+                <w:rFonts w:ascii="Arial" w:hAnsi="Arial" w:cs="Arial"/>
+                <w:sz w:val="20"/>
+              </w:rPr>
+            </w:pPr>
+          </w:p>
+        </w:tc>
+        <w:tc>
+          <w:tcPr>
+            <w:tcW w:w="1170" w:type="dxa"/>
+          </w:tcPr>
+          <w:p>
+            <w:pPr>
+              <w:rPr>
+                <w:rFonts w:ascii="Arial" w:hAnsi="Arial" w:cs="Arial"/>
+                <w:sz w:val="20"/>
+              </w:rPr>
+            </w:pPr>
+            <w:r>
+              <w:rPr>
+                <w:rFonts w:ascii="Arial" w:hAnsi="Arial" w:cs="Arial"/>
+                <w:sz w:val="20"/>
+              </w:rPr>
+              <w:t>scheme 2</w:t>
+            </w:r>
+          </w:p>
+        </w:tc>
+        <w:tc>
+          <w:tcPr>
+            <w:tcW w:w="1800" w:type="dxa"/>
+          </w:tcPr>
+          <w:p>
+            <w:pPr>
+              <w:jc w:val="center"/>
+              <w:rPr>
+                <w:rFonts w:ascii="Arial" w:hAnsi="Arial" w:cs="Arial"/>
+                <w:sz w:val="20"/>
+              </w:rPr>
+            </w:pPr>
+            <w:r>
+              <w:rPr>
+                <w:rFonts w:ascii="Arial" w:hAnsi="Arial" w:cs="Arial"/>
+                <w:sz w:val="20"/>
+              </w:rPr>
+              <w:t>-6.272 ~ 230.791</w:t>
+            </w:r>
+          </w:p>
+        </w:tc>
+        <w:tc>
+          <w:tcPr>
+            <w:tcW w:w="1379" w:type="dxa"/>
+            <w:gridSpan w:val="2"/>
+          </w:tcPr>
+          <w:p>
+            <w:pPr>
+              <w:jc w:val="center"/>
               <w:rPr>
                 <w:rFonts w:ascii="Arial" w:hAnsi="Arial" w:cs="Arial"/>
                 <w:sz w:val="20"/>
@@ -3574,61 +4509,130 @@
         </w:tc>
         <w:tc>
           <w:tcPr>
-            <w:tcW w:w="1841" w:type="dxa"/>
-          </w:tcPr>
-          <w:p>
-            <w:pPr>
-              <w:rPr>
-                <w:rFonts w:ascii="Arial" w:hAnsi="Arial" w:cs="Arial"/>
-                <w:sz w:val="20"/>
-              </w:rPr>
-            </w:pPr>
-            <w:r>
-              <w:rPr>
-                <w:rFonts w:ascii="Arial" w:hAnsi="Arial" w:cs="Arial"/>
-                <w:sz w:val="20"/>
-              </w:rPr>
-              <w:t>0.0000 ~ 1.0000</w:t>
-            </w:r>
-          </w:p>
-        </w:tc>
-        <w:tc>
-          <w:tcPr>
-            <w:tcW w:w="1800" w:type="dxa"/>
-          </w:tcPr>
-          <w:p>
-            <w:pPr>
-              <w:rPr>
-                <w:rFonts w:ascii="Arial" w:hAnsi="Arial" w:cs="Arial"/>
-                <w:sz w:val="20"/>
-              </w:rPr>
-            </w:pPr>
-            <w:r>
-              <w:rPr>
-                <w:rFonts w:ascii="Arial" w:hAnsi="Arial" w:cs="Arial"/>
-                <w:sz w:val="20"/>
-              </w:rPr>
-              <w:t>N/A</w:t>
-            </w:r>
-          </w:p>
-        </w:tc>
-        <w:tc>
-          <w:tcPr>
-            <w:tcW w:w="1800" w:type="dxa"/>
-          </w:tcPr>
-          <w:p>
-            <w:pPr>
-              <w:rPr>
-                <w:rFonts w:ascii="Arial" w:hAnsi="Arial" w:cs="Arial"/>
-                <w:sz w:val="20"/>
-              </w:rPr>
-            </w:pPr>
-            <w:r>
-              <w:rPr>
-                <w:rFonts w:ascii="Arial" w:hAnsi="Arial" w:cs="Arial"/>
-                <w:sz w:val="20"/>
-              </w:rPr>
-              <w:t>1.0002 {39, 18}</w:t>
+            <w:tcW w:w="1732" w:type="dxa"/>
+          </w:tcPr>
+          <w:p>
+            <w:pPr>
+              <w:ind w:left="-47" w:right="-57"/>
+              <w:jc w:val="center"/>
+              <w:rPr>
+                <w:rFonts w:ascii="Arial" w:hAnsi="Arial" w:cs="Arial"/>
+                <w:sz w:val="20"/>
+              </w:rPr>
+            </w:pPr>
+            <w:r>
+              <w:rPr>
+                <w:rFonts w:ascii="Arial" w:hAnsi="Arial" w:cs="Arial"/>
+                <w:sz w:val="20"/>
+              </w:rPr>
+              <w:t>-32.76</w:t>
+            </w:r>
+            <w:r>
+              <w:rPr>
+                <w:rFonts w:ascii="Arial" w:hAnsi="Arial" w:cs="Arial"/>
+                <w:sz w:val="20"/>
+              </w:rPr>
+              <w:t>5</w:t>
+            </w:r>
+            <w:r>
+              <w:rPr>
+                <w:rFonts w:ascii="Arial" w:hAnsi="Arial" w:cs="Arial"/>
+                <w:sz w:val="20"/>
+              </w:rPr>
+              <w:t xml:space="preserve"> ~ 32.76</w:t>
+            </w:r>
+            <w:r>
+              <w:rPr>
+                <w:rFonts w:ascii="Arial" w:hAnsi="Arial" w:cs="Arial"/>
+                <w:sz w:val="20"/>
+              </w:rPr>
+              <w:t>7</w:t>
+            </w:r>
+          </w:p>
+        </w:tc>
+        <w:tc>
+          <w:tcPr>
+            <w:tcW w:w="1580" w:type="dxa"/>
+          </w:tcPr>
+          <w:p>
+            <w:pPr>
+              <w:ind w:left="-108" w:right="-133"/>
+              <w:jc w:val="center"/>
+              <w:rPr>
+                <w:rFonts w:ascii="Arial" w:hAnsi="Arial" w:cs="Arial"/>
+                <w:sz w:val="20"/>
+              </w:rPr>
+            </w:pPr>
+            <w:r>
+              <w:rPr>
+                <w:rFonts w:ascii="Arial" w:hAnsi="Arial" w:cs="Arial"/>
+                <w:sz w:val="20"/>
+              </w:rPr>
+              <w:t>-32</w:t>
+            </w:r>
+            <w:r>
+              <w:rPr>
+                <w:rFonts w:ascii="Arial" w:hAnsi="Arial" w:cs="Arial"/>
+                <w:sz w:val="20"/>
+              </w:rPr>
+              <w:t>.</w:t>
+            </w:r>
+            <w:r>
+              <w:rPr>
+                <w:rFonts w:ascii="Arial" w:hAnsi="Arial" w:cs="Arial"/>
+                <w:sz w:val="20"/>
+              </w:rPr>
+              <w:t>676</w:t>
+            </w:r>
+            <w:r>
+              <w:rPr>
+                <w:rFonts w:ascii="Arial" w:hAnsi="Arial" w:cs="Arial"/>
+                <w:sz w:val="20"/>
+              </w:rPr>
+              <w:t xml:space="preserve"> {255,254}</w:t>
+            </w:r>
+          </w:p>
+        </w:tc>
+        <w:tc>
+          <w:tcPr>
+            <w:tcW w:w="1609" w:type="dxa"/>
+          </w:tcPr>
+          <w:p>
+            <w:pPr>
+              <w:ind w:left="-119" w:right="-108"/>
+              <w:jc w:val="center"/>
+              <w:rPr>
+                <w:rFonts w:ascii="Arial" w:hAnsi="Arial" w:cs="Arial"/>
+                <w:sz w:val="20"/>
+              </w:rPr>
+            </w:pPr>
+            <w:r>
+              <w:rPr>
+                <w:rFonts w:ascii="Arial" w:hAnsi="Arial" w:cs="Arial"/>
+                <w:sz w:val="20"/>
+              </w:rPr>
+              <w:t>-32</w:t>
+            </w:r>
+            <w:r>
+              <w:rPr>
+                <w:rFonts w:ascii="Arial" w:hAnsi="Arial" w:cs="Arial"/>
+                <w:sz w:val="20"/>
+              </w:rPr>
+              <w:t>.</w:t>
+            </w:r>
+            <w:r>
+              <w:rPr>
+                <w:rFonts w:ascii="Arial" w:hAnsi="Arial" w:cs="Arial"/>
+                <w:sz w:val="20"/>
+              </w:rPr>
+              <w:t>677</w:t>
+            </w:r>
+            <w:r>
+              <w:rPr>
+                <w:rFonts w:ascii="Arial" w:hAnsi="Arial" w:cs="Arial"/>
+                <w:sz w:val="20"/>
+              </w:rPr>
+              <w:t xml:space="preserve"> {255,255}</w:t>
             </w:r>
           </w:p>
         </w:tc>
@@ -3636,83 +4640,22 @@
       <w:tr>
         <w:tc>
           <w:tcPr>
-            <w:tcW w:w="1581" w:type="dxa"/>
-          </w:tcPr>
-          <w:p>
-            <w:pPr>
-              <w:rPr>
-                <w:rFonts w:ascii="Arial" w:hAnsi="Arial" w:cs="Arial"/>
-                <w:sz w:val="20"/>
-              </w:rPr>
-            </w:pPr>
-            <w:r>
-              <w:rPr>
-                <w:rFonts w:ascii="Arial" w:hAnsi="Arial" w:cs="Arial"/>
-                <w:sz w:val="20"/>
-              </w:rPr>
-              <w:t>LRR</w:t>
-            </w:r>
-          </w:p>
-        </w:tc>
-        <w:tc>
-          <w:tcPr>
-            <w:tcW w:w="1857" w:type="dxa"/>
-          </w:tcPr>
-          <w:p>
-            <w:pPr>
-              <w:ind w:left="-51" w:right="-113"/>
-              <w:rPr>
-                <w:rFonts w:ascii="Arial" w:hAnsi="Arial" w:cs="Arial"/>
-                <w:sz w:val="20"/>
-              </w:rPr>
-            </w:pPr>
-            <w:r>
-              <w:rPr>
-                <w:rFonts w:ascii="Arial" w:hAnsi="Arial" w:cs="Arial"/>
-                <w:sz w:val="20"/>
-              </w:rPr>
-              <w:t>-19.1824 ~ 13.5227</w:t>
-            </w:r>
-          </w:p>
-        </w:tc>
-        <w:tc>
-          <w:tcPr>
-            <w:tcW w:w="1039" w:type="dxa"/>
-          </w:tcPr>
-          <w:p>
-            <w:pPr>
-              <w:rPr>
-                <w:rFonts w:ascii="Arial" w:hAnsi="Arial" w:cs="Arial"/>
-                <w:sz w:val="20"/>
-              </w:rPr>
-            </w:pPr>
-            <w:r>
-              <w:rPr>
-                <w:rFonts w:ascii="Arial" w:hAnsi="Arial" w:cs="Arial"/>
-                <w:sz w:val="20"/>
-              </w:rPr>
-              <w:t>18 bits</w:t>
-            </w:r>
-          </w:p>
-        </w:tc>
-        <w:tc>
-          <w:tcPr>
-            <w:tcW w:w="1841" w:type="dxa"/>
-          </w:tcPr>
-          <w:p>
-            <w:pPr>
-              <w:ind w:left="-67" w:right="-108"/>
-              <w:rPr>
-                <w:rFonts w:ascii="Arial" w:hAnsi="Arial" w:cs="Arial"/>
-                <w:sz w:val="20"/>
-              </w:rPr>
-            </w:pPr>
-            <w:r>
-              <w:rPr>
-                <w:rFonts w:ascii="Arial" w:hAnsi="Arial" w:cs="Arial"/>
-                <w:sz w:val="20"/>
-              </w:rPr>
-              <w:t>-13.1070 ~ 13.1071</w:t>
+            <w:tcW w:w="1818" w:type="dxa"/>
+            <w:gridSpan w:val="2"/>
+          </w:tcPr>
+          <w:p>
+            <w:pPr>
+              <w:rPr>
+                <w:rFonts w:ascii="Arial" w:hAnsi="Arial" w:cs="Arial"/>
+                <w:sz w:val="20"/>
+              </w:rPr>
+            </w:pPr>
+            <w:r>
+              <w:rPr>
+                <w:rFonts w:ascii="Arial" w:hAnsi="Arial" w:cs="Arial"/>
+                <w:sz w:val="20"/>
+              </w:rPr>
+              <w:t>GC, BAF</w:t>
             </w:r>
           </w:p>
         </w:tc>
@@ -3722,37 +4665,103 @@
           </w:tcPr>
           <w:p>
             <w:pPr>
-              <w:rPr>
-                <w:rFonts w:ascii="Arial" w:hAnsi="Arial" w:cs="Arial"/>
-                <w:sz w:val="20"/>
-              </w:rPr>
-            </w:pPr>
-            <w:r>
-              <w:rPr>
-                <w:rFonts w:ascii="Arial" w:hAnsi="Arial" w:cs="Arial"/>
-                <w:sz w:val="20"/>
-              </w:rPr>
-              <w:t>-13.1071 {2, 0, 1}</w:t>
-            </w:r>
-          </w:p>
-        </w:tc>
-        <w:tc>
-          <w:tcPr>
-            <w:tcW w:w="1800" w:type="dxa"/>
-          </w:tcPr>
-          <w:p>
-            <w:pPr>
-              <w:rPr>
-                <w:rFonts w:ascii="Arial" w:hAnsi="Arial" w:cs="Arial"/>
-                <w:sz w:val="20"/>
-              </w:rPr>
-            </w:pPr>
-            <w:r>
-              <w:rPr>
-                <w:rFonts w:ascii="Arial" w:hAnsi="Arial" w:cs="Arial"/>
-                <w:sz w:val="20"/>
-              </w:rPr>
-              <w:t>-13.1072 {2, 0, 0}</w:t>
+              <w:jc w:val="center"/>
+              <w:rPr>
+                <w:rFonts w:ascii="Arial" w:hAnsi="Arial" w:cs="Arial"/>
+                <w:sz w:val="20"/>
+              </w:rPr>
+            </w:pPr>
+            <w:r>
+              <w:rPr>
+                <w:rFonts w:ascii="Arial" w:hAnsi="Arial" w:cs="Arial"/>
+                <w:sz w:val="20"/>
+              </w:rPr>
+              <w:t>0.0000 ~ 1.0000</w:t>
+            </w:r>
+          </w:p>
+        </w:tc>
+        <w:tc>
+          <w:tcPr>
+            <w:tcW w:w="1379" w:type="dxa"/>
+            <w:gridSpan w:val="2"/>
+          </w:tcPr>
+          <w:p>
+            <w:pPr>
+              <w:jc w:val="center"/>
+              <w:rPr>
+                <w:rFonts w:ascii="Arial" w:hAnsi="Arial" w:cs="Arial"/>
+                <w:sz w:val="20"/>
+              </w:rPr>
+            </w:pPr>
+            <w:r>
+              <w:rPr>
+                <w:rFonts w:ascii="Arial" w:hAnsi="Arial" w:cs="Arial"/>
+                <w:sz w:val="20"/>
+              </w:rPr>
+              <w:t>2 bytes</w:t>
+            </w:r>
+          </w:p>
+        </w:tc>
+        <w:tc>
+          <w:tcPr>
+            <w:tcW w:w="1732" w:type="dxa"/>
+          </w:tcPr>
+          <w:p>
+            <w:pPr>
+              <w:jc w:val="center"/>
+              <w:rPr>
+                <w:rFonts w:ascii="Arial" w:hAnsi="Arial" w:cs="Arial"/>
+                <w:sz w:val="20"/>
+              </w:rPr>
+            </w:pPr>
+            <w:r>
+              <w:rPr>
+                <w:rFonts w:ascii="Arial" w:hAnsi="Arial" w:cs="Arial"/>
+                <w:sz w:val="20"/>
+              </w:rPr>
+              <w:t>0.0000 ~ 1.0000</w:t>
+            </w:r>
+          </w:p>
+        </w:tc>
+        <w:tc>
+          <w:tcPr>
+            <w:tcW w:w="1580" w:type="dxa"/>
+          </w:tcPr>
+          <w:p>
+            <w:pPr>
+              <w:jc w:val="center"/>
+              <w:rPr>
+                <w:rFonts w:ascii="Arial" w:hAnsi="Arial" w:cs="Arial"/>
+                <w:sz w:val="20"/>
+              </w:rPr>
+            </w:pPr>
+            <w:r>
+              <w:rPr>
+                <w:rFonts w:ascii="Arial" w:hAnsi="Arial" w:cs="Arial"/>
+                <w:sz w:val="20"/>
+              </w:rPr>
+              <w:t>N/A</w:t>
+            </w:r>
+          </w:p>
+        </w:tc>
+        <w:tc>
+          <w:tcPr>
+            <w:tcW w:w="1609" w:type="dxa"/>
+          </w:tcPr>
+          <w:p>
+            <w:pPr>
+              <w:jc w:val="center"/>
+              <w:rPr>
+                <w:rFonts w:ascii="Arial" w:hAnsi="Arial" w:cs="Arial"/>
+                <w:sz w:val="20"/>
+              </w:rPr>
+            </w:pPr>
+            <w:r>
+              <w:rPr>
+                <w:rFonts w:ascii="Arial" w:hAnsi="Arial" w:cs="Arial"/>
+                <w:sz w:val="20"/>
+              </w:rPr>
+              <w:t>1.0002 {39, 18}</w:t>
             </w:r>
           </w:p>
         </w:tc>
@@ -3760,81 +4769,22 @@
       <w:tr>
         <w:tc>
           <w:tcPr>
-            <w:tcW w:w="1581" w:type="dxa"/>
-          </w:tcPr>
-          <w:p>
-            <w:pPr>
-              <w:rPr>
-                <w:rFonts w:ascii="Arial" w:hAnsi="Arial" w:cs="Arial"/>
-                <w:sz w:val="20"/>
-              </w:rPr>
-            </w:pPr>
-            <w:r>
-              <w:rPr>
-                <w:rFonts w:ascii="Arial" w:hAnsi="Arial" w:cs="Arial"/>
-                <w:sz w:val="20"/>
-              </w:rPr>
-              <w:t>AB Genotypes</w:t>
-            </w:r>
-          </w:p>
-        </w:tc>
-        <w:tc>
-          <w:tcPr>
-            <w:tcW w:w="1857" w:type="dxa"/>
-          </w:tcPr>
-          <w:p>
-            <w:pPr>
-              <w:rPr>
-                <w:rFonts w:ascii="Arial" w:hAnsi="Arial" w:cs="Arial"/>
-                <w:sz w:val="20"/>
-              </w:rPr>
-            </w:pPr>
-            <w:r>
-              <w:rPr>
-                <w:rFonts w:ascii="Arial" w:hAnsi="Arial" w:cs="Arial"/>
-                <w:sz w:val="20"/>
-              </w:rPr>
-              <w:t>0 ~ 3, or -1 ~2</w:t>
-            </w:r>
-          </w:p>
-        </w:tc>
-        <w:tc>
-          <w:tcPr>
-            <w:tcW w:w="1039" w:type="dxa"/>
-          </w:tcPr>
-          <w:p>
-            <w:pPr>
-              <w:rPr>
-                <w:rFonts w:ascii="Arial" w:hAnsi="Arial" w:cs="Arial"/>
-                <w:sz w:val="20"/>
-              </w:rPr>
-            </w:pPr>
-            <w:r>
-              <w:rPr>
-                <w:rFonts w:ascii="Arial" w:hAnsi="Arial" w:cs="Arial"/>
-                <w:sz w:val="20"/>
-              </w:rPr>
-              <w:t>3 bit</w:t>
-            </w:r>
-          </w:p>
-        </w:tc>
-        <w:tc>
-          <w:tcPr>
-            <w:tcW w:w="1841" w:type="dxa"/>
-          </w:tcPr>
-          <w:p>
-            <w:pPr>
-              <w:rPr>
-                <w:rFonts w:ascii="Arial" w:hAnsi="Arial" w:cs="Arial"/>
-                <w:sz w:val="20"/>
-              </w:rPr>
-            </w:pPr>
-            <w:r>
-              <w:rPr>
-                <w:rFonts w:ascii="Arial" w:hAnsi="Arial" w:cs="Arial"/>
-                <w:sz w:val="20"/>
-              </w:rPr>
-              <w:t>-1 ~ 3</w:t>
+            <w:tcW w:w="1818" w:type="dxa"/>
+            <w:gridSpan w:val="2"/>
+          </w:tcPr>
+          <w:p>
+            <w:pPr>
+              <w:rPr>
+                <w:rFonts w:ascii="Arial" w:hAnsi="Arial" w:cs="Arial"/>
+                <w:sz w:val="20"/>
+              </w:rPr>
+            </w:pPr>
+            <w:r>
+              <w:rPr>
+                <w:rFonts w:ascii="Arial" w:hAnsi="Arial" w:cs="Arial"/>
+                <w:sz w:val="20"/>
+              </w:rPr>
+              <w:t>LRR</w:t>
             </w:r>
           </w:p>
         </w:tc>
@@ -3844,30 +4794,122 @@
           </w:tcPr>
           <w:p>
             <w:pPr>
-              <w:rPr>
-                <w:rFonts w:ascii="Arial" w:hAnsi="Arial" w:cs="Arial"/>
-                <w:sz w:val="20"/>
-              </w:rPr>
-            </w:pPr>
-          </w:p>
-        </w:tc>
-        <w:tc>
-          <w:tcPr>
-            <w:tcW w:w="1800" w:type="dxa"/>
-          </w:tcPr>
-          <w:p>
-            <w:pPr>
-              <w:rPr>
-                <w:rFonts w:ascii="Arial" w:hAnsi="Arial" w:cs="Arial"/>
-                <w:sz w:val="20"/>
-              </w:rPr>
-            </w:pPr>
-            <w:r>
-              <w:rPr>
-                <w:rFonts w:ascii="Arial" w:hAnsi="Arial" w:cs="Arial"/>
-                <w:sz w:val="20"/>
-              </w:rPr>
-              <w:t>N/A</w:t>
+              <w:ind w:left="-108" w:right="-108"/>
+              <w:jc w:val="center"/>
+              <w:rPr>
+                <w:rFonts w:ascii="Arial" w:hAnsi="Arial" w:cs="Arial"/>
+                <w:sz w:val="20"/>
+              </w:rPr>
+            </w:pPr>
+            <w:r>
+              <w:rPr>
+                <w:rFonts w:ascii="Arial" w:hAnsi="Arial" w:cs="Arial"/>
+                <w:sz w:val="20"/>
+              </w:rPr>
+              <w:t>-19.1824 ~ 13.5227</w:t>
+            </w:r>
+          </w:p>
+        </w:tc>
+        <w:tc>
+          <w:tcPr>
+            <w:tcW w:w="1379" w:type="dxa"/>
+            <w:gridSpan w:val="2"/>
+          </w:tcPr>
+          <w:p>
+            <w:pPr>
+              <w:ind w:left="-91" w:right="-92"/>
+              <w:jc w:val="center"/>
+              <w:rPr>
+                <w:rFonts w:ascii="Arial" w:hAnsi="Arial" w:cs="Arial"/>
+                <w:sz w:val="20"/>
+              </w:rPr>
+            </w:pPr>
+            <w:r>
+              <w:rPr>
+                <w:rFonts w:ascii="Arial" w:hAnsi="Arial" w:cs="Arial"/>
+                <w:sz w:val="20"/>
+              </w:rPr>
+              <w:t>3bytes(</w:t>
+            </w:r>
+            <w:r>
+              <w:rPr>
+                <w:rFonts w:ascii="Arial" w:hAnsi="Arial" w:cs="Arial"/>
+                <w:sz w:val="20"/>
+              </w:rPr>
+              <w:t>18bits</w:t>
+            </w:r>
+            <w:r>
+              <w:rPr>
+                <w:rFonts w:ascii="Arial" w:hAnsi="Arial" w:cs="Arial"/>
+                <w:sz w:val="20"/>
+              </w:rPr>
+              <w:t>)</w:t>
+            </w:r>
+          </w:p>
+        </w:tc>
+        <w:tc>
+          <w:tcPr>
+            <w:tcW w:w="1732" w:type="dxa"/>
+          </w:tcPr>
+          <w:p>
+            <w:pPr>
+              <w:ind w:left="-131" w:right="-108"/>
+              <w:jc w:val="center"/>
+              <w:rPr>
+                <w:rFonts w:ascii="Arial" w:hAnsi="Arial" w:cs="Arial"/>
+                <w:sz w:val="20"/>
+              </w:rPr>
+            </w:pPr>
+            <w:r>
+              <w:rPr>
+                <w:rFonts w:ascii="Arial" w:hAnsi="Arial" w:cs="Arial"/>
+                <w:sz w:val="20"/>
+              </w:rPr>
+              <w:t>-13.1070 ~ 13.1071</w:t>
+            </w:r>
+          </w:p>
+        </w:tc>
+        <w:tc>
+          <w:tcPr>
+            <w:tcW w:w="1580" w:type="dxa"/>
+          </w:tcPr>
+          <w:p>
+            <w:pPr>
+              <w:ind w:left="-108" w:right="-127"/>
+              <w:jc w:val="center"/>
+              <w:rPr>
+                <w:rFonts w:ascii="Arial" w:hAnsi="Arial" w:cs="Arial"/>
+                <w:sz w:val="20"/>
+              </w:rPr>
+            </w:pPr>
+            <w:r>
+              <w:rPr>
+                <w:rFonts w:ascii="Arial" w:hAnsi="Arial" w:cs="Arial"/>
+                <w:sz w:val="20"/>
+              </w:rPr>
+              <w:t>-13.1071 {2, 0, 1}</w:t>
+            </w:r>
+          </w:p>
+        </w:tc>
+        <w:tc>
+          <w:tcPr>
+            <w:tcW w:w="1609" w:type="dxa"/>
+          </w:tcPr>
+          <w:p>
+            <w:pPr>
+              <w:ind w:left="-89" w:right="-108"/>
+              <w:jc w:val="center"/>
+              <w:rPr>
+                <w:rFonts w:ascii="Arial" w:hAnsi="Arial" w:cs="Arial"/>
+                <w:sz w:val="20"/>
+              </w:rPr>
+            </w:pPr>
+            <w:r>
+              <w:rPr>
+                <w:rFonts w:ascii="Arial" w:hAnsi="Arial" w:cs="Arial"/>
+                <w:sz w:val="20"/>
+              </w:rPr>
+              <w:t>-13.1072 {2, 0, 0}</w:t>
             </w:r>
           </w:p>
         </w:tc>
@@ -3875,30 +4917,198 @@
       <w:tr>
         <w:tc>
           <w:tcPr>
-            <w:tcW w:w="1581" w:type="dxa"/>
-          </w:tcPr>
-          <w:p>
-            <w:pPr>
-              <w:rPr>
-                <w:rFonts w:ascii="Arial" w:hAnsi="Arial" w:cs="Arial"/>
-                <w:sz w:val="20"/>
-              </w:rPr>
-            </w:pPr>
-            <w:r>
-              <w:rPr>
-                <w:rFonts w:ascii="Arial" w:hAnsi="Arial" w:cs="Arial"/>
-                <w:sz w:val="20"/>
-              </w:rPr>
-              <w:t>Forward Genotypes</w:t>
-            </w:r>
-          </w:p>
-        </w:tc>
-        <w:tc>
-          <w:tcPr>
-            <w:tcW w:w="1857" w:type="dxa"/>
-          </w:tcPr>
-          <w:p>
-            <w:pPr>
+            <w:tcW w:w="1818" w:type="dxa"/>
+            <w:gridSpan w:val="2"/>
+          </w:tcPr>
+          <w:p>
+            <w:pPr>
+              <w:rPr>
+                <w:rFonts w:ascii="Arial" w:hAnsi="Arial" w:cs="Arial"/>
+                <w:sz w:val="20"/>
+              </w:rPr>
+            </w:pPr>
+            <w:r>
+              <w:rPr>
+                <w:rFonts w:ascii="Arial" w:hAnsi="Arial" w:cs="Arial"/>
+                <w:sz w:val="20"/>
+              </w:rPr>
+              <w:t>Genotype</w:t>
+            </w:r>
+            <w:r>
+              <w:rPr>
+                <w:rFonts w:ascii="Arial" w:hAnsi="Arial" w:cs="Arial"/>
+                <w:sz w:val="20"/>
+              </w:rPr>
+              <w:t>(AB)</w:t>
+            </w:r>
+          </w:p>
+        </w:tc>
+        <w:tc>
+          <w:tcPr>
+            <w:tcW w:w="1800" w:type="dxa"/>
+          </w:tcPr>
+          <w:p>
+            <w:pPr>
+              <w:jc w:val="center"/>
+              <w:rPr>
+                <w:rFonts w:ascii="Arial" w:hAnsi="Arial" w:cs="Arial"/>
+                <w:sz w:val="20"/>
+              </w:rPr>
+            </w:pPr>
+            <w:r>
+              <w:rPr>
+                <w:rFonts w:ascii="Arial" w:hAnsi="Arial" w:cs="Arial"/>
+                <w:sz w:val="20"/>
+              </w:rPr>
+              <w:t>0 ~ 3, or -1 ~2</w:t>
+            </w:r>
+          </w:p>
+        </w:tc>
+        <w:tc>
+          <w:tcPr>
+            <w:tcW w:w="802" w:type="dxa"/>
+            <w:vMerge w:val="restart"/>
+          </w:tcPr>
+          <w:p>
+            <w:pPr>
+              <w:jc w:val="center"/>
+              <w:rPr>
+                <w:rFonts w:ascii="Arial" w:hAnsi="Arial" w:cs="Arial"/>
+                <w:sz w:val="20"/>
+              </w:rPr>
+            </w:pPr>
+            <w:r>
+              <w:rPr>
+                <w:rFonts w:ascii="Arial" w:hAnsi="Arial" w:cs="Arial"/>
+                <w:sz w:val="20"/>
+              </w:rPr>
+              <w:t>1 byte</w:t>
+            </w:r>
+          </w:p>
+        </w:tc>
+        <w:tc>
+          <w:tcPr>
+            <w:tcW w:w="577" w:type="dxa"/>
+          </w:tcPr>
+          <w:p>
+            <w:pPr>
+              <w:ind w:left="-146" w:right="-92"/>
+              <w:jc w:val="center"/>
+              <w:rPr>
+                <w:rFonts w:ascii="Arial" w:hAnsi="Arial" w:cs="Arial"/>
+                <w:sz w:val="20"/>
+              </w:rPr>
+            </w:pPr>
+            <w:r>
+              <w:rPr>
+                <w:rFonts w:ascii="Arial" w:hAnsi="Arial" w:cs="Arial"/>
+                <w:sz w:val="20"/>
+              </w:rPr>
+              <w:t>3 bit</w:t>
+            </w:r>
+          </w:p>
+        </w:tc>
+        <w:tc>
+          <w:tcPr>
+            <w:tcW w:w="1732" w:type="dxa"/>
+          </w:tcPr>
+          <w:p>
+            <w:pPr>
+              <w:jc w:val="center"/>
+              <w:rPr>
+                <w:rFonts w:ascii="Arial" w:hAnsi="Arial" w:cs="Arial"/>
+                <w:sz w:val="20"/>
+              </w:rPr>
+            </w:pPr>
+            <w:r>
+              <w:rPr>
+                <w:rFonts w:ascii="Arial" w:hAnsi="Arial" w:cs="Arial"/>
+                <w:sz w:val="20"/>
+              </w:rPr>
+              <w:t>-1 ~ 3</w:t>
+            </w:r>
+          </w:p>
+        </w:tc>
+        <w:tc>
+          <w:tcPr>
+            <w:tcW w:w="1580" w:type="dxa"/>
+          </w:tcPr>
+          <w:p>
+            <w:pPr>
+              <w:jc w:val="center"/>
+              <w:rPr>
+                <w:rFonts w:ascii="Arial" w:hAnsi="Arial" w:cs="Arial"/>
+                <w:sz w:val="20"/>
+              </w:rPr>
+            </w:pPr>
+          </w:p>
+        </w:tc>
+        <w:tc>
+          <w:tcPr>
+            <w:tcW w:w="1609" w:type="dxa"/>
+          </w:tcPr>
+          <w:p>
+            <w:pPr>
+              <w:jc w:val="center"/>
+              <w:rPr>
+                <w:rFonts w:ascii="Arial" w:hAnsi="Arial" w:cs="Arial"/>
+                <w:sz w:val="20"/>
+              </w:rPr>
+            </w:pPr>
+            <w:r>
+              <w:rPr>
+                <w:rFonts w:ascii="Arial" w:hAnsi="Arial" w:cs="Arial"/>
+                <w:sz w:val="20"/>
+              </w:rPr>
+              <w:t>N/A</w:t>
+            </w:r>
+          </w:p>
+        </w:tc>
+      </w:tr>
+      <w:tr>
+        <w:tc>
+          <w:tcPr>
+            <w:tcW w:w="1818" w:type="dxa"/>
+            <w:gridSpan w:val="2"/>
+          </w:tcPr>
+          <w:p>
+            <w:pPr>
+              <w:ind w:left="-90" w:right="-66"/>
+              <w:rPr>
+                <w:rFonts w:ascii="Arial" w:hAnsi="Arial" w:cs="Arial"/>
+                <w:sz w:val="20"/>
+              </w:rPr>
+            </w:pPr>
+            <w:r>
+              <w:rPr>
+                <w:rFonts w:ascii="Arial" w:hAnsi="Arial" w:cs="Arial"/>
+                <w:sz w:val="20"/>
+              </w:rPr>
+              <w:t>Genotype(</w:t>
+            </w:r>
+            <w:r>
+              <w:rPr>
+                <w:rFonts w:ascii="Arial" w:hAnsi="Arial" w:cs="Arial"/>
+                <w:sz w:val="20"/>
+              </w:rPr>
+              <w:t>Forward</w:t>
+            </w:r>
+            <w:r>
+              <w:rPr>
+                <w:rFonts w:ascii="Arial" w:hAnsi="Arial" w:cs="Arial"/>
+                <w:sz w:val="20"/>
+              </w:rPr>
+              <w:t>)</w:t>
+            </w:r>
+          </w:p>
+        </w:tc>
+        <w:tc>
+          <w:tcPr>
+            <w:tcW w:w="1800" w:type="dxa"/>
+          </w:tcPr>
+          <w:p>
+            <w:pPr>
+              <w:jc w:val="center"/>
               <w:rPr>
                 <w:rFonts w:ascii="Arial" w:hAnsi="Arial" w:cs="Arial"/>
                 <w:sz w:val="20"/>
@@ -3915,10 +5125,27 @@
         </w:tc>
         <w:tc>
           <w:tcPr>
-            <w:tcW w:w="1039" w:type="dxa"/>
-          </w:tcPr>
-          <w:p>
-            <w:pPr>
+            <w:tcW w:w="802" w:type="dxa"/>
+            <w:vMerge/>
+          </w:tcPr>
+          <w:p>
+            <w:pPr>
+              <w:jc w:val="center"/>
+              <w:rPr>
+                <w:rFonts w:ascii="Arial" w:hAnsi="Arial" w:cs="Arial"/>
+                <w:sz w:val="20"/>
+              </w:rPr>
+            </w:pPr>
+          </w:p>
+        </w:tc>
+        <w:tc>
+          <w:tcPr>
+            <w:tcW w:w="577" w:type="dxa"/>
+          </w:tcPr>
+          <w:p>
+            <w:pPr>
+              <w:ind w:left="-146" w:right="-182"/>
+              <w:jc w:val="center"/>
               <w:rPr>
                 <w:rFonts w:ascii="Arial" w:hAnsi="Arial" w:cs="Arial"/>
                 <w:sz w:val="20"/>
@@ -3935,10 +5162,11 @@
         </w:tc>
         <w:tc>
           <w:tcPr>
-            <w:tcW w:w="1841" w:type="dxa"/>
-          </w:tcPr>
-          <w:p>
-            <w:pPr>
+            <w:tcW w:w="1732" w:type="dxa"/>
+          </w:tcPr>
+          <w:p>
+            <w:pPr>
+              <w:jc w:val="center"/>
               <w:rPr>
                 <w:rFonts w:ascii="Arial" w:hAnsi="Arial" w:cs="Arial"/>
                 <w:sz w:val="20"/>
@@ -3955,10 +5183,11 @@
         </w:tc>
         <w:tc>
           <w:tcPr>
-            <w:tcW w:w="1800" w:type="dxa"/>
-          </w:tcPr>
-          <w:p>
-            <w:pPr>
+            <w:tcW w:w="1580" w:type="dxa"/>
+          </w:tcPr>
+          <w:p>
+            <w:pPr>
+              <w:jc w:val="center"/>
               <w:rPr>
                 <w:rFonts w:ascii="Arial" w:hAnsi="Arial" w:cs="Arial"/>
                 <w:sz w:val="20"/>
@@ -3975,10 +5204,11 @@
         </w:tc>
         <w:tc>
           <w:tcPr>
-            <w:tcW w:w="1800" w:type="dxa"/>
-          </w:tcPr>
-          <w:p>
-            <w:pPr>
+            <w:tcW w:w="1609" w:type="dxa"/>
+          </w:tcPr>
+          <w:p>
+            <w:pPr>
+              <w:jc w:val="center"/>
               <w:rPr>
                 <w:rFonts w:ascii="Arial" w:hAnsi="Arial" w:cs="Arial"/>
                 <w:sz w:val="20"/>
@@ -4082,7 +5312,6 @@
       </w:r>
     </w:p>
     <w:p>
-      <w:bookmarkStart w:id="0" w:name="_GoBack"/>
       <w:r>
         <w:rPr>
           <w:noProof/>
@@ -5423,8 +6652,8 @@
                         <wps:cNvSpPr txBox="1"/>
                         <wps:spPr>
                           <a:xfrm>
-                            <a:off x="3405260" y="2779548"/>
-                            <a:ext cx="901065" cy="266065"/>
+                            <a:off x="3404858" y="2777902"/>
+                            <a:ext cx="901065" cy="265430"/>
                           </a:xfrm>
                           <a:prstGeom prst="rect">
                             <a:avLst/>
@@ -5497,9 +6726,9 @@
                           <a:endCxn id="12" idx="2"/>
                         </wps:cNvCnPr>
                         <wps:spPr>
-                          <a:xfrm flipV="1">
-                            <a:off x="3855793" y="2548555"/>
-                            <a:ext cx="1687" cy="230993"/>
+                          <a:xfrm flipH="1" flipV="1">
+                            <a:off x="3857480" y="2548555"/>
+                            <a:ext cx="65779" cy="229621"/>
                           </a:xfrm>
                           <a:prstGeom prst="straightConnector1">
                             <a:avLst/>
@@ -5778,7 +7007,7 @@
           </mc:Choice>
           <mc:Fallback>
             <w:pict>
-              <v:group id="Canvas 1" o:spid="_x0000_s1026" editas="canvas" style="width:477.5pt;height:247.9pt;mso-position-horizontal-relative:char;mso-position-vertical-relative:line" coordsize="60642,31483" o:gfxdata="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">
+              <v:group id="Canvas 1" o:spid="_x0000_s1026" editas="canvas" style="width:477.5pt;height:247.9pt;mso-position-horizontal-relative:char;mso-position-vertical-relative:line" coordsize="60642,31483" o:gfxdata="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">
                 <v:shapetype id="_x0000_t75" coordsize="21600,21600" o:spt="75" o:preferrelative="t" path="m@4@5l@4@11@9@11@9@5xe" filled="f" stroked="f">
                   <v:stroke joinstyle="miter"/>
                   <v:formulas>
@@ -6356,7 +7585,7 @@
                 <v:shape id="Straight Arrow Connector 28" o:spid="_x0000_s1049" type="#_x0000_t32" style="position:absolute;left:10941;top:24977;width:4829;height:2797;flip:x y;visibility:visible;mso-wrap-style:square" o:connectortype="straight" o:gfxdata="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" strokecolor="#4579b8 [3044]">
                   <v:stroke endarrow="open"/>
                 </v:shape>
-                <v:shape id="Text Box 2" o:spid="_x0000_s1050" type="#_x0000_t202" style="position:absolute;left:34052;top:27795;width:9011;height:2661;visibility:visible;mso-wrap-style:none;v-text-anchor:top" o:gfxdata="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" fillcolor="window" strokeweight=".5pt">
+                <v:shape id="Text Box 2" o:spid="_x0000_s1050" type="#_x0000_t202" style="position:absolute;left:34048;top:27779;width:9011;height:2654;visibility:visible;mso-wrap-style:none;v-text-anchor:top" o:gfxdata="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" fillcolor="window" strokeweight=".5pt">
                   <v:textbox>
                     <w:txbxContent>
                       <w:p>
@@ -6388,7 +7617,7 @@
                     </w:txbxContent>
                   </v:textbox>
                 </v:shape>
-                <v:shape id="Straight Arrow Connector 30" o:spid="_x0000_s1051" type="#_x0000_t32" style="position:absolute;left:38557;top:25485;width:17;height:2310;flip:y;visibility:visible;mso-wrap-style:square" o:connectortype="straight" o:gfxdata="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" strokecolor="#4579b8 [3044]">
+                <v:shape id="Straight Arrow Connector 30" o:spid="_x0000_s1051" type="#_x0000_t32" style="position:absolute;left:38574;top:25485;width:658;height:2296;flip:x y;visibility:visible;mso-wrap-style:square" o:connectortype="straight" o:gfxdata="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" strokecolor="#4579b8 [3044]">
                   <v:stroke endarrow="open"/>
                 </v:shape>
                 <v:shape id="Straight Arrow Connector 33" o:spid="_x0000_s1052" type="#_x0000_t32" style="position:absolute;left:7810;top:7059;width:30764;height:15778;flip:x y;visibility:visible;mso-wrap-style:square" o:connectortype="straight" o:gfxdata="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" strokecolor="#f68c36 [3049]">
@@ -6460,7 +7689,6 @@
           </mc:Fallback>
         </mc:AlternateContent>
       </w:r>
-      <w:bookmarkEnd w:id="0"/>
     </w:p>
     <w:p/>
     <w:p>
@@ -7294,6 +8522,523 @@
           <w:rFonts w:ascii="Arial" w:hAnsi="Arial" w:cs="Arial"/>
           <w:sz w:val="20"/>
         </w:rPr>
+        <w:br w:type="page"/>
+      </w:r>
+    </w:p>
+    <w:p>
+      <w:pPr>
+        <w:pStyle w:val="Heading1"/>
+      </w:pPr>
+      <w:r>
+        <w:lastRenderedPageBreak/>
+        <w:t>Backup System of Annotations and Cluster Filters</w:t>
+      </w:r>
+    </w:p>
+    <w:p>
+      <w:pPr>
+        <w:pStyle w:val="ListParagraph"/>
+        <w:numPr>
+          <w:ilvl w:val="0"/>
+          <w:numId w:val="3"/>
+        </w:numPr>
+        <w:rPr>
+          <w:rFonts w:ascii="Arial" w:hAnsi="Arial" w:cs="Arial"/>
+          <w:sz w:val="20"/>
+        </w:rPr>
+      </w:pPr>
+      <w:r>
+        <w:rPr>
+          <w:rFonts w:ascii="Arial" w:hAnsi="Arial" w:cs="Arial"/>
+          <w:sz w:val="20"/>
+        </w:rPr>
+        <w:t>Temporary file (when in Scatter Plot):</w:t>
+      </w:r>
+    </w:p>
+    <w:p>
+      <w:pPr>
+        <w:pStyle w:val="ListParagraph"/>
+        <w:numPr>
+          <w:ilvl w:val="1"/>
+          <w:numId w:val="3"/>
+        </w:numPr>
+        <w:rPr>
+          <w:rFonts w:ascii="Arial" w:hAnsi="Arial" w:cs="Arial"/>
+          <w:sz w:val="20"/>
+        </w:rPr>
+      </w:pPr>
+      <w:proofErr w:type="spellStart"/>
+      <w:r>
+        <w:rPr>
+          <w:rFonts w:ascii="Arial" w:hAnsi="Arial" w:cs="Arial"/>
+          <w:sz w:val="20"/>
+        </w:rPr>
+        <w:t>project</w:t>
+      </w:r>
+      <w:r>
+        <w:rPr>
+          <w:rFonts w:ascii="Arial" w:hAnsi="Arial" w:cs="Arial"/>
+          <w:sz w:val="20"/>
+        </w:rPr>
+        <w:t>Dir</w:t>
+      </w:r>
+      <w:proofErr w:type="spellEnd"/>
+      <w:r>
+        <w:rPr>
+          <w:rFonts w:ascii="Arial" w:hAnsi="Arial" w:cs="Arial"/>
+          <w:sz w:val="20"/>
+        </w:rPr>
+        <w:t xml:space="preserve"> / data / </w:t>
+      </w:r>
+      <w:r>
+        <w:rPr>
+          <w:rFonts w:ascii="Arial" w:hAnsi="Arial" w:cs="Arial"/>
+          <w:sz w:val="20"/>
+        </w:rPr>
+        <w:t>39810043.tempAnnotation.ser</w:t>
+      </w:r>
+    </w:p>
+    <w:p>
+      <w:pPr>
+        <w:pStyle w:val="ListParagraph"/>
+        <w:numPr>
+          <w:ilvl w:val="1"/>
+          <w:numId w:val="3"/>
+        </w:numPr>
+        <w:rPr>
+          <w:rFonts w:ascii="Arial" w:hAnsi="Arial" w:cs="Arial"/>
+          <w:sz w:val="20"/>
+        </w:rPr>
+      </w:pPr>
+      <w:proofErr w:type="spellStart"/>
+      <w:r>
+        <w:rPr>
+          <w:rFonts w:ascii="Arial" w:hAnsi="Arial" w:cs="Arial"/>
+          <w:sz w:val="20"/>
+        </w:rPr>
+        <w:t>project</w:t>
+      </w:r>
+      <w:r>
+        <w:rPr>
+          <w:rFonts w:ascii="Arial" w:hAnsi="Arial" w:cs="Arial"/>
+          <w:sz w:val="20"/>
+        </w:rPr>
+        <w:t>Dir</w:t>
+      </w:r>
+      <w:proofErr w:type="spellEnd"/>
+      <w:r>
+        <w:rPr>
+          <w:rFonts w:ascii="Arial" w:hAnsi="Arial" w:cs="Arial"/>
+          <w:sz w:val="20"/>
+        </w:rPr>
+        <w:t xml:space="preserve"> / </w:t>
+      </w:r>
+      <w:r>
+        <w:rPr>
+          <w:rFonts w:ascii="Arial" w:hAnsi="Arial" w:cs="Arial"/>
+          <w:sz w:val="20"/>
+        </w:rPr>
+        <w:t xml:space="preserve">data / </w:t>
+      </w:r>
+      <w:r>
+        <w:rPr>
+          <w:rFonts w:ascii="Arial" w:hAnsi="Arial" w:cs="Arial"/>
+          <w:sz w:val="20"/>
+        </w:rPr>
+        <w:t>39810043.tempClusterFilters.ser</w:t>
+      </w:r>
+    </w:p>
+    <w:p>
+      <w:pPr>
+        <w:pStyle w:val="ListParagraph"/>
+        <w:ind w:left="1080"/>
+        <w:rPr>
+          <w:rFonts w:ascii="Arial" w:hAnsi="Arial" w:cs="Arial"/>
+          <w:sz w:val="20"/>
+        </w:rPr>
+      </w:pPr>
+    </w:p>
+    <w:p>
+      <w:pPr>
+        <w:pStyle w:val="ListParagraph"/>
+        <w:numPr>
+          <w:ilvl w:val="0"/>
+          <w:numId w:val="3"/>
+        </w:numPr>
+        <w:rPr>
+          <w:rFonts w:ascii="Arial" w:hAnsi="Arial" w:cs="Arial"/>
+          <w:sz w:val="20"/>
+        </w:rPr>
+      </w:pPr>
+      <w:r>
+        <w:rPr>
+          <w:rFonts w:ascii="Arial" w:hAnsi="Arial" w:cs="Arial"/>
+          <w:sz w:val="20"/>
+        </w:rPr>
+        <w:t>Permanent file (after Scatter Plot is closed):</w:t>
+      </w:r>
+    </w:p>
+    <w:p>
+      <w:pPr>
+        <w:pStyle w:val="ListParagraph"/>
+        <w:numPr>
+          <w:ilvl w:val="1"/>
+          <w:numId w:val="3"/>
+        </w:numPr>
+        <w:rPr>
+          <w:rFonts w:ascii="Arial" w:hAnsi="Arial" w:cs="Arial"/>
+          <w:sz w:val="20"/>
+        </w:rPr>
+      </w:pPr>
+      <w:proofErr w:type="spellStart"/>
+      <w:r>
+        <w:rPr>
+          <w:rFonts w:ascii="Arial" w:hAnsi="Arial" w:cs="Arial"/>
+          <w:sz w:val="20"/>
+        </w:rPr>
+        <w:t>project</w:t>
+      </w:r>
+      <w:r>
+        <w:rPr>
+          <w:rFonts w:ascii="Arial" w:hAnsi="Arial" w:cs="Arial"/>
+          <w:sz w:val="20"/>
+        </w:rPr>
+        <w:t>Dir</w:t>
+      </w:r>
+      <w:proofErr w:type="spellEnd"/>
+      <w:r>
+        <w:rPr>
+          <w:rFonts w:ascii="Arial" w:hAnsi="Arial" w:cs="Arial"/>
+          <w:sz w:val="20"/>
+        </w:rPr>
+        <w:t xml:space="preserve"> / data / </w:t>
+      </w:r>
+      <w:proofErr w:type="spellStart"/>
+      <w:r>
+        <w:rPr>
+          <w:rFonts w:ascii="Arial" w:hAnsi="Arial" w:cs="Arial"/>
+          <w:sz w:val="20"/>
+        </w:rPr>
+        <w:t>clusterFilters.ser</w:t>
+      </w:r>
+      <w:proofErr w:type="spellEnd"/>
+    </w:p>
+    <w:p>
+      <w:pPr>
+        <w:pStyle w:val="ListParagraph"/>
+        <w:numPr>
+          <w:ilvl w:val="1"/>
+          <w:numId w:val="3"/>
+        </w:numPr>
+        <w:rPr>
+          <w:rFonts w:ascii="Arial" w:hAnsi="Arial" w:cs="Arial"/>
+          <w:sz w:val="20"/>
+        </w:rPr>
+      </w:pPr>
+      <w:proofErr w:type="spellStart"/>
+      <w:r>
+        <w:rPr>
+          <w:rFonts w:ascii="Arial" w:hAnsi="Arial" w:cs="Arial"/>
+          <w:sz w:val="20"/>
+        </w:rPr>
+        <w:t>project</w:t>
+      </w:r>
+      <w:r>
+        <w:rPr>
+          <w:rFonts w:ascii="Arial" w:hAnsi="Arial" w:cs="Arial"/>
+          <w:sz w:val="20"/>
+        </w:rPr>
+        <w:t>Dir</w:t>
+      </w:r>
+      <w:proofErr w:type="spellEnd"/>
+      <w:r>
+        <w:rPr>
+          <w:rFonts w:ascii="Arial" w:hAnsi="Arial" w:cs="Arial"/>
+          <w:sz w:val="20"/>
+        </w:rPr>
+        <w:t xml:space="preserve"> / </w:t>
+      </w:r>
+      <w:r>
+        <w:rPr>
+          <w:rFonts w:ascii="Arial" w:hAnsi="Arial" w:cs="Arial"/>
+          <w:sz w:val="20"/>
+        </w:rPr>
+        <w:t xml:space="preserve">data / </w:t>
+      </w:r>
+      <w:proofErr w:type="spellStart"/>
+      <w:r>
+        <w:rPr>
+          <w:rFonts w:ascii="Arial" w:hAnsi="Arial" w:cs="Arial"/>
+          <w:sz w:val="20"/>
+        </w:rPr>
+        <w:t>annotations.ser</w:t>
+      </w:r>
+      <w:proofErr w:type="spellEnd"/>
+    </w:p>
+    <w:p>
+      <w:pPr>
+        <w:pStyle w:val="ListParagraph"/>
+        <w:ind w:left="1080"/>
+        <w:rPr>
+          <w:rFonts w:ascii="Arial" w:hAnsi="Arial" w:cs="Arial"/>
+          <w:sz w:val="20"/>
+        </w:rPr>
+      </w:pPr>
+      <w:bookmarkStart w:id="0" w:name="_GoBack"/>
+    </w:p>
+    <w:bookmarkEnd w:id="0"/>
+    <w:p>
+      <w:pPr>
+        <w:pStyle w:val="ListParagraph"/>
+        <w:numPr>
+          <w:ilvl w:val="0"/>
+          <w:numId w:val="3"/>
+        </w:numPr>
+        <w:rPr>
+          <w:rFonts w:ascii="Arial" w:hAnsi="Arial" w:cs="Arial"/>
+          <w:strike/>
+          <w:sz w:val="20"/>
+        </w:rPr>
+      </w:pPr>
+      <w:r>
+        <w:rPr>
+          <w:rFonts w:ascii="Arial" w:hAnsi="Arial" w:cs="Arial"/>
+          <w:strike/>
+          <w:sz w:val="20"/>
+        </w:rPr>
+        <w:t>Versioning of Permanent file:</w:t>
+      </w:r>
+    </w:p>
+    <w:p>
+      <w:pPr>
+        <w:pStyle w:val="ListParagraph"/>
+        <w:numPr>
+          <w:ilvl w:val="1"/>
+          <w:numId w:val="3"/>
+        </w:numPr>
+        <w:rPr>
+          <w:rFonts w:ascii="Arial" w:hAnsi="Arial" w:cs="Arial"/>
+          <w:strike/>
+          <w:sz w:val="20"/>
+        </w:rPr>
+      </w:pPr>
+      <w:r>
+        <w:rPr>
+          <w:rFonts w:ascii="Arial" w:hAnsi="Arial" w:cs="Arial"/>
+          <w:strike/>
+          <w:sz w:val="20"/>
+        </w:rPr>
+        <w:t>if last time of update is over 2 weeks: start a new version</w:t>
+      </w:r>
+      <w:r>
+        <w:rPr>
+          <w:rFonts w:ascii="Arial" w:hAnsi="Arial" w:cs="Arial"/>
+          <w:strike/>
+          <w:sz w:val="20"/>
+        </w:rPr>
+        <w:t>, in case it is a new task on the project</w:t>
+      </w:r>
+    </w:p>
+    <w:p>
+      <w:pPr>
+        <w:pStyle w:val="ListParagraph"/>
+        <w:numPr>
+          <w:ilvl w:val="1"/>
+          <w:numId w:val="3"/>
+        </w:numPr>
+        <w:rPr>
+          <w:rFonts w:ascii="Arial" w:hAnsi="Arial" w:cs="Arial"/>
+          <w:strike/>
+          <w:sz w:val="20"/>
+        </w:rPr>
+      </w:pPr>
+      <w:r>
+        <w:rPr>
+          <w:rFonts w:ascii="Arial" w:hAnsi="Arial" w:cs="Arial"/>
+          <w:strike/>
+          <w:sz w:val="20"/>
+        </w:rPr>
+        <w:t xml:space="preserve">else start a new version every </w:t>
+      </w:r>
+    </w:p>
+    <w:p>
+      <w:pPr>
+        <w:pStyle w:val="ListParagraph"/>
+        <w:ind w:left="360"/>
+        <w:rPr>
+          <w:rFonts w:ascii="Arial" w:hAnsi="Arial" w:cs="Arial"/>
+          <w:sz w:val="20"/>
+        </w:rPr>
+      </w:pPr>
+    </w:p>
+    <w:p>
+      <w:pPr>
+        <w:pStyle w:val="ListParagraph"/>
+        <w:numPr>
+          <w:ilvl w:val="0"/>
+          <w:numId w:val="3"/>
+        </w:numPr>
+        <w:rPr>
+          <w:rFonts w:ascii="Arial" w:hAnsi="Arial" w:cs="Arial"/>
+          <w:sz w:val="20"/>
+        </w:rPr>
+      </w:pPr>
+      <w:r>
+        <w:rPr>
+          <w:rFonts w:ascii="Arial" w:hAnsi="Arial" w:cs="Arial"/>
+          <w:sz w:val="20"/>
+        </w:rPr>
+        <w:t>Export of permanent file:</w:t>
+      </w:r>
+    </w:p>
+    <w:p>
+      <w:pPr>
+        <w:pStyle w:val="ListParagraph"/>
+        <w:numPr>
+          <w:ilvl w:val="1"/>
+          <w:numId w:val="3"/>
+        </w:numPr>
+        <w:rPr>
+          <w:rFonts w:ascii="Arial" w:hAnsi="Arial" w:cs="Arial"/>
+          <w:sz w:val="20"/>
+        </w:rPr>
+      </w:pPr>
+    </w:p>
+    <w:p>
+      <w:pPr>
+        <w:pStyle w:val="ListParagraph"/>
+        <w:numPr>
+          <w:ilvl w:val="1"/>
+          <w:numId w:val="3"/>
+        </w:numPr>
+        <w:rPr>
+          <w:rFonts w:ascii="Arial" w:hAnsi="Arial" w:cs="Arial"/>
+          <w:sz w:val="20"/>
+        </w:rPr>
+      </w:pPr>
+      <w:proofErr w:type="spellStart"/>
+      <w:r>
+        <w:rPr>
+          <w:rFonts w:ascii="Arial" w:hAnsi="Arial" w:cs="Arial"/>
+          <w:sz w:val="20"/>
+        </w:rPr>
+        <w:t>projectDir</w:t>
+      </w:r>
+      <w:proofErr w:type="spellEnd"/>
+      <w:r>
+        <w:rPr>
+          <w:rFonts w:ascii="Arial" w:hAnsi="Arial" w:cs="Arial"/>
+          <w:sz w:val="20"/>
+        </w:rPr>
+        <w:t xml:space="preserve"> / </w:t>
+      </w:r>
+      <w:proofErr w:type="spellStart"/>
+      <w:r>
+        <w:rPr>
+          <w:rFonts w:ascii="Arial" w:hAnsi="Arial" w:cs="Arial"/>
+          <w:sz w:val="20"/>
+        </w:rPr>
+        <w:t>annotations.xln</w:t>
+      </w:r>
+      <w:proofErr w:type="spellEnd"/>
+      <w:r>
+        <w:rPr>
+          <w:rFonts w:ascii="Arial" w:hAnsi="Arial" w:cs="Arial"/>
+          <w:sz w:val="20"/>
+        </w:rPr>
+        <w:t>;</w:t>
+      </w:r>
+    </w:p>
+    <w:p>
+      <w:pPr>
+        <w:pStyle w:val="ListParagraph"/>
+        <w:ind w:left="1080"/>
+        <w:rPr>
+          <w:rFonts w:ascii="Arial" w:hAnsi="Arial" w:cs="Arial"/>
+          <w:sz w:val="20"/>
+        </w:rPr>
+      </w:pPr>
+      <w:proofErr w:type="spellStart"/>
+      <w:proofErr w:type="gramStart"/>
+      <w:r>
+        <w:rPr>
+          <w:rFonts w:ascii="Arial" w:hAnsi="Arial" w:cs="Arial"/>
+          <w:sz w:val="20"/>
+        </w:rPr>
+        <w:t>projectDir</w:t>
+      </w:r>
+      <w:proofErr w:type="spellEnd"/>
+      <w:proofErr w:type="gramEnd"/>
+      <w:r>
+        <w:rPr>
+          <w:rFonts w:ascii="Arial" w:hAnsi="Arial" w:cs="Arial"/>
+          <w:sz w:val="20"/>
+        </w:rPr>
+        <w:t xml:space="preserve"> / </w:t>
+      </w:r>
+      <w:proofErr w:type="spellStart"/>
+      <w:r>
+        <w:rPr>
+          <w:rFonts w:ascii="Arial" w:hAnsi="Arial" w:cs="Arial"/>
+          <w:sz w:val="20"/>
+        </w:rPr>
+        <w:t>annotation_m_null.xln</w:t>
+      </w:r>
+      <w:proofErr w:type="spellEnd"/>
+      <w:r>
+        <w:rPr>
+          <w:rFonts w:ascii="Arial" w:hAnsi="Arial" w:cs="Arial"/>
+          <w:sz w:val="20"/>
+        </w:rPr>
+        <w:t>;</w:t>
+      </w:r>
+    </w:p>
+    <w:p>
+      <w:pPr>
+        <w:pStyle w:val="ListParagraph"/>
+        <w:ind w:left="1080"/>
+        <w:rPr>
+          <w:rFonts w:ascii="Arial" w:hAnsi="Arial" w:cs="Arial"/>
+          <w:sz w:val="20"/>
+        </w:rPr>
+      </w:pPr>
+      <w:proofErr w:type="spellStart"/>
+      <w:r>
+        <w:rPr>
+          <w:rFonts w:ascii="Arial" w:hAnsi="Arial" w:cs="Arial"/>
+          <w:sz w:val="20"/>
+        </w:rPr>
+        <w:t>projectDir</w:t>
+      </w:r>
+      <w:proofErr w:type="spellEnd"/>
+      <w:r>
+        <w:rPr>
+          <w:rFonts w:ascii="Arial" w:hAnsi="Arial" w:cs="Arial"/>
+          <w:sz w:val="20"/>
+        </w:rPr>
+        <w:t xml:space="preserve"> / </w:t>
+      </w:r>
+      <w:proofErr w:type="spellStart"/>
+      <w:r>
+        <w:rPr>
+          <w:rFonts w:ascii="Arial" w:hAnsi="Arial" w:cs="Arial"/>
+          <w:sz w:val="20"/>
+        </w:rPr>
+        <w:t>annotation_u_null.xln</w:t>
+      </w:r>
+      <w:proofErr w:type="spellEnd"/>
+    </w:p>
+    <w:p>
+      <w:pPr>
+        <w:rPr>
+          <w:rFonts w:asciiTheme="majorHAnsi" w:eastAsiaTheme="majorEastAsia" w:hAnsiTheme="majorHAnsi" w:cstheme="majorBidi"/>
+          <w:b/>
+          <w:bCs/>
+          <w:color w:val="365F91" w:themeColor="accent1" w:themeShade="BF"/>
+          <w:sz w:val="28"/>
+          <w:szCs w:val="28"/>
+        </w:rPr>
+      </w:pPr>
+      <w:r>
         <w:br w:type="page"/>
       </w:r>
     </w:p>
@@ -10037,6 +11782,95 @@
 <file path=word/numbering.xml><?xml version="1.0" encoding="utf-8"?>
 <w:numbering xmlns:wpc="http://schemas.microsoft.com/office/word/2010/wordprocessingCanvas" xmlns:mc="http://schemas.openxmlformats.org/markup-compatibility/2006" xmlns:o="urn:schemas-microsoft-com:office:office" xmlns:r="http://schemas.openxmlformats.org/officeDocument/2006/relationships" xmlns:m="http://schemas.openxmlformats.org/officeDocument/2006/math" xmlns:v="urn:schemas-microsoft-com:vml" xmlns:wp14="http://schemas.microsoft.com/office/word/2010/wordprocessingDrawing" xmlns:wp="http://schemas.openxmlformats.org/drawingml/2006/wordprocessingDrawing" xmlns:w10="urn:schemas-microsoft-com:office:word" xmlns:w="http://schemas.openxmlformats.org/wordprocessingml/2006/main" xmlns:w14="http://schemas.microsoft.com/office/word/2010/wordml" xmlns:wpg="http://schemas.microsoft.com/office/word/2010/wordprocessingGroup" xmlns:wpi="http://schemas.microsoft.com/office/word/2010/wordprocessingInk" xmlns:wne="http://schemas.microsoft.com/office/word/2006/wordml" xmlns:wps="http://schemas.microsoft.com/office/word/2010/wordprocessingShape" mc:Ignorable="w14 wp14">
   <w:abstractNum w:abstractNumId="0">
+    <w:nsid w:val="10F00CB5"/>
+    <w:multiLevelType w:val="hybridMultilevel"/>
+    <w:tmpl w:val="7CC619D4"/>
+    <w:lvl w:ilvl="0" w:tplc="04090011">
+      <w:start w:val="1"/>
+      <w:numFmt w:val="decimal"/>
+      <w:lvlText w:val="%1)"/>
+      <w:lvlJc w:val="left"/>
+      <w:pPr>
+        <w:ind w:left="360" w:hanging="360"/>
+      </w:pPr>
+      <w:rPr>
+        <w:rFonts w:hint="default"/>
+      </w:rPr>
+    </w:lvl>
+    <w:lvl w:ilvl="1" w:tplc="04090019">
+      <w:start w:val="1"/>
+      <w:numFmt w:val="lowerLetter"/>
+      <w:lvlText w:val="%2."/>
+      <w:lvlJc w:val="left"/>
+      <w:pPr>
+        <w:ind w:left="1080" w:hanging="360"/>
+      </w:pPr>
+    </w:lvl>
+    <w:lvl w:ilvl="2" w:tplc="0409001B" w:tentative="1">
+      <w:start w:val="1"/>
+      <w:numFmt w:val="lowerRoman"/>
+      <w:lvlText w:val="%3."/>
+      <w:lvlJc w:val="right"/>
+      <w:pPr>
+        <w:ind w:left="1800" w:hanging="180"/>
+      </w:pPr>
+    </w:lvl>
+    <w:lvl w:ilvl="3" w:tplc="0409000F" w:tentative="1">
+      <w:start w:val="1"/>
+      <w:numFmt w:val="decimal"/>
+      <w:lvlText w:val="%4."/>
+      <w:lvlJc w:val="left"/>
+      <w:pPr>
+        <w:ind w:left="2520" w:hanging="360"/>
+      </w:pPr>
+    </w:lvl>
+    <w:lvl w:ilvl="4" w:tplc="04090019" w:tentative="1">
+      <w:start w:val="1"/>
+      <w:numFmt w:val="lowerLetter"/>
+      <w:lvlText w:val="%5."/>
+      <w:lvlJc w:val="left"/>
+      <w:pPr>
+        <w:ind w:left="3240" w:hanging="360"/>
+      </w:pPr>
+    </w:lvl>
+    <w:lvl w:ilvl="5" w:tplc="0409001B" w:tentative="1">
+      <w:start w:val="1"/>
+      <w:numFmt w:val="lowerRoman"/>
+      <w:lvlText w:val="%6."/>
+      <w:lvlJc w:val="right"/>
+      <w:pPr>
+        <w:ind w:left="3960" w:hanging="180"/>
+      </w:pPr>
+    </w:lvl>
+    <w:lvl w:ilvl="6" w:tplc="0409000F" w:tentative="1">
+      <w:start w:val="1"/>
+      <w:numFmt w:val="decimal"/>
+      <w:lvlText w:val="%7."/>
+      <w:lvlJc w:val="left"/>
+      <w:pPr>
+        <w:ind w:left="4680" w:hanging="360"/>
+      </w:pPr>
+    </w:lvl>
+    <w:lvl w:ilvl="7" w:tplc="04090019" w:tentative="1">
+      <w:start w:val="1"/>
+      <w:numFmt w:val="lowerLetter"/>
+      <w:lvlText w:val="%8."/>
+      <w:lvlJc w:val="left"/>
+      <w:pPr>
+        <w:ind w:left="5400" w:hanging="360"/>
+      </w:pPr>
+    </w:lvl>
+    <w:lvl w:ilvl="8" w:tplc="0409001B" w:tentative="1">
+      <w:start w:val="1"/>
+      <w:numFmt w:val="lowerRoman"/>
+      <w:lvlText w:val="%9."/>
+      <w:lvlJc w:val="right"/>
+      <w:pPr>
+        <w:ind w:left="6120" w:hanging="180"/>
+      </w:pPr>
+    </w:lvl>
+  </w:abstractNum>
+  <w:abstractNum w:abstractNumId="1">
     <w:nsid w:val="3C8F0C9E"/>
     <w:multiLevelType w:val="hybridMultilevel"/>
     <w:tmpl w:val="6FEE7948"/>
@@ -10148,7 +11982,7 @@
       </w:rPr>
     </w:lvl>
   </w:abstractNum>
-  <w:abstractNum w:abstractNumId="1">
+  <w:abstractNum w:abstractNumId="2">
     <w:nsid w:val="3CBA5D45"/>
     <w:multiLevelType w:val="hybridMultilevel"/>
     <w:tmpl w:val="D81074B6"/>
@@ -10238,9 +12072,12 @@
     </w:lvl>
   </w:abstractNum>
   <w:num w:numId="1">
+    <w:abstractNumId w:val="2"/>
+  </w:num>
+  <w:num w:numId="2">
     <w:abstractNumId w:val="1"/>
   </w:num>
-  <w:num w:numId="2">
+  <w:num w:numId="3">
     <w:abstractNumId w:val="0"/>
   </w:num>
 </w:numbering>

</xml_diff>

<commit_message>
MarkerData - added compressMarker() Sample - added updateNullStatus(...) MarkerDataLoader - added getnumBytes_Mark(...)
</commit_message>
<xml_diff>
--- a/docs/GenvisisTechDoc.docx
+++ b/docs/GenvisisTechDoc.docx
@@ -22,658 +22,9 @@
     </w:p>
     <w:p>
       <w:pPr>
-        <w:rPr>
-          <w:rFonts w:ascii="Arial" w:hAnsi="Arial" w:cs="Arial"/>
-          <w:sz w:val="20"/>
-        </w:rPr>
-      </w:pPr>
-      <w:proofErr w:type="spellStart"/>
-      <w:r>
-        <w:rPr>
-          <w:rFonts w:ascii="Arial" w:hAnsi="Arial" w:cs="Arial"/>
-          <w:sz w:val="20"/>
-        </w:rPr>
-        <w:t>Genvisis</w:t>
-      </w:r>
-      <w:proofErr w:type="spellEnd"/>
-      <w:r>
-        <w:rPr>
-          <w:rFonts w:ascii="Arial" w:hAnsi="Arial" w:cs="Arial"/>
-          <w:sz w:val="20"/>
-        </w:rPr>
-        <w:t xml:space="preserve"> </w:t>
-      </w:r>
-      <w:r>
-        <w:rPr>
-          <w:rFonts w:ascii="Arial" w:hAnsi="Arial" w:cs="Arial"/>
-          <w:sz w:val="20"/>
-        </w:rPr>
-        <w:t xml:space="preserve">avails the </w:t>
-      </w:r>
-      <w:r>
-        <w:rPr>
-          <w:rFonts w:ascii="Arial" w:hAnsi="Arial" w:cs="Arial"/>
-          <w:sz w:val="20"/>
-        </w:rPr>
-        <w:t>visualiz</w:t>
-      </w:r>
-      <w:r>
-        <w:rPr>
-          <w:rFonts w:ascii="Arial" w:hAnsi="Arial" w:cs="Arial"/>
-          <w:sz w:val="20"/>
-        </w:rPr>
-        <w:t>ation of genetic markers (the intensity, Log R Ration, or Theta) or sample (allele frequency)</w:t>
-      </w:r>
-      <w:r>
-        <w:rPr>
-          <w:rFonts w:ascii="Arial" w:hAnsi="Arial" w:cs="Arial"/>
-          <w:sz w:val="20"/>
-        </w:rPr>
-        <w:t xml:space="preserve">, and navigates through </w:t>
-      </w:r>
-      <w:r>
-        <w:rPr>
-          <w:rFonts w:ascii="Arial" w:hAnsi="Arial" w:cs="Arial"/>
-          <w:sz w:val="20"/>
-        </w:rPr>
-        <w:t>different markers and samples</w:t>
-      </w:r>
-      <w:r>
-        <w:rPr>
-          <w:rFonts w:ascii="Arial" w:hAnsi="Arial" w:cs="Arial"/>
-          <w:sz w:val="20"/>
-        </w:rPr>
-        <w:t xml:space="preserve"> </w:t>
-      </w:r>
-      <w:r>
-        <w:rPr>
-          <w:rFonts w:ascii="Arial" w:hAnsi="Arial" w:cs="Arial"/>
-          <w:sz w:val="20"/>
-        </w:rPr>
-        <w:t xml:space="preserve">at a </w:t>
-      </w:r>
-      <w:r>
-        <w:rPr>
-          <w:rFonts w:ascii="Arial" w:hAnsi="Arial" w:cs="Arial"/>
-          <w:sz w:val="20"/>
-        </w:rPr>
-        <w:t>fast</w:t>
-      </w:r>
-      <w:r>
-        <w:rPr>
-          <w:rFonts w:ascii="Arial" w:hAnsi="Arial" w:cs="Arial"/>
-          <w:sz w:val="20"/>
-        </w:rPr>
-        <w:t xml:space="preserve"> pace</w:t>
-      </w:r>
-      <w:r>
-        <w:rPr>
-          <w:rFonts w:ascii="Arial" w:hAnsi="Arial" w:cs="Arial"/>
-          <w:sz w:val="20"/>
-        </w:rPr>
-        <w:t>.</w:t>
-      </w:r>
-      <w:r>
-        <w:rPr>
-          <w:rFonts w:ascii="Arial" w:hAnsi="Arial" w:cs="Arial"/>
-          <w:sz w:val="20"/>
-        </w:rPr>
-        <w:t xml:space="preserve"> </w:t>
-      </w:r>
-      <w:r>
-        <w:rPr>
-          <w:rFonts w:ascii="Arial" w:hAnsi="Arial" w:cs="Arial"/>
-          <w:sz w:val="20"/>
-        </w:rPr>
-        <w:t>It aims to be a convenience tool for visual analysis or data Quality Control, as a complementary to the numerical based software, such as plink</w:t>
-      </w:r>
-      <w:r>
-        <w:rPr>
-          <w:rFonts w:ascii="Arial" w:hAnsi="Arial" w:cs="Arial"/>
-          <w:sz w:val="20"/>
-        </w:rPr>
-        <w:t>.</w:t>
-      </w:r>
-    </w:p>
-    <w:p>
-      <w:pPr>
-        <w:rPr>
-          <w:rFonts w:ascii="Arial" w:hAnsi="Arial" w:cs="Arial"/>
-          <w:sz w:val="20"/>
-        </w:rPr>
-      </w:pPr>
-      <w:proofErr w:type="spellStart"/>
-      <w:r>
-        <w:rPr>
-          <w:rFonts w:ascii="Arial" w:hAnsi="Arial" w:cs="Arial"/>
-          <w:sz w:val="20"/>
-        </w:rPr>
-        <w:t>Genvisis</w:t>
-      </w:r>
-      <w:proofErr w:type="spellEnd"/>
-      <w:r>
-        <w:rPr>
-          <w:rFonts w:ascii="Arial" w:hAnsi="Arial" w:cs="Arial"/>
-          <w:sz w:val="20"/>
-        </w:rPr>
-        <w:t xml:space="preserve"> is different from plink in that it provides that visual analysis or;</w:t>
-      </w:r>
-    </w:p>
-    <w:p>
-      <w:pPr>
-        <w:rPr>
-          <w:rFonts w:ascii="Arial" w:hAnsi="Arial" w:cs="Arial"/>
-          <w:sz w:val="20"/>
-        </w:rPr>
-      </w:pPr>
-      <w:proofErr w:type="spellStart"/>
-      <w:r>
-        <w:rPr>
-          <w:rFonts w:ascii="Arial" w:hAnsi="Arial" w:cs="Arial"/>
-          <w:sz w:val="20"/>
-        </w:rPr>
-        <w:t>Genvisis</w:t>
-      </w:r>
-      <w:proofErr w:type="spellEnd"/>
-      <w:r>
-        <w:rPr>
-          <w:rFonts w:ascii="Arial" w:hAnsi="Arial" w:cs="Arial"/>
-          <w:sz w:val="20"/>
-        </w:rPr>
-        <w:t xml:space="preserve"> is different Excel in that Excel cannot handle</w:t>
-      </w:r>
-      <w:r>
-        <w:rPr>
-          <w:rFonts w:ascii="Arial" w:hAnsi="Arial" w:cs="Arial"/>
-          <w:sz w:val="20"/>
-        </w:rPr>
-        <w:t xml:space="preserve"> data having more than 200,000 rows, and cannot display and switch among different markers easily.</w:t>
-      </w:r>
-    </w:p>
-    <w:p>
-      <w:pPr>
-        <w:rPr>
-          <w:rFonts w:ascii="Arial" w:hAnsi="Arial" w:cs="Arial"/>
-          <w:sz w:val="20"/>
-        </w:rPr>
-      </w:pPr>
-      <w:proofErr w:type="spellStart"/>
-      <w:r>
-        <w:rPr>
-          <w:rFonts w:ascii="Arial" w:hAnsi="Arial" w:cs="Arial"/>
-          <w:sz w:val="20"/>
-        </w:rPr>
-        <w:t>Genvisis</w:t>
-      </w:r>
-      <w:proofErr w:type="spellEnd"/>
-      <w:r>
-        <w:rPr>
-          <w:rFonts w:ascii="Arial" w:hAnsi="Arial" w:cs="Arial"/>
-          <w:sz w:val="20"/>
-        </w:rPr>
-        <w:t xml:space="preserve"> is different from R code in that it lets users annotate and comment;</w:t>
-      </w:r>
-    </w:p>
-    <w:p>
-      <w:pPr>
-        <w:rPr>
-          <w:rFonts w:ascii="Arial" w:hAnsi="Arial" w:cs="Arial"/>
-          <w:sz w:val="20"/>
-        </w:rPr>
-      </w:pPr>
-      <w:r>
-        <w:rPr>
-          <w:rFonts w:ascii="Arial" w:hAnsi="Arial" w:cs="Arial"/>
-          <w:sz w:val="20"/>
-        </w:rPr>
-        <w:br w:type="page"/>
-      </w:r>
-    </w:p>
-    <w:p>
-      <w:pPr>
-        <w:rPr>
-          <w:rFonts w:ascii="Arial" w:hAnsi="Arial" w:cs="Arial"/>
-          <w:sz w:val="20"/>
-        </w:rPr>
-      </w:pPr>
-      <w:r>
-        <w:rPr>
-          <w:rFonts w:ascii="Arial" w:hAnsi="Arial" w:cs="Arial"/>
-          <w:sz w:val="20"/>
-        </w:rPr>
-        <w:lastRenderedPageBreak/>
-        <w:t xml:space="preserve">The basic </w:t>
-      </w:r>
-      <w:r>
-        <w:rPr>
-          <w:rFonts w:ascii="Arial" w:hAnsi="Arial" w:cs="Arial"/>
-          <w:sz w:val="20"/>
-        </w:rPr>
-        <w:t>procedure</w:t>
-      </w:r>
-      <w:r>
-        <w:rPr>
-          <w:rFonts w:ascii="Arial" w:hAnsi="Arial" w:cs="Arial"/>
-          <w:sz w:val="20"/>
-        </w:rPr>
-        <w:t xml:space="preserve"> of using </w:t>
-      </w:r>
-      <w:proofErr w:type="spellStart"/>
-      <w:r>
-        <w:rPr>
-          <w:rFonts w:ascii="Arial" w:hAnsi="Arial" w:cs="Arial"/>
-          <w:sz w:val="20"/>
-        </w:rPr>
-        <w:t>Genvisis</w:t>
-      </w:r>
-      <w:proofErr w:type="spellEnd"/>
-      <w:r>
-        <w:rPr>
-          <w:rFonts w:ascii="Arial" w:hAnsi="Arial" w:cs="Arial"/>
-          <w:sz w:val="20"/>
-        </w:rPr>
-        <w:t xml:space="preserve"> </w:t>
-      </w:r>
-      <w:r>
-        <w:rPr>
-          <w:rFonts w:ascii="Arial" w:hAnsi="Arial" w:cs="Arial"/>
-          <w:sz w:val="20"/>
-        </w:rPr>
-        <w:t>is</w:t>
-      </w:r>
-      <w:r>
-        <w:rPr>
-          <w:rFonts w:ascii="Arial" w:hAnsi="Arial" w:cs="Arial"/>
-          <w:sz w:val="20"/>
-        </w:rPr>
-        <w:t>:</w:t>
-      </w:r>
-    </w:p>
-    <w:p>
-      <w:pPr>
-        <w:pStyle w:val="ListParagraph"/>
-        <w:numPr>
-          <w:ilvl w:val="0"/>
-          <w:numId w:val="1"/>
-        </w:numPr>
-        <w:rPr>
-          <w:rFonts w:ascii="Arial" w:hAnsi="Arial" w:cs="Arial"/>
-          <w:sz w:val="20"/>
-        </w:rPr>
-      </w:pPr>
-      <w:r>
-        <w:rPr>
-          <w:rFonts w:ascii="Arial" w:hAnsi="Arial" w:cs="Arial"/>
-          <w:sz w:val="20"/>
-        </w:rPr>
-        <w:t>Initialize a new project:</w:t>
-      </w:r>
-    </w:p>
-    <w:p>
-      <w:pPr>
-        <w:pStyle w:val="ListParagraph"/>
-        <w:ind w:left="1440"/>
-        <w:rPr>
-          <w:rFonts w:ascii="Arial" w:hAnsi="Arial" w:cs="Arial"/>
-          <w:sz w:val="20"/>
-        </w:rPr>
-      </w:pPr>
-      <w:r>
-        <w:rPr>
-          <w:rFonts w:ascii="Arial" w:hAnsi="Arial" w:cs="Arial"/>
-          <w:sz w:val="20"/>
-        </w:rPr>
-        <w:t>???</w:t>
-      </w:r>
-      <w:r>
-        <w:rPr>
-          <w:rFonts w:ascii="Arial" w:hAnsi="Arial" w:cs="Arial"/>
-          <w:sz w:val="20"/>
-        </w:rPr>
-        <w:t>;</w:t>
-      </w:r>
-    </w:p>
-    <w:p>
-      <w:pPr>
-        <w:pStyle w:val="ListParagraph"/>
-        <w:numPr>
-          <w:ilvl w:val="0"/>
-          <w:numId w:val="1"/>
-        </w:numPr>
-        <w:rPr>
-          <w:rFonts w:ascii="Arial" w:hAnsi="Arial" w:cs="Arial"/>
-          <w:sz w:val="20"/>
-        </w:rPr>
-      </w:pPr>
-      <w:r>
-        <w:rPr>
-          <w:rFonts w:ascii="Arial" w:hAnsi="Arial" w:cs="Arial"/>
-          <w:sz w:val="20"/>
-        </w:rPr>
-        <w:t xml:space="preserve">Parse </w:t>
-      </w:r>
-      <w:proofErr w:type="spellStart"/>
-      <w:r>
-        <w:rPr>
-          <w:rFonts w:ascii="Arial" w:hAnsi="Arial" w:cs="Arial"/>
-          <w:sz w:val="20"/>
-        </w:rPr>
-        <w:t>Illumina</w:t>
-      </w:r>
-      <w:proofErr w:type="spellEnd"/>
-      <w:r>
-        <w:rPr>
-          <w:rFonts w:ascii="Arial" w:hAnsi="Arial" w:cs="Arial"/>
-          <w:sz w:val="20"/>
-        </w:rPr>
-        <w:t>/</w:t>
-      </w:r>
-      <w:proofErr w:type="spellStart"/>
-      <w:r>
-        <w:rPr>
-          <w:rFonts w:ascii="Arial" w:hAnsi="Arial" w:cs="Arial"/>
-          <w:sz w:val="20"/>
-        </w:rPr>
-        <w:t>Infimax</w:t>
-      </w:r>
-      <w:proofErr w:type="spellEnd"/>
-      <w:r>
-        <w:rPr>
-          <w:rFonts w:ascii="Arial" w:hAnsi="Arial" w:cs="Arial"/>
-          <w:sz w:val="20"/>
-        </w:rPr>
-        <w:t>/</w:t>
-      </w:r>
-      <w:proofErr w:type="spellStart"/>
-      <w:r>
-        <w:rPr>
-          <w:rFonts w:ascii="Arial" w:hAnsi="Arial" w:cs="Arial"/>
-          <w:sz w:val="20"/>
-        </w:rPr>
-        <w:t>csv</w:t>
-      </w:r>
-      <w:proofErr w:type="spellEnd"/>
-      <w:r>
-        <w:rPr>
-          <w:rFonts w:ascii="Arial" w:hAnsi="Arial" w:cs="Arial"/>
-          <w:sz w:val="20"/>
-        </w:rPr>
-        <w:t>/:</w:t>
-      </w:r>
-    </w:p>
-    <w:p>
-      <w:pPr>
-        <w:pStyle w:val="ListParagraph"/>
-        <w:ind w:left="1440"/>
-        <w:rPr>
-          <w:rFonts w:ascii="Arial" w:hAnsi="Arial" w:cs="Arial"/>
-          <w:sz w:val="20"/>
-        </w:rPr>
-      </w:pPr>
-      <w:r>
-        <w:rPr>
-          <w:rFonts w:ascii="Arial" w:hAnsi="Arial" w:cs="Arial"/>
-          <w:sz w:val="20"/>
-        </w:rPr>
-        <w:t>Load and parse micro array data (Create a new project);</w:t>
-      </w:r>
-    </w:p>
-    <w:p>
-      <w:pPr>
-        <w:pStyle w:val="ListParagraph"/>
-        <w:numPr>
-          <w:ilvl w:val="0"/>
-          <w:numId w:val="1"/>
-        </w:numPr>
-        <w:rPr>
-          <w:rFonts w:ascii="Arial" w:hAnsi="Arial" w:cs="Arial"/>
-          <w:sz w:val="20"/>
-        </w:rPr>
-      </w:pPr>
-      <w:r>
-        <w:rPr>
-          <w:rFonts w:ascii="Arial" w:hAnsi="Arial" w:cs="Arial"/>
-          <w:sz w:val="20"/>
-        </w:rPr>
-        <w:t>Transpose Data</w:t>
-      </w:r>
-      <w:r>
-        <w:rPr>
-          <w:rFonts w:ascii="Arial" w:hAnsi="Arial" w:cs="Arial"/>
-          <w:sz w:val="20"/>
-        </w:rPr>
-        <w:t>:</w:t>
-      </w:r>
-    </w:p>
-    <w:p>
-      <w:pPr>
-        <w:pStyle w:val="ListParagraph"/>
-        <w:ind w:left="1440"/>
-        <w:rPr>
-          <w:rFonts w:ascii="Arial" w:hAnsi="Arial" w:cs="Arial"/>
-          <w:sz w:val="20"/>
-        </w:rPr>
-      </w:pPr>
-      <w:r>
-        <w:rPr>
-          <w:rFonts w:ascii="Arial" w:hAnsi="Arial" w:cs="Arial"/>
-          <w:sz w:val="20"/>
-        </w:rPr>
-        <w:t xml:space="preserve">Save </w:t>
-      </w:r>
-      <w:r>
-        <w:rPr>
-          <w:rFonts w:ascii="Arial" w:hAnsi="Arial" w:cs="Arial"/>
-          <w:sz w:val="20"/>
-        </w:rPr>
-        <w:t xml:space="preserve">the data into a </w:t>
-      </w:r>
-      <w:r>
-        <w:rPr>
-          <w:rFonts w:ascii="Arial" w:hAnsi="Arial" w:cs="Arial"/>
-          <w:sz w:val="20"/>
-        </w:rPr>
-        <w:t xml:space="preserve">marker-based </w:t>
-      </w:r>
-      <w:r>
-        <w:rPr>
-          <w:rFonts w:ascii="Arial" w:hAnsi="Arial" w:cs="Arial"/>
-          <w:sz w:val="20"/>
-        </w:rPr>
-        <w:t>format</w:t>
-      </w:r>
-      <w:r>
-        <w:rPr>
-          <w:rFonts w:ascii="Arial" w:hAnsi="Arial" w:cs="Arial"/>
-          <w:sz w:val="20"/>
-        </w:rPr>
-        <w:t>;</w:t>
-      </w:r>
-    </w:p>
-    <w:p>
-      <w:pPr>
-        <w:pStyle w:val="ListParagraph"/>
-        <w:numPr>
-          <w:ilvl w:val="0"/>
-          <w:numId w:val="1"/>
-        </w:numPr>
-        <w:rPr>
-          <w:rFonts w:ascii="Arial" w:hAnsi="Arial" w:cs="Arial"/>
-          <w:strike/>
-          <w:sz w:val="20"/>
-        </w:rPr>
-      </w:pPr>
-      <w:r>
-        <w:rPr>
-          <w:rFonts w:ascii="Arial" w:hAnsi="Arial" w:cs="Arial"/>
-          <w:strike/>
-          <w:sz w:val="20"/>
-        </w:rPr>
-        <w:t>Slim Plots:</w:t>
-      </w:r>
-    </w:p>
-    <w:p>
-      <w:pPr>
-        <w:pStyle w:val="ListParagraph"/>
-        <w:ind w:left="1440"/>
-        <w:rPr>
-          <w:rFonts w:ascii="Arial" w:hAnsi="Arial" w:cs="Arial"/>
-          <w:strike/>
-          <w:sz w:val="20"/>
-        </w:rPr>
-      </w:pPr>
-      <w:r>
-        <w:rPr>
-          <w:rFonts w:ascii="Arial" w:hAnsi="Arial" w:cs="Arial"/>
-          <w:strike/>
-          <w:sz w:val="20"/>
-        </w:rPr>
-        <w:t>An optional step to speed up the scatter plot for mid-size data</w:t>
-      </w:r>
-    </w:p>
-    <w:p>
-      <w:pPr>
-        <w:pStyle w:val="ListParagraph"/>
-        <w:numPr>
-          <w:ilvl w:val="0"/>
-          <w:numId w:val="1"/>
-        </w:numPr>
-        <w:rPr>
-          <w:rFonts w:ascii="Arial" w:hAnsi="Arial" w:cs="Arial"/>
-          <w:sz w:val="20"/>
-        </w:rPr>
-      </w:pPr>
-      <w:r>
-        <w:rPr>
-          <w:rFonts w:ascii="Arial" w:hAnsi="Arial" w:cs="Arial"/>
-          <w:sz w:val="20"/>
-        </w:rPr>
-        <w:t>Plots or Tools:</w:t>
-      </w:r>
-    </w:p>
-    <w:p>
-      <w:pPr>
-        <w:pStyle w:val="ListParagraph"/>
-        <w:ind w:left="1440"/>
-        <w:rPr>
-          <w:rFonts w:ascii="Arial" w:hAnsi="Arial" w:cs="Arial"/>
-          <w:sz w:val="20"/>
-        </w:rPr>
-      </w:pPr>
-      <w:r>
-        <w:rPr>
-          <w:rFonts w:ascii="Arial" w:hAnsi="Arial" w:cs="Arial"/>
-          <w:sz w:val="20"/>
-        </w:rPr>
-        <w:t>Select the kind of analysis to run.</w:t>
-      </w:r>
-    </w:p>
-    <w:p>
-      <w:pPr>
-        <w:rPr>
-          <w:rFonts w:ascii="Arial" w:hAnsi="Arial" w:cs="Arial"/>
-          <w:sz w:val="20"/>
-        </w:rPr>
-      </w:pPr>
-      <w:r>
-        <w:rPr>
-          <w:rFonts w:ascii="Arial" w:hAnsi="Arial" w:cs="Arial"/>
-          <w:sz w:val="20"/>
-        </w:rPr>
-        <w:t xml:space="preserve">While there are graphical software being so popular today, </w:t>
-      </w:r>
-      <w:proofErr w:type="spellStart"/>
-      <w:r>
-        <w:rPr>
-          <w:rFonts w:ascii="Arial" w:hAnsi="Arial" w:cs="Arial"/>
-          <w:sz w:val="20"/>
-        </w:rPr>
-        <w:t>Genvisis</w:t>
-      </w:r>
-      <w:proofErr w:type="spellEnd"/>
-      <w:r>
-        <w:rPr>
-          <w:rFonts w:ascii="Arial" w:hAnsi="Arial" w:cs="Arial"/>
-          <w:sz w:val="20"/>
-        </w:rPr>
-        <w:t xml:space="preserve"> </w:t>
-      </w:r>
-      <w:r>
-        <w:rPr>
-          <w:rFonts w:ascii="Arial" w:hAnsi="Arial" w:cs="Arial"/>
-          <w:sz w:val="20"/>
-        </w:rPr>
-        <w:t>provides</w:t>
-      </w:r>
-      <w:r>
-        <w:rPr>
-          <w:rFonts w:ascii="Arial" w:hAnsi="Arial" w:cs="Arial"/>
-          <w:sz w:val="20"/>
-        </w:rPr>
-        <w:t xml:space="preserve"> some features that are not easily found elsewhere.</w:t>
-      </w:r>
-    </w:p>
-    <w:p>
-      <w:pPr>
-        <w:rPr>
-          <w:rFonts w:ascii="Arial" w:hAnsi="Arial" w:cs="Arial"/>
-          <w:sz w:val="20"/>
-        </w:rPr>
-      </w:pPr>
-      <w:proofErr w:type="spellStart"/>
-      <w:r>
-        <w:rPr>
-          <w:rFonts w:ascii="Arial" w:hAnsi="Arial" w:cs="Arial"/>
-          <w:sz w:val="20"/>
-        </w:rPr>
-        <w:t>Genvisis</w:t>
-      </w:r>
-      <w:proofErr w:type="spellEnd"/>
-      <w:r>
-        <w:rPr>
-          <w:rFonts w:ascii="Arial" w:hAnsi="Arial" w:cs="Arial"/>
-          <w:sz w:val="20"/>
-        </w:rPr>
-        <w:t xml:space="preserve"> is a software product that Dr. Nathan </w:t>
-      </w:r>
-      <w:proofErr w:type="spellStart"/>
-      <w:r>
-        <w:rPr>
-          <w:rFonts w:ascii="Arial" w:hAnsi="Arial" w:cs="Arial"/>
-          <w:sz w:val="20"/>
-        </w:rPr>
-        <w:t>Pankratz</w:t>
-      </w:r>
-      <w:proofErr w:type="spellEnd"/>
-      <w:r>
-        <w:rPr>
-          <w:rFonts w:ascii="Arial" w:hAnsi="Arial" w:cs="Arial"/>
-          <w:sz w:val="20"/>
-        </w:rPr>
-        <w:t xml:space="preserve"> has developed for years. He started the project because he couldn’t find the right tool for his genetic research.</w:t>
-      </w:r>
-    </w:p>
-    <w:p>
-      <w:pPr>
-        <w:rPr>
-          <w:rFonts w:ascii="Arial" w:hAnsi="Arial" w:cs="Arial"/>
-          <w:sz w:val="20"/>
-        </w:rPr>
-      </w:pPr>
-      <w:r>
-        <w:rPr>
-          <w:rFonts w:ascii="Arial" w:hAnsi="Arial" w:cs="Arial"/>
-          <w:sz w:val="20"/>
-        </w:rPr>
-        <w:br w:type="page"/>
-      </w:r>
-    </w:p>
-    <w:p>
-      <w:pPr>
         <w:pStyle w:val="Heading1"/>
       </w:pPr>
       <w:r>
-        <w:lastRenderedPageBreak/>
         <w:t>Convention:</w:t>
       </w:r>
     </w:p>
@@ -2885,177 +2236,658 @@
       <w:tblPr>
         <w:tblStyle w:val="TableGrid"/>
         <w:tblW w:w="0" w:type="auto"/>
+        <w:tblLayout w:type="fixed"/>
         <w:tblLook w:val="04A0" w:firstRow="1" w:lastRow="0" w:firstColumn="1" w:lastColumn="0" w:noHBand="0" w:noVBand="1"/>
       </w:tblPr>
       <w:tblGrid>
-        <w:gridCol w:w="918"/>
+        <w:gridCol w:w="1998"/>
+        <w:gridCol w:w="1620"/>
+        <w:gridCol w:w="1080"/>
+        <w:gridCol w:w="720"/>
+        <w:gridCol w:w="810"/>
         <w:gridCol w:w="630"/>
-        <w:gridCol w:w="540"/>
-        <w:gridCol w:w="540"/>
-        <w:gridCol w:w="630"/>
-        <w:gridCol w:w="630"/>
-        <w:gridCol w:w="990"/>
+        <w:gridCol w:w="720"/>
+        <w:gridCol w:w="810"/>
+      </w:tblGrid>
+      <w:tr>
+        <w:tc>
+          <w:tcPr>
+            <w:tcW w:w="1998" w:type="dxa"/>
+          </w:tcPr>
+          <w:p>
+            <w:pPr>
+              <w:jc w:val="center"/>
+              <w:rPr>
+                <w:rFonts w:ascii="Arial" w:hAnsi="Arial" w:cs="Arial"/>
+                <w:sz w:val="20"/>
+              </w:rPr>
+            </w:pPr>
+            <w:r>
+              <w:rPr>
+                <w:rFonts w:ascii="Arial" w:hAnsi="Arial" w:cs="Arial"/>
+                <w:sz w:val="20"/>
+              </w:rPr>
+              <w:t>7</w:t>
+            </w:r>
+          </w:p>
+        </w:tc>
+        <w:tc>
+          <w:tcPr>
+            <w:tcW w:w="1620" w:type="dxa"/>
+          </w:tcPr>
+          <w:p>
+            <w:pPr>
+              <w:jc w:val="center"/>
+              <w:rPr>
+                <w:rFonts w:ascii="Arial" w:hAnsi="Arial" w:cs="Arial"/>
+                <w:sz w:val="20"/>
+              </w:rPr>
+            </w:pPr>
+            <w:r>
+              <w:rPr>
+                <w:rFonts w:ascii="Arial" w:hAnsi="Arial" w:cs="Arial"/>
+                <w:sz w:val="20"/>
+              </w:rPr>
+              <w:t>6</w:t>
+            </w:r>
+          </w:p>
+        </w:tc>
+        <w:tc>
+          <w:tcPr>
+            <w:tcW w:w="1080" w:type="dxa"/>
+          </w:tcPr>
+          <w:p>
+            <w:pPr>
+              <w:jc w:val="center"/>
+              <w:rPr>
+                <w:rFonts w:ascii="Arial" w:hAnsi="Arial" w:cs="Arial"/>
+                <w:sz w:val="20"/>
+              </w:rPr>
+            </w:pPr>
+            <w:r>
+              <w:rPr>
+                <w:rFonts w:ascii="Arial" w:hAnsi="Arial" w:cs="Arial"/>
+                <w:sz w:val="20"/>
+              </w:rPr>
+              <w:t>5</w:t>
+            </w:r>
+          </w:p>
+        </w:tc>
+        <w:tc>
+          <w:tcPr>
+            <w:tcW w:w="720" w:type="dxa"/>
+          </w:tcPr>
+          <w:p>
+            <w:pPr>
+              <w:jc w:val="center"/>
+              <w:rPr>
+                <w:rFonts w:ascii="Arial" w:hAnsi="Arial" w:cs="Arial"/>
+                <w:sz w:val="20"/>
+              </w:rPr>
+            </w:pPr>
+            <w:r>
+              <w:rPr>
+                <w:rFonts w:ascii="Arial" w:hAnsi="Arial" w:cs="Arial"/>
+                <w:sz w:val="20"/>
+              </w:rPr>
+              <w:t>4</w:t>
+            </w:r>
+          </w:p>
+        </w:tc>
+        <w:tc>
+          <w:tcPr>
+            <w:tcW w:w="810" w:type="dxa"/>
+          </w:tcPr>
+          <w:p>
+            <w:pPr>
+              <w:jc w:val="center"/>
+              <w:rPr>
+                <w:rFonts w:ascii="Arial" w:hAnsi="Arial" w:cs="Arial"/>
+                <w:sz w:val="20"/>
+              </w:rPr>
+            </w:pPr>
+            <w:r>
+              <w:rPr>
+                <w:rFonts w:ascii="Arial" w:hAnsi="Arial" w:cs="Arial"/>
+                <w:sz w:val="20"/>
+              </w:rPr>
+              <w:t>3</w:t>
+            </w:r>
+          </w:p>
+        </w:tc>
+        <w:tc>
+          <w:tcPr>
+            <w:tcW w:w="630" w:type="dxa"/>
+          </w:tcPr>
+          <w:p>
+            <w:pPr>
+              <w:jc w:val="center"/>
+              <w:rPr>
+                <w:rFonts w:ascii="Arial" w:hAnsi="Arial" w:cs="Arial"/>
+                <w:sz w:val="20"/>
+              </w:rPr>
+            </w:pPr>
+            <w:r>
+              <w:rPr>
+                <w:rFonts w:ascii="Arial" w:hAnsi="Arial" w:cs="Arial"/>
+                <w:sz w:val="20"/>
+              </w:rPr>
+              <w:t>2</w:t>
+            </w:r>
+          </w:p>
+        </w:tc>
+        <w:tc>
+          <w:tcPr>
+            <w:tcW w:w="720" w:type="dxa"/>
+          </w:tcPr>
+          <w:p>
+            <w:pPr>
+              <w:jc w:val="center"/>
+              <w:rPr>
+                <w:rFonts w:ascii="Arial" w:hAnsi="Arial" w:cs="Arial"/>
+                <w:sz w:val="20"/>
+              </w:rPr>
+            </w:pPr>
+            <w:r>
+              <w:rPr>
+                <w:rFonts w:ascii="Arial" w:hAnsi="Arial" w:cs="Arial"/>
+                <w:sz w:val="20"/>
+              </w:rPr>
+              <w:t>1</w:t>
+            </w:r>
+          </w:p>
+        </w:tc>
+        <w:tc>
+          <w:tcPr>
+            <w:tcW w:w="810" w:type="dxa"/>
+          </w:tcPr>
+          <w:p>
+            <w:pPr>
+              <w:jc w:val="center"/>
+              <w:rPr>
+                <w:rFonts w:ascii="Arial" w:hAnsi="Arial" w:cs="Arial"/>
+                <w:sz w:val="20"/>
+              </w:rPr>
+            </w:pPr>
+            <w:r>
+              <w:rPr>
+                <w:rFonts w:ascii="Arial" w:hAnsi="Arial" w:cs="Arial"/>
+                <w:sz w:val="20"/>
+              </w:rPr>
+              <w:t>0</w:t>
+            </w:r>
+          </w:p>
+        </w:tc>
+      </w:tr>
+      <w:tr>
+        <w:tc>
+          <w:tcPr>
+            <w:tcW w:w="1998" w:type="dxa"/>
+            <w:shd w:val="clear" w:color="auto" w:fill="auto"/>
+          </w:tcPr>
+          <w:p>
+            <w:pPr>
+              <w:jc w:val="center"/>
+              <w:rPr>
+                <w:rFonts w:ascii="Arial" w:hAnsi="Arial" w:cs="Arial"/>
+                <w:sz w:val="20"/>
+              </w:rPr>
+            </w:pPr>
+            <w:proofErr w:type="spellStart"/>
+            <w:r>
+              <w:rPr>
+                <w:rFonts w:ascii="Arial" w:hAnsi="Arial" w:cs="Arial"/>
+                <w:sz w:val="20"/>
+              </w:rPr>
+              <w:t>CanXYBeNegative</w:t>
+            </w:r>
+            <w:proofErr w:type="spellEnd"/>
+          </w:p>
+        </w:tc>
+        <w:tc>
+          <w:tcPr>
+            <w:tcW w:w="1620" w:type="dxa"/>
+          </w:tcPr>
+          <w:p>
+            <w:pPr>
+              <w:jc w:val="center"/>
+              <w:rPr>
+                <w:rFonts w:ascii="Arial" w:hAnsi="Arial" w:cs="Arial"/>
+                <w:sz w:val="20"/>
+              </w:rPr>
+            </w:pPr>
+            <w:r>
+              <w:rPr>
+                <w:rFonts w:ascii="Arial" w:hAnsi="Arial" w:cs="Arial"/>
+                <w:sz w:val="20"/>
+              </w:rPr>
+              <w:t>Forward Type</w:t>
+            </w:r>
+            <w:r>
+              <w:rPr>
+                <w:rFonts w:ascii="Arial" w:hAnsi="Arial" w:cs="Arial"/>
+                <w:sz w:val="20"/>
+              </w:rPr>
+              <w:t xml:space="preserve"> </w:t>
+            </w:r>
+          </w:p>
+        </w:tc>
+        <w:tc>
+          <w:tcPr>
+            <w:tcW w:w="1080" w:type="dxa"/>
+          </w:tcPr>
+          <w:p>
+            <w:pPr>
+              <w:jc w:val="center"/>
+              <w:rPr>
+                <w:rFonts w:ascii="Arial" w:hAnsi="Arial" w:cs="Arial"/>
+                <w:sz w:val="20"/>
+              </w:rPr>
+            </w:pPr>
+            <w:r>
+              <w:rPr>
+                <w:rFonts w:ascii="Arial" w:hAnsi="Arial" w:cs="Arial"/>
+                <w:sz w:val="20"/>
+              </w:rPr>
+              <w:t>AB Type</w:t>
+            </w:r>
+          </w:p>
+        </w:tc>
+        <w:tc>
+          <w:tcPr>
+            <w:tcW w:w="720" w:type="dxa"/>
+          </w:tcPr>
+          <w:p>
+            <w:pPr>
+              <w:jc w:val="center"/>
+              <w:rPr>
+                <w:rFonts w:ascii="Arial" w:hAnsi="Arial" w:cs="Arial"/>
+                <w:sz w:val="20"/>
+              </w:rPr>
+            </w:pPr>
+            <w:r>
+              <w:rPr>
+                <w:rFonts w:ascii="Arial" w:hAnsi="Arial" w:cs="Arial"/>
+                <w:sz w:val="20"/>
+              </w:rPr>
+              <w:t>LRR</w:t>
+            </w:r>
+          </w:p>
+        </w:tc>
+        <w:tc>
+          <w:tcPr>
+            <w:tcW w:w="810" w:type="dxa"/>
+          </w:tcPr>
+          <w:p>
+            <w:pPr>
+              <w:jc w:val="center"/>
+              <w:rPr>
+                <w:rFonts w:ascii="Arial" w:hAnsi="Arial" w:cs="Arial"/>
+                <w:sz w:val="20"/>
+              </w:rPr>
+            </w:pPr>
+            <w:r>
+              <w:rPr>
+                <w:rFonts w:ascii="Arial" w:hAnsi="Arial" w:cs="Arial"/>
+                <w:sz w:val="20"/>
+              </w:rPr>
+              <w:t>BAF</w:t>
+            </w:r>
+          </w:p>
+        </w:tc>
+        <w:tc>
+          <w:tcPr>
+            <w:tcW w:w="630" w:type="dxa"/>
+          </w:tcPr>
+          <w:p>
+            <w:pPr>
+              <w:jc w:val="center"/>
+              <w:rPr>
+                <w:rFonts w:ascii="Arial" w:hAnsi="Arial" w:cs="Arial"/>
+                <w:sz w:val="20"/>
+              </w:rPr>
+            </w:pPr>
+            <w:r>
+              <w:rPr>
+                <w:rFonts w:ascii="Arial" w:hAnsi="Arial" w:cs="Arial"/>
+                <w:sz w:val="20"/>
+              </w:rPr>
+              <w:t>Y</w:t>
+            </w:r>
+          </w:p>
+        </w:tc>
+        <w:tc>
+          <w:tcPr>
+            <w:tcW w:w="720" w:type="dxa"/>
+          </w:tcPr>
+          <w:p>
+            <w:pPr>
+              <w:jc w:val="center"/>
+              <w:rPr>
+                <w:rFonts w:ascii="Arial" w:hAnsi="Arial" w:cs="Arial"/>
+                <w:sz w:val="20"/>
+              </w:rPr>
+            </w:pPr>
+            <w:r>
+              <w:rPr>
+                <w:rFonts w:ascii="Arial" w:hAnsi="Arial" w:cs="Arial"/>
+                <w:sz w:val="20"/>
+              </w:rPr>
+              <w:t>X</w:t>
+            </w:r>
+          </w:p>
+        </w:tc>
+        <w:tc>
+          <w:tcPr>
+            <w:tcW w:w="810" w:type="dxa"/>
+          </w:tcPr>
+          <w:p>
+            <w:pPr>
+              <w:jc w:val="center"/>
+              <w:rPr>
+                <w:rFonts w:ascii="Arial" w:hAnsi="Arial" w:cs="Arial"/>
+                <w:sz w:val="20"/>
+              </w:rPr>
+            </w:pPr>
+            <w:r>
+              <w:rPr>
+                <w:rFonts w:ascii="Arial" w:hAnsi="Arial" w:cs="Arial"/>
+                <w:sz w:val="20"/>
+              </w:rPr>
+              <w:t>GC</w:t>
+            </w:r>
+          </w:p>
+        </w:tc>
+      </w:tr>
+    </w:tbl>
+    <w:p>
+      <w:pPr>
+        <w:rPr>
+          <w:rFonts w:ascii="Arial" w:hAnsi="Arial" w:cs="Arial"/>
+          <w:sz w:val="20"/>
+        </w:rPr>
+      </w:pPr>
+      <w:bookmarkStart w:id="0" w:name="_GoBack"/>
+      <w:bookmarkEnd w:id="0"/>
+    </w:p>
+    <w:p>
+      <w:pPr>
+        <w:pStyle w:val="Heading2"/>
+      </w:pPr>
+      <w:proofErr w:type="spellStart"/>
+      <w:r>
+        <w:t>OutOfRange</w:t>
+      </w:r>
+      <w:proofErr w:type="spellEnd"/>
+      <w:r>
+        <w:t xml:space="preserve"> </w:t>
+      </w:r>
+      <w:proofErr w:type="spellStart"/>
+      <w:r>
+        <w:t>Hashtable</w:t>
+      </w:r>
+      <w:proofErr w:type="spellEnd"/>
+      <w:r>
+        <w:t xml:space="preserve"> at the tail of each Sample </w:t>
+      </w:r>
+      <w:r>
+        <w:t xml:space="preserve">based </w:t>
+      </w:r>
+      <w:r>
+        <w:t>file (.</w:t>
+      </w:r>
+      <w:proofErr w:type="spellStart"/>
+      <w:r>
+        <w:t>sampRAF</w:t>
+      </w:r>
+      <w:proofErr w:type="spellEnd"/>
+      <w:r>
+        <w:t>)</w:t>
+      </w:r>
+      <w:r>
+        <w:t>:</w:t>
+      </w:r>
+    </w:p>
+    <w:tbl>
+      <w:tblPr>
+        <w:tblStyle w:val="TableGrid"/>
+        <w:tblW w:w="0" w:type="auto"/>
+        <w:tblLook w:val="04A0" w:firstRow="1" w:lastRow="0" w:firstColumn="1" w:lastColumn="0" w:noHBand="0" w:noVBand="1"/>
+      </w:tblPr>
+      <w:tblGrid>
+        <w:gridCol w:w="4878"/>
         <w:gridCol w:w="1530"/>
       </w:tblGrid>
       <w:tr>
         <w:tc>
           <w:tcPr>
-            <w:tcW w:w="918" w:type="dxa"/>
-          </w:tcPr>
-          <w:p>
-            <w:pPr>
-              <w:jc w:val="center"/>
-              <w:rPr>
-                <w:rFonts w:ascii="Arial" w:hAnsi="Arial" w:cs="Arial"/>
-                <w:sz w:val="20"/>
-              </w:rPr>
-            </w:pPr>
-          </w:p>
-        </w:tc>
-        <w:tc>
-          <w:tcPr>
-            <w:tcW w:w="630" w:type="dxa"/>
-          </w:tcPr>
-          <w:p>
-            <w:pPr>
-              <w:jc w:val="center"/>
-              <w:rPr>
-                <w:rFonts w:ascii="Arial" w:hAnsi="Arial" w:cs="Arial"/>
-                <w:sz w:val="20"/>
-              </w:rPr>
-            </w:pPr>
-            <w:r>
-              <w:rPr>
-                <w:rFonts w:ascii="Arial" w:hAnsi="Arial" w:cs="Arial"/>
-                <w:sz w:val="20"/>
-              </w:rPr>
-              <w:t>GC</w:t>
-            </w:r>
-          </w:p>
-        </w:tc>
-        <w:tc>
-          <w:tcPr>
-            <w:tcW w:w="540" w:type="dxa"/>
-          </w:tcPr>
-          <w:p>
-            <w:pPr>
-              <w:jc w:val="center"/>
-              <w:rPr>
-                <w:rFonts w:ascii="Arial" w:hAnsi="Arial" w:cs="Arial"/>
-                <w:sz w:val="20"/>
-              </w:rPr>
-            </w:pPr>
-            <w:r>
-              <w:rPr>
-                <w:rFonts w:ascii="Arial" w:hAnsi="Arial" w:cs="Arial"/>
-                <w:sz w:val="20"/>
-              </w:rPr>
-              <w:t>X</w:t>
-            </w:r>
-          </w:p>
-        </w:tc>
-        <w:tc>
-          <w:tcPr>
-            <w:tcW w:w="540" w:type="dxa"/>
-          </w:tcPr>
-          <w:p>
-            <w:pPr>
-              <w:jc w:val="center"/>
-              <w:rPr>
-                <w:rFonts w:ascii="Arial" w:hAnsi="Arial" w:cs="Arial"/>
-                <w:sz w:val="20"/>
-              </w:rPr>
-            </w:pPr>
-            <w:r>
-              <w:rPr>
-                <w:rFonts w:ascii="Arial" w:hAnsi="Arial" w:cs="Arial"/>
-                <w:sz w:val="20"/>
-              </w:rPr>
-              <w:t>Y</w:t>
-            </w:r>
-          </w:p>
-        </w:tc>
-        <w:tc>
-          <w:tcPr>
-            <w:tcW w:w="630" w:type="dxa"/>
-          </w:tcPr>
-          <w:p>
-            <w:pPr>
-              <w:jc w:val="center"/>
-              <w:rPr>
-                <w:rFonts w:ascii="Arial" w:hAnsi="Arial" w:cs="Arial"/>
-                <w:sz w:val="20"/>
-              </w:rPr>
-            </w:pPr>
-            <w:r>
-              <w:rPr>
-                <w:rFonts w:ascii="Arial" w:hAnsi="Arial" w:cs="Arial"/>
-                <w:sz w:val="20"/>
-              </w:rPr>
-              <w:t>BAF</w:t>
-            </w:r>
-          </w:p>
-        </w:tc>
-        <w:tc>
-          <w:tcPr>
-            <w:tcW w:w="630" w:type="dxa"/>
-          </w:tcPr>
-          <w:p>
-            <w:pPr>
-              <w:jc w:val="center"/>
-              <w:rPr>
-                <w:rFonts w:ascii="Arial" w:hAnsi="Arial" w:cs="Arial"/>
-                <w:sz w:val="20"/>
-              </w:rPr>
-            </w:pPr>
-            <w:r>
-              <w:rPr>
-                <w:rFonts w:ascii="Arial" w:hAnsi="Arial" w:cs="Arial"/>
-                <w:sz w:val="20"/>
-              </w:rPr>
-              <w:t>LRR</w:t>
-            </w:r>
-          </w:p>
-        </w:tc>
-        <w:tc>
-          <w:tcPr>
-            <w:tcW w:w="990" w:type="dxa"/>
-          </w:tcPr>
-          <w:p>
-            <w:pPr>
-              <w:jc w:val="center"/>
-              <w:rPr>
-                <w:rFonts w:ascii="Arial" w:hAnsi="Arial" w:cs="Arial"/>
-                <w:sz w:val="20"/>
-              </w:rPr>
-            </w:pPr>
-            <w:r>
-              <w:rPr>
-                <w:rFonts w:ascii="Arial" w:hAnsi="Arial" w:cs="Arial"/>
-                <w:sz w:val="20"/>
-              </w:rPr>
-              <w:t>AB Type</w:t>
+            <w:tcW w:w="4878" w:type="dxa"/>
+            <w:tcBorders>
+              <w:bottom w:val="single" w:sz="4" w:space="0" w:color="auto"/>
+            </w:tcBorders>
+          </w:tcPr>
+          <w:p>
+            <w:pPr>
+              <w:jc w:val="center"/>
+              <w:rPr>
+                <w:rFonts w:ascii="Arial" w:hAnsi="Arial" w:cs="Arial"/>
+                <w:sz w:val="20"/>
+              </w:rPr>
+            </w:pPr>
+            <w:r>
+              <w:rPr>
+                <w:rFonts w:ascii="Arial" w:hAnsi="Arial" w:cs="Arial"/>
+                <w:sz w:val="20"/>
+              </w:rPr>
+              <w:t>String</w:t>
             </w:r>
           </w:p>
         </w:tc>
         <w:tc>
           <w:tcPr>
             <w:tcW w:w="1530" w:type="dxa"/>
-          </w:tcPr>
-          <w:p>
-            <w:pPr>
-              <w:jc w:val="center"/>
-              <w:rPr>
-                <w:rFonts w:ascii="Arial" w:hAnsi="Arial" w:cs="Arial"/>
-                <w:sz w:val="20"/>
-              </w:rPr>
-            </w:pPr>
-            <w:r>
-              <w:rPr>
-                <w:rFonts w:ascii="Arial" w:hAnsi="Arial" w:cs="Arial"/>
-                <w:sz w:val="20"/>
-              </w:rPr>
-              <w:t>Forward Type</w:t>
+            <w:tcBorders>
+              <w:bottom w:val="single" w:sz="4" w:space="0" w:color="auto"/>
+            </w:tcBorders>
+          </w:tcPr>
+          <w:p>
+            <w:pPr>
+              <w:jc w:val="center"/>
+              <w:rPr>
+                <w:rFonts w:ascii="Arial" w:hAnsi="Arial" w:cs="Arial"/>
+                <w:sz w:val="20"/>
+              </w:rPr>
+            </w:pPr>
+            <w:r>
+              <w:rPr>
+                <w:rFonts w:ascii="Arial" w:hAnsi="Arial" w:cs="Arial"/>
+                <w:sz w:val="20"/>
+              </w:rPr>
+              <w:t>float</w:t>
+            </w:r>
+          </w:p>
+        </w:tc>
+      </w:tr>
+      <w:tr>
+        <w:tc>
+          <w:tcPr>
+            <w:tcW w:w="4878" w:type="dxa"/>
+            <w:tcBorders>
+              <w:bottom w:val="nil"/>
+            </w:tcBorders>
+          </w:tcPr>
+          <w:p>
+            <w:pPr>
+              <w:jc w:val="center"/>
+              <w:rPr>
+                <w:rFonts w:ascii="Arial" w:hAnsi="Arial" w:cs="Arial"/>
+                <w:sz w:val="20"/>
+              </w:rPr>
+            </w:pPr>
+            <w:r>
+              <w:rPr>
+                <w:rFonts w:ascii="Arial" w:hAnsi="Arial" w:cs="Arial"/>
+                <w:sz w:val="20"/>
+              </w:rPr>
+              <w:t>marker index + “\</w:t>
+            </w:r>
+            <w:proofErr w:type="spellStart"/>
+            <w:r>
+              <w:rPr>
+                <w:rFonts w:ascii="Arial" w:hAnsi="Arial" w:cs="Arial"/>
+                <w:sz w:val="20"/>
+              </w:rPr>
+              <w:t>tx</w:t>
+            </w:r>
+            <w:proofErr w:type="spellEnd"/>
+            <w:r>
+              <w:rPr>
+                <w:rFonts w:ascii="Arial" w:hAnsi="Arial" w:cs="Arial"/>
+                <w:sz w:val="20"/>
+              </w:rPr>
+              <w:t>”</w:t>
+            </w:r>
+          </w:p>
+        </w:tc>
+        <w:tc>
+          <w:tcPr>
+            <w:tcW w:w="1530" w:type="dxa"/>
+            <w:tcBorders>
+              <w:bottom w:val="nil"/>
+            </w:tcBorders>
+          </w:tcPr>
+          <w:p>
+            <w:pPr>
+              <w:jc w:val="center"/>
+              <w:rPr>
+                <w:rFonts w:ascii="Arial" w:hAnsi="Arial" w:cs="Arial"/>
+                <w:sz w:val="20"/>
+              </w:rPr>
+            </w:pPr>
+            <w:r>
+              <w:rPr>
+                <w:rFonts w:ascii="Arial" w:hAnsi="Arial" w:cs="Arial"/>
+                <w:sz w:val="20"/>
+              </w:rPr>
+              <w:t>value</w:t>
+            </w:r>
+          </w:p>
+        </w:tc>
+      </w:tr>
+      <w:tr>
+        <w:tc>
+          <w:tcPr>
+            <w:tcW w:w="4878" w:type="dxa"/>
+            <w:tcBorders>
+              <w:top w:val="nil"/>
+              <w:bottom w:val="nil"/>
+            </w:tcBorders>
+          </w:tcPr>
+          <w:p>
+            <w:pPr>
+              <w:jc w:val="center"/>
+              <w:rPr>
+                <w:rFonts w:ascii="Arial" w:hAnsi="Arial" w:cs="Arial"/>
+                <w:sz w:val="20"/>
+              </w:rPr>
+            </w:pPr>
+            <w:r>
+              <w:rPr>
+                <w:rFonts w:ascii="Arial" w:hAnsi="Arial" w:cs="Arial"/>
+                <w:sz w:val="20"/>
+              </w:rPr>
+              <w:t>marker index + “\ty”</w:t>
+            </w:r>
+          </w:p>
+        </w:tc>
+        <w:tc>
+          <w:tcPr>
+            <w:tcW w:w="1530" w:type="dxa"/>
+            <w:tcBorders>
+              <w:top w:val="nil"/>
+              <w:bottom w:val="nil"/>
+            </w:tcBorders>
+          </w:tcPr>
+          <w:p>
+            <w:pPr>
+              <w:jc w:val="center"/>
+              <w:rPr>
+                <w:rFonts w:ascii="Arial" w:hAnsi="Arial" w:cs="Arial"/>
+                <w:sz w:val="20"/>
+              </w:rPr>
+            </w:pPr>
+            <w:r>
+              <w:rPr>
+                <w:rFonts w:ascii="Arial" w:hAnsi="Arial" w:cs="Arial"/>
+                <w:sz w:val="20"/>
+              </w:rPr>
+              <w:t>value</w:t>
+            </w:r>
+          </w:p>
+        </w:tc>
+      </w:tr>
+      <w:tr>
+        <w:tc>
+          <w:tcPr>
+            <w:tcW w:w="4878" w:type="dxa"/>
+            <w:tcBorders>
+              <w:top w:val="nil"/>
+            </w:tcBorders>
+          </w:tcPr>
+          <w:p>
+            <w:pPr>
+              <w:jc w:val="center"/>
+              <w:rPr>
+                <w:rFonts w:ascii="Arial" w:hAnsi="Arial" w:cs="Arial"/>
+                <w:sz w:val="20"/>
+              </w:rPr>
+            </w:pPr>
+            <w:r>
+              <w:rPr>
+                <w:rFonts w:ascii="Arial" w:hAnsi="Arial" w:cs="Arial"/>
+                <w:sz w:val="20"/>
+              </w:rPr>
+              <w:t>marker index + “\</w:t>
+            </w:r>
+            <w:proofErr w:type="spellStart"/>
+            <w:r>
+              <w:rPr>
+                <w:rFonts w:ascii="Arial" w:hAnsi="Arial" w:cs="Arial"/>
+                <w:sz w:val="20"/>
+              </w:rPr>
+              <w:t>tlrr</w:t>
+            </w:r>
+            <w:proofErr w:type="spellEnd"/>
+            <w:r>
+              <w:rPr>
+                <w:rFonts w:ascii="Arial" w:hAnsi="Arial" w:cs="Arial"/>
+                <w:sz w:val="20"/>
+              </w:rPr>
+              <w:t>”</w:t>
+            </w:r>
+          </w:p>
+        </w:tc>
+        <w:tc>
+          <w:tcPr>
+            <w:tcW w:w="1530" w:type="dxa"/>
+            <w:tcBorders>
+              <w:top w:val="nil"/>
+            </w:tcBorders>
+          </w:tcPr>
+          <w:p>
+            <w:pPr>
+              <w:jc w:val="center"/>
+              <w:rPr>
+                <w:rFonts w:ascii="Arial" w:hAnsi="Arial" w:cs="Arial"/>
+                <w:sz w:val="20"/>
+              </w:rPr>
+            </w:pPr>
+            <w:r>
+              <w:rPr>
+                <w:rFonts w:ascii="Arial" w:hAnsi="Arial" w:cs="Arial"/>
+                <w:sz w:val="20"/>
+              </w:rPr>
+              <w:t>value</w:t>
             </w:r>
           </w:p>
         </w:tc>
@@ -3087,24 +2919,38 @@
       </w:r>
       <w:proofErr w:type="spellEnd"/>
       <w:r>
-        <w:t xml:space="preserve"> at the tail of each Sample </w:t>
-      </w:r>
-      <w:r>
-        <w:t xml:space="preserve">based </w:t>
-      </w:r>
-      <w:r>
-        <w:t>file (.</w:t>
+        <w:t xml:space="preserve"> at the tail of each </w:t>
       </w:r>
       <w:proofErr w:type="spellStart"/>
       <w:r>
-        <w:t>sampRAF</w:t>
+        <w:t>MarkerData</w:t>
       </w:r>
       <w:proofErr w:type="spellEnd"/>
       <w:r>
-        <w:t>)</w:t>
-      </w:r>
-      <w:r>
-        <w:t>:</w:t>
+        <w:t xml:space="preserve"> based file</w:t>
+      </w:r>
+      <w:r>
+        <w:br/>
+      </w:r>
+      <w:r>
+        <w:t>(</w:t>
+      </w:r>
+      <w:r>
+        <w:t>Transposed file or .</w:t>
+      </w:r>
+      <w:proofErr w:type="spellStart"/>
+      <w:r>
+        <w:t>m</w:t>
+      </w:r>
+      <w:r>
+        <w:t>d</w:t>
+      </w:r>
+      <w:r>
+        <w:t>RAF</w:t>
+      </w:r>
+      <w:proofErr w:type="spellEnd"/>
+      <w:r>
+        <w:t>):</w:t>
       </w:r>
     </w:p>
     <w:tbl>
@@ -3114,13 +2960,13 @@
         <w:tblLook w:val="04A0" w:firstRow="1" w:lastRow="0" w:firstColumn="1" w:lastColumn="0" w:noHBand="0" w:noVBand="1"/>
       </w:tblPr>
       <w:tblGrid>
-        <w:gridCol w:w="4878"/>
-        <w:gridCol w:w="1530"/>
+        <w:gridCol w:w="5688"/>
+        <w:gridCol w:w="1350"/>
       </w:tblGrid>
       <w:tr>
         <w:tc>
           <w:tcPr>
-            <w:tcW w:w="4878" w:type="dxa"/>
+            <w:tcW w:w="5688" w:type="dxa"/>
             <w:tcBorders>
               <w:bottom w:val="single" w:sz="4" w:space="0" w:color="auto"/>
             </w:tcBorders>
@@ -3144,7 +2990,7 @@
         </w:tc>
         <w:tc>
           <w:tcPr>
-            <w:tcW w:w="1530" w:type="dxa"/>
+            <w:tcW w:w="1350" w:type="dxa"/>
             <w:tcBorders>
               <w:bottom w:val="single" w:sz="4" w:space="0" w:color="auto"/>
             </w:tcBorders>
@@ -3170,7 +3016,7 @@
       <w:tr>
         <w:tc>
           <w:tcPr>
-            <w:tcW w:w="4878" w:type="dxa"/>
+            <w:tcW w:w="5688" w:type="dxa"/>
             <w:tcBorders>
               <w:bottom w:val="nil"/>
             </w:tcBorders>
@@ -3188,7 +3034,28 @@
                 <w:rFonts w:ascii="Arial" w:hAnsi="Arial" w:cs="Arial"/>
                 <w:sz w:val="20"/>
               </w:rPr>
-              <w:t>marker index + “\</w:t>
+              <w:t xml:space="preserve">marker </w:t>
+            </w:r>
+            <w:r>
+              <w:rPr>
+                <w:rFonts w:ascii="Arial" w:hAnsi="Arial" w:cs="Arial"/>
+                <w:sz w:val="20"/>
+              </w:rPr>
+              <w:t xml:space="preserve">index </w:t>
+            </w:r>
+            <w:r>
+              <w:rPr>
+                <w:rFonts w:ascii="Arial" w:hAnsi="Arial" w:cs="Arial"/>
+                <w:sz w:val="20"/>
+              </w:rPr>
+              <w:t xml:space="preserve">in current file </w:t>
+            </w:r>
+            <w:r>
+              <w:rPr>
+                <w:rFonts w:ascii="Arial" w:hAnsi="Arial" w:cs="Arial"/>
+                <w:sz w:val="20"/>
+              </w:rPr>
+              <w:t>+ “\t” + sample index + “\</w:t>
             </w:r>
             <w:proofErr w:type="spellStart"/>
             <w:r>
@@ -3210,7 +3077,7 @@
         </w:tc>
         <w:tc>
           <w:tcPr>
-            <w:tcW w:w="1530" w:type="dxa"/>
+            <w:tcW w:w="1350" w:type="dxa"/>
             <w:tcBorders>
               <w:bottom w:val="nil"/>
             </w:tcBorders>
@@ -3236,7 +3103,7 @@
       <w:tr>
         <w:tc>
           <w:tcPr>
-            <w:tcW w:w="4878" w:type="dxa"/>
+            <w:tcW w:w="5688" w:type="dxa"/>
             <w:tcBorders>
               <w:top w:val="nil"/>
               <w:bottom w:val="nil"/>
@@ -3255,29 +3122,27 @@
                 <w:rFonts w:ascii="Arial" w:hAnsi="Arial" w:cs="Arial"/>
                 <w:sz w:val="20"/>
               </w:rPr>
-              <w:t>marker index + “\</w:t>
-            </w:r>
-            <w:proofErr w:type="spellStart"/>
-            <w:r>
-              <w:rPr>
-                <w:rFonts w:ascii="Arial" w:hAnsi="Arial" w:cs="Arial"/>
-                <w:sz w:val="20"/>
-              </w:rPr>
-              <w:t>ty</w:t>
-            </w:r>
-            <w:proofErr w:type="spellEnd"/>
-            <w:r>
-              <w:rPr>
-                <w:rFonts w:ascii="Arial" w:hAnsi="Arial" w:cs="Arial"/>
-                <w:sz w:val="20"/>
-              </w:rPr>
-              <w:t>”</w:t>
-            </w:r>
-          </w:p>
-        </w:tc>
-        <w:tc>
-          <w:tcPr>
-            <w:tcW w:w="1530" w:type="dxa"/>
+              <w:t>marker index</w:t>
+            </w:r>
+            <w:r>
+              <w:rPr>
+                <w:rFonts w:ascii="Arial" w:hAnsi="Arial" w:cs="Arial"/>
+                <w:sz w:val="20"/>
+              </w:rPr>
+              <w:t xml:space="preserve"> in current file</w:t>
+            </w:r>
+            <w:r>
+              <w:rPr>
+                <w:rFonts w:ascii="Arial" w:hAnsi="Arial" w:cs="Arial"/>
+                <w:sz w:val="20"/>
+              </w:rPr>
+              <w:t xml:space="preserve"> + “\t” + sample index + “\ty”</w:t>
+            </w:r>
+          </w:p>
+        </w:tc>
+        <w:tc>
+          <w:tcPr>
+            <w:tcW w:w="1350" w:type="dxa"/>
             <w:tcBorders>
               <w:top w:val="nil"/>
               <w:bottom w:val="nil"/>
@@ -3304,7 +3169,7 @@
       <w:tr>
         <w:tc>
           <w:tcPr>
-            <w:tcW w:w="4878" w:type="dxa"/>
+            <w:tcW w:w="5688" w:type="dxa"/>
             <w:tcBorders>
               <w:top w:val="nil"/>
             </w:tcBorders>
@@ -3322,7 +3187,21 @@
                 <w:rFonts w:ascii="Arial" w:hAnsi="Arial" w:cs="Arial"/>
                 <w:sz w:val="20"/>
               </w:rPr>
-              <w:t>marker index + “\</w:t>
+              <w:t>marker index</w:t>
+            </w:r>
+            <w:r>
+              <w:rPr>
+                <w:rFonts w:ascii="Arial" w:hAnsi="Arial" w:cs="Arial"/>
+                <w:sz w:val="20"/>
+              </w:rPr>
+              <w:t xml:space="preserve"> in current file</w:t>
+            </w:r>
+            <w:r>
+              <w:rPr>
+                <w:rFonts w:ascii="Arial" w:hAnsi="Arial" w:cs="Arial"/>
+                <w:sz w:val="20"/>
+              </w:rPr>
+              <w:t xml:space="preserve"> + “\t” + sample index + “\</w:t>
             </w:r>
             <w:proofErr w:type="spellStart"/>
             <w:r>
@@ -3344,7 +3223,7 @@
         </w:tc>
         <w:tc>
           <w:tcPr>
-            <w:tcW w:w="1530" w:type="dxa"/>
+            <w:tcW w:w="1350" w:type="dxa"/>
             <w:tcBorders>
               <w:top w:val="nil"/>
             </w:tcBorders>
@@ -3394,376 +3273,6 @@
       </w:r>
       <w:proofErr w:type="spellEnd"/>
       <w:r>
-        <w:t xml:space="preserve"> at the tail of each </w:t>
-      </w:r>
-      <w:proofErr w:type="spellStart"/>
-      <w:r>
-        <w:t>MarkerData</w:t>
-      </w:r>
-      <w:proofErr w:type="spellEnd"/>
-      <w:r>
-        <w:t xml:space="preserve"> based file</w:t>
-      </w:r>
-      <w:r>
-        <w:br/>
-      </w:r>
-      <w:r>
-        <w:t>(</w:t>
-      </w:r>
-      <w:r>
-        <w:t>Transposed file or .</w:t>
-      </w:r>
-      <w:proofErr w:type="spellStart"/>
-      <w:r>
-        <w:t>m</w:t>
-      </w:r>
-      <w:r>
-        <w:t>d</w:t>
-      </w:r>
-      <w:r>
-        <w:t>RAF</w:t>
-      </w:r>
-      <w:proofErr w:type="spellEnd"/>
-      <w:r>
-        <w:t>):</w:t>
-      </w:r>
-    </w:p>
-    <w:tbl>
-      <w:tblPr>
-        <w:tblStyle w:val="TableGrid"/>
-        <w:tblW w:w="0" w:type="auto"/>
-        <w:tblLook w:val="04A0" w:firstRow="1" w:lastRow="0" w:firstColumn="1" w:lastColumn="0" w:noHBand="0" w:noVBand="1"/>
-      </w:tblPr>
-      <w:tblGrid>
-        <w:gridCol w:w="5688"/>
-        <w:gridCol w:w="1350"/>
-      </w:tblGrid>
-      <w:tr>
-        <w:tc>
-          <w:tcPr>
-            <w:tcW w:w="5688" w:type="dxa"/>
-            <w:tcBorders>
-              <w:bottom w:val="single" w:sz="4" w:space="0" w:color="auto"/>
-            </w:tcBorders>
-          </w:tcPr>
-          <w:p>
-            <w:pPr>
-              <w:jc w:val="center"/>
-              <w:rPr>
-                <w:rFonts w:ascii="Arial" w:hAnsi="Arial" w:cs="Arial"/>
-                <w:sz w:val="20"/>
-              </w:rPr>
-            </w:pPr>
-            <w:r>
-              <w:rPr>
-                <w:rFonts w:ascii="Arial" w:hAnsi="Arial" w:cs="Arial"/>
-                <w:sz w:val="20"/>
-              </w:rPr>
-              <w:t>String</w:t>
-            </w:r>
-          </w:p>
-        </w:tc>
-        <w:tc>
-          <w:tcPr>
-            <w:tcW w:w="1350" w:type="dxa"/>
-            <w:tcBorders>
-              <w:bottom w:val="single" w:sz="4" w:space="0" w:color="auto"/>
-            </w:tcBorders>
-          </w:tcPr>
-          <w:p>
-            <w:pPr>
-              <w:jc w:val="center"/>
-              <w:rPr>
-                <w:rFonts w:ascii="Arial" w:hAnsi="Arial" w:cs="Arial"/>
-                <w:sz w:val="20"/>
-              </w:rPr>
-            </w:pPr>
-            <w:r>
-              <w:rPr>
-                <w:rFonts w:ascii="Arial" w:hAnsi="Arial" w:cs="Arial"/>
-                <w:sz w:val="20"/>
-              </w:rPr>
-              <w:t>float</w:t>
-            </w:r>
-          </w:p>
-        </w:tc>
-      </w:tr>
-      <w:tr>
-        <w:tc>
-          <w:tcPr>
-            <w:tcW w:w="5688" w:type="dxa"/>
-            <w:tcBorders>
-              <w:bottom w:val="nil"/>
-            </w:tcBorders>
-          </w:tcPr>
-          <w:p>
-            <w:pPr>
-              <w:jc w:val="center"/>
-              <w:rPr>
-                <w:rFonts w:ascii="Arial" w:hAnsi="Arial" w:cs="Arial"/>
-                <w:sz w:val="20"/>
-              </w:rPr>
-            </w:pPr>
-            <w:r>
-              <w:rPr>
-                <w:rFonts w:ascii="Arial" w:hAnsi="Arial" w:cs="Arial"/>
-                <w:sz w:val="20"/>
-              </w:rPr>
-              <w:t xml:space="preserve">marker </w:t>
-            </w:r>
-            <w:r>
-              <w:rPr>
-                <w:rFonts w:ascii="Arial" w:hAnsi="Arial" w:cs="Arial"/>
-                <w:sz w:val="20"/>
-              </w:rPr>
-              <w:t xml:space="preserve">index </w:t>
-            </w:r>
-            <w:r>
-              <w:rPr>
-                <w:rFonts w:ascii="Arial" w:hAnsi="Arial" w:cs="Arial"/>
-                <w:sz w:val="20"/>
-              </w:rPr>
-              <w:t xml:space="preserve">in current file </w:t>
-            </w:r>
-            <w:r>
-              <w:rPr>
-                <w:rFonts w:ascii="Arial" w:hAnsi="Arial" w:cs="Arial"/>
-                <w:sz w:val="20"/>
-              </w:rPr>
-              <w:t>+ “\t” + sample index + “\</w:t>
-            </w:r>
-            <w:proofErr w:type="spellStart"/>
-            <w:r>
-              <w:rPr>
-                <w:rFonts w:ascii="Arial" w:hAnsi="Arial" w:cs="Arial"/>
-                <w:sz w:val="20"/>
-              </w:rPr>
-              <w:t>tx</w:t>
-            </w:r>
-            <w:proofErr w:type="spellEnd"/>
-            <w:r>
-              <w:rPr>
-                <w:rFonts w:ascii="Arial" w:hAnsi="Arial" w:cs="Arial"/>
-                <w:sz w:val="20"/>
-              </w:rPr>
-              <w:t>”</w:t>
-            </w:r>
-          </w:p>
-        </w:tc>
-        <w:tc>
-          <w:tcPr>
-            <w:tcW w:w="1350" w:type="dxa"/>
-            <w:tcBorders>
-              <w:bottom w:val="nil"/>
-            </w:tcBorders>
-          </w:tcPr>
-          <w:p>
-            <w:pPr>
-              <w:jc w:val="center"/>
-              <w:rPr>
-                <w:rFonts w:ascii="Arial" w:hAnsi="Arial" w:cs="Arial"/>
-                <w:sz w:val="20"/>
-              </w:rPr>
-            </w:pPr>
-            <w:r>
-              <w:rPr>
-                <w:rFonts w:ascii="Arial" w:hAnsi="Arial" w:cs="Arial"/>
-                <w:sz w:val="20"/>
-              </w:rPr>
-              <w:t>value</w:t>
-            </w:r>
-          </w:p>
-        </w:tc>
-      </w:tr>
-      <w:tr>
-        <w:tc>
-          <w:tcPr>
-            <w:tcW w:w="5688" w:type="dxa"/>
-            <w:tcBorders>
-              <w:top w:val="nil"/>
-              <w:bottom w:val="nil"/>
-            </w:tcBorders>
-          </w:tcPr>
-          <w:p>
-            <w:pPr>
-              <w:jc w:val="center"/>
-              <w:rPr>
-                <w:rFonts w:ascii="Arial" w:hAnsi="Arial" w:cs="Arial"/>
-                <w:sz w:val="20"/>
-              </w:rPr>
-            </w:pPr>
-            <w:r>
-              <w:rPr>
-                <w:rFonts w:ascii="Arial" w:hAnsi="Arial" w:cs="Arial"/>
-                <w:sz w:val="20"/>
-              </w:rPr>
-              <w:t>marker index</w:t>
-            </w:r>
-            <w:r>
-              <w:rPr>
-                <w:rFonts w:ascii="Arial" w:hAnsi="Arial" w:cs="Arial"/>
-                <w:sz w:val="20"/>
-              </w:rPr>
-              <w:t xml:space="preserve"> in current file</w:t>
-            </w:r>
-            <w:r>
-              <w:rPr>
-                <w:rFonts w:ascii="Arial" w:hAnsi="Arial" w:cs="Arial"/>
-                <w:sz w:val="20"/>
-              </w:rPr>
-              <w:t xml:space="preserve"> + “\t” + sample index + “\</w:t>
-            </w:r>
-            <w:proofErr w:type="spellStart"/>
-            <w:r>
-              <w:rPr>
-                <w:rFonts w:ascii="Arial" w:hAnsi="Arial" w:cs="Arial"/>
-                <w:sz w:val="20"/>
-              </w:rPr>
-              <w:t>ty</w:t>
-            </w:r>
-            <w:proofErr w:type="spellEnd"/>
-            <w:r>
-              <w:rPr>
-                <w:rFonts w:ascii="Arial" w:hAnsi="Arial" w:cs="Arial"/>
-                <w:sz w:val="20"/>
-              </w:rPr>
-              <w:t>”</w:t>
-            </w:r>
-          </w:p>
-        </w:tc>
-        <w:tc>
-          <w:tcPr>
-            <w:tcW w:w="1350" w:type="dxa"/>
-            <w:tcBorders>
-              <w:top w:val="nil"/>
-              <w:bottom w:val="nil"/>
-            </w:tcBorders>
-          </w:tcPr>
-          <w:p>
-            <w:pPr>
-              <w:jc w:val="center"/>
-              <w:rPr>
-                <w:rFonts w:ascii="Arial" w:hAnsi="Arial" w:cs="Arial"/>
-                <w:sz w:val="20"/>
-              </w:rPr>
-            </w:pPr>
-            <w:r>
-              <w:rPr>
-                <w:rFonts w:ascii="Arial" w:hAnsi="Arial" w:cs="Arial"/>
-                <w:sz w:val="20"/>
-              </w:rPr>
-              <w:t>value</w:t>
-            </w:r>
-          </w:p>
-        </w:tc>
-      </w:tr>
-      <w:tr>
-        <w:tc>
-          <w:tcPr>
-            <w:tcW w:w="5688" w:type="dxa"/>
-            <w:tcBorders>
-              <w:top w:val="nil"/>
-            </w:tcBorders>
-          </w:tcPr>
-          <w:p>
-            <w:pPr>
-              <w:jc w:val="center"/>
-              <w:rPr>
-                <w:rFonts w:ascii="Arial" w:hAnsi="Arial" w:cs="Arial"/>
-                <w:sz w:val="20"/>
-              </w:rPr>
-            </w:pPr>
-            <w:r>
-              <w:rPr>
-                <w:rFonts w:ascii="Arial" w:hAnsi="Arial" w:cs="Arial"/>
-                <w:sz w:val="20"/>
-              </w:rPr>
-              <w:t>marker index</w:t>
-            </w:r>
-            <w:r>
-              <w:rPr>
-                <w:rFonts w:ascii="Arial" w:hAnsi="Arial" w:cs="Arial"/>
-                <w:sz w:val="20"/>
-              </w:rPr>
-              <w:t xml:space="preserve"> in current file</w:t>
-            </w:r>
-            <w:r>
-              <w:rPr>
-                <w:rFonts w:ascii="Arial" w:hAnsi="Arial" w:cs="Arial"/>
-                <w:sz w:val="20"/>
-              </w:rPr>
-              <w:t xml:space="preserve"> + “\t” + sample index + “\</w:t>
-            </w:r>
-            <w:proofErr w:type="spellStart"/>
-            <w:r>
-              <w:rPr>
-                <w:rFonts w:ascii="Arial" w:hAnsi="Arial" w:cs="Arial"/>
-                <w:sz w:val="20"/>
-              </w:rPr>
-              <w:t>tlrr</w:t>
-            </w:r>
-            <w:proofErr w:type="spellEnd"/>
-            <w:r>
-              <w:rPr>
-                <w:rFonts w:ascii="Arial" w:hAnsi="Arial" w:cs="Arial"/>
-                <w:sz w:val="20"/>
-              </w:rPr>
-              <w:t>”</w:t>
-            </w:r>
-          </w:p>
-        </w:tc>
-        <w:tc>
-          <w:tcPr>
-            <w:tcW w:w="1350" w:type="dxa"/>
-            <w:tcBorders>
-              <w:top w:val="nil"/>
-            </w:tcBorders>
-          </w:tcPr>
-          <w:p>
-            <w:pPr>
-              <w:jc w:val="center"/>
-              <w:rPr>
-                <w:rFonts w:ascii="Arial" w:hAnsi="Arial" w:cs="Arial"/>
-                <w:sz w:val="20"/>
-              </w:rPr>
-            </w:pPr>
-            <w:r>
-              <w:rPr>
-                <w:rFonts w:ascii="Arial" w:hAnsi="Arial" w:cs="Arial"/>
-                <w:sz w:val="20"/>
-              </w:rPr>
-              <w:t>value</w:t>
-            </w:r>
-          </w:p>
-        </w:tc>
-      </w:tr>
-    </w:tbl>
-    <w:p>
-      <w:pPr>
-        <w:rPr>
-          <w:rFonts w:ascii="Arial" w:hAnsi="Arial" w:cs="Arial"/>
-          <w:sz w:val="20"/>
-        </w:rPr>
-      </w:pPr>
-    </w:p>
-    <w:p>
-      <w:pPr>
-        <w:pStyle w:val="Heading2"/>
-      </w:pPr>
-      <w:proofErr w:type="spellStart"/>
-      <w:r>
-        <w:t>OutOfRange</w:t>
-      </w:r>
-      <w:proofErr w:type="spellEnd"/>
-      <w:r>
-        <w:t xml:space="preserve"> </w:t>
-      </w:r>
-      <w:proofErr w:type="spellStart"/>
-      <w:r>
-        <w:t>Hashtable</w:t>
-      </w:r>
-      <w:proofErr w:type="spellEnd"/>
-      <w:r>
         <w:t xml:space="preserve"> in standalone outlier </w:t>
       </w:r>
       <w:proofErr w:type="gramStart"/>
@@ -3959,23 +3468,7 @@
                 <w:rFonts w:ascii="Arial" w:hAnsi="Arial" w:cs="Arial"/>
                 <w:sz w:val="20"/>
               </w:rPr>
-              <w:t xml:space="preserve"> + “\</w:t>
-            </w:r>
-            <w:proofErr w:type="spellStart"/>
-            <w:r>
-              <w:rPr>
-                <w:rFonts w:ascii="Arial" w:hAnsi="Arial" w:cs="Arial"/>
-                <w:sz w:val="20"/>
-              </w:rPr>
-              <w:t>ty</w:t>
-            </w:r>
-            <w:proofErr w:type="spellEnd"/>
-            <w:r>
-              <w:rPr>
-                <w:rFonts w:ascii="Arial" w:hAnsi="Arial" w:cs="Arial"/>
-                <w:sz w:val="20"/>
-              </w:rPr>
-              <w:t>”</w:t>
+              <w:t xml:space="preserve"> + “\ty”</w:t>
             </w:r>
           </w:p>
         </w:tc>
@@ -8783,9 +8276,7 @@
           <w:sz w:val="20"/>
         </w:rPr>
       </w:pPr>
-      <w:bookmarkStart w:id="0" w:name="_GoBack"/>
     </w:p>
-    <w:bookmarkEnd w:id="0"/>
     <w:p>
       <w:pPr>
         <w:pStyle w:val="ListParagraph"/>
@@ -11342,23 +10833,7 @@
                 <w:rFonts w:ascii="Arial" w:hAnsi="Arial" w:cs="Arial"/>
                 <w:sz w:val="20"/>
               </w:rPr>
-              <w:t>marker index + “\t” + sample index + “\</w:t>
-            </w:r>
-            <w:proofErr w:type="spellStart"/>
-            <w:r>
-              <w:rPr>
-                <w:rFonts w:ascii="Arial" w:hAnsi="Arial" w:cs="Arial"/>
-                <w:sz w:val="20"/>
-              </w:rPr>
-              <w:t>ty</w:t>
-            </w:r>
-            <w:proofErr w:type="spellEnd"/>
-            <w:r>
-              <w:rPr>
-                <w:rFonts w:ascii="Arial" w:hAnsi="Arial" w:cs="Arial"/>
-                <w:sz w:val="20"/>
-              </w:rPr>
-              <w:t>”</w:t>
+              <w:t>marker index + “\t” + sample index + “\ty”</w:t>
             </w:r>
           </w:p>
         </w:tc>
@@ -11640,23 +11115,7 @@
                 <w:rFonts w:ascii="Arial" w:hAnsi="Arial" w:cs="Arial"/>
                 <w:sz w:val="20"/>
               </w:rPr>
-              <w:t>marker index + “\t” + sample index + “\</w:t>
-            </w:r>
-            <w:proofErr w:type="spellStart"/>
-            <w:r>
-              <w:rPr>
-                <w:rFonts w:ascii="Arial" w:hAnsi="Arial" w:cs="Arial"/>
-                <w:sz w:val="20"/>
-              </w:rPr>
-              <w:t>ty</w:t>
-            </w:r>
-            <w:proofErr w:type="spellEnd"/>
-            <w:r>
-              <w:rPr>
-                <w:rFonts w:ascii="Arial" w:hAnsi="Arial" w:cs="Arial"/>
-                <w:sz w:val="20"/>
-              </w:rPr>
-              <w:t>”</w:t>
+              <w:t>marker index + “\t” + sample index + “\ty”</w:t>
             </w:r>
           </w:p>
         </w:tc>
@@ -11753,6 +11212,246 @@
         </w:tc>
       </w:tr>
     </w:tbl>
+    <w:p>
+      <w:pPr>
+        <w:rPr>
+          <w:rFonts w:ascii="Arial" w:hAnsi="Arial" w:cs="Arial"/>
+          <w:sz w:val="20"/>
+        </w:rPr>
+      </w:pPr>
+    </w:p>
+    <w:p>
+      <w:pPr>
+        <w:pStyle w:val="Heading3"/>
+      </w:pPr>
+      <w:proofErr w:type="spellStart"/>
+      <w:proofErr w:type="gramStart"/>
+      <w:r>
+        <w:t>nullStatus</w:t>
+      </w:r>
+      <w:proofErr w:type="spellEnd"/>
+      <w:proofErr w:type="gramEnd"/>
+      <w:r>
+        <w:t xml:space="preserve"> (older version)</w:t>
+      </w:r>
+      <w:r>
+        <w:br/>
+        <w:t>(</w:t>
+      </w:r>
+      <w:r>
+        <w:t>.</w:t>
+      </w:r>
+      <w:proofErr w:type="spellStart"/>
+      <w:r>
+        <w:t>sampRAF</w:t>
+      </w:r>
+      <w:proofErr w:type="spellEnd"/>
+      <w:r>
+        <w:t xml:space="preserve"> or “</w:t>
+      </w:r>
+      <w:r>
+        <w:t>Transposed file or .</w:t>
+      </w:r>
+      <w:proofErr w:type="spellStart"/>
+      <w:r>
+        <w:t>mdRAF</w:t>
+      </w:r>
+      <w:proofErr w:type="spellEnd"/>
+      <w:r>
+        <w:t>”</w:t>
+      </w:r>
+      <w:r>
+        <w:t>):</w:t>
+      </w:r>
+    </w:p>
+    <w:tbl>
+      <w:tblPr>
+        <w:tblStyle w:val="TableGrid"/>
+        <w:tblW w:w="0" w:type="auto"/>
+        <w:tblLook w:val="04A0" w:firstRow="1" w:lastRow="0" w:firstColumn="1" w:lastColumn="0" w:noHBand="0" w:noVBand="1"/>
+      </w:tblPr>
+      <w:tblGrid>
+        <w:gridCol w:w="918"/>
+        <w:gridCol w:w="630"/>
+        <w:gridCol w:w="540"/>
+        <w:gridCol w:w="540"/>
+        <w:gridCol w:w="630"/>
+        <w:gridCol w:w="630"/>
+        <w:gridCol w:w="990"/>
+        <w:gridCol w:w="1530"/>
+      </w:tblGrid>
+      <w:tr>
+        <w:tc>
+          <w:tcPr>
+            <w:tcW w:w="918" w:type="dxa"/>
+          </w:tcPr>
+          <w:p>
+            <w:pPr>
+              <w:jc w:val="center"/>
+              <w:rPr>
+                <w:rFonts w:ascii="Arial" w:hAnsi="Arial" w:cs="Arial"/>
+                <w:sz w:val="20"/>
+              </w:rPr>
+            </w:pPr>
+          </w:p>
+        </w:tc>
+        <w:tc>
+          <w:tcPr>
+            <w:tcW w:w="630" w:type="dxa"/>
+          </w:tcPr>
+          <w:p>
+            <w:pPr>
+              <w:jc w:val="center"/>
+              <w:rPr>
+                <w:rFonts w:ascii="Arial" w:hAnsi="Arial" w:cs="Arial"/>
+                <w:sz w:val="20"/>
+              </w:rPr>
+            </w:pPr>
+            <w:r>
+              <w:rPr>
+                <w:rFonts w:ascii="Arial" w:hAnsi="Arial" w:cs="Arial"/>
+                <w:sz w:val="20"/>
+              </w:rPr>
+              <w:t>GC</w:t>
+            </w:r>
+          </w:p>
+        </w:tc>
+        <w:tc>
+          <w:tcPr>
+            <w:tcW w:w="540" w:type="dxa"/>
+          </w:tcPr>
+          <w:p>
+            <w:pPr>
+              <w:jc w:val="center"/>
+              <w:rPr>
+                <w:rFonts w:ascii="Arial" w:hAnsi="Arial" w:cs="Arial"/>
+                <w:sz w:val="20"/>
+              </w:rPr>
+            </w:pPr>
+            <w:r>
+              <w:rPr>
+                <w:rFonts w:ascii="Arial" w:hAnsi="Arial" w:cs="Arial"/>
+                <w:sz w:val="20"/>
+              </w:rPr>
+              <w:t>X</w:t>
+            </w:r>
+          </w:p>
+        </w:tc>
+        <w:tc>
+          <w:tcPr>
+            <w:tcW w:w="540" w:type="dxa"/>
+          </w:tcPr>
+          <w:p>
+            <w:pPr>
+              <w:jc w:val="center"/>
+              <w:rPr>
+                <w:rFonts w:ascii="Arial" w:hAnsi="Arial" w:cs="Arial"/>
+                <w:sz w:val="20"/>
+              </w:rPr>
+            </w:pPr>
+            <w:r>
+              <w:rPr>
+                <w:rFonts w:ascii="Arial" w:hAnsi="Arial" w:cs="Arial"/>
+                <w:sz w:val="20"/>
+              </w:rPr>
+              <w:t>Y</w:t>
+            </w:r>
+          </w:p>
+        </w:tc>
+        <w:tc>
+          <w:tcPr>
+            <w:tcW w:w="630" w:type="dxa"/>
+          </w:tcPr>
+          <w:p>
+            <w:pPr>
+              <w:jc w:val="center"/>
+              <w:rPr>
+                <w:rFonts w:ascii="Arial" w:hAnsi="Arial" w:cs="Arial"/>
+                <w:sz w:val="20"/>
+              </w:rPr>
+            </w:pPr>
+            <w:r>
+              <w:rPr>
+                <w:rFonts w:ascii="Arial" w:hAnsi="Arial" w:cs="Arial"/>
+                <w:sz w:val="20"/>
+              </w:rPr>
+              <w:t>BAF</w:t>
+            </w:r>
+          </w:p>
+        </w:tc>
+        <w:tc>
+          <w:tcPr>
+            <w:tcW w:w="630" w:type="dxa"/>
+          </w:tcPr>
+          <w:p>
+            <w:pPr>
+              <w:jc w:val="center"/>
+              <w:rPr>
+                <w:rFonts w:ascii="Arial" w:hAnsi="Arial" w:cs="Arial"/>
+                <w:sz w:val="20"/>
+              </w:rPr>
+            </w:pPr>
+            <w:r>
+              <w:rPr>
+                <w:rFonts w:ascii="Arial" w:hAnsi="Arial" w:cs="Arial"/>
+                <w:sz w:val="20"/>
+              </w:rPr>
+              <w:t>LRR</w:t>
+            </w:r>
+          </w:p>
+        </w:tc>
+        <w:tc>
+          <w:tcPr>
+            <w:tcW w:w="990" w:type="dxa"/>
+          </w:tcPr>
+          <w:p>
+            <w:pPr>
+              <w:jc w:val="center"/>
+              <w:rPr>
+                <w:rFonts w:ascii="Arial" w:hAnsi="Arial" w:cs="Arial"/>
+                <w:sz w:val="20"/>
+              </w:rPr>
+            </w:pPr>
+            <w:r>
+              <w:rPr>
+                <w:rFonts w:ascii="Arial" w:hAnsi="Arial" w:cs="Arial"/>
+                <w:sz w:val="20"/>
+              </w:rPr>
+              <w:t>AB Type</w:t>
+            </w:r>
+          </w:p>
+        </w:tc>
+        <w:tc>
+          <w:tcPr>
+            <w:tcW w:w="1530" w:type="dxa"/>
+          </w:tcPr>
+          <w:p>
+            <w:pPr>
+              <w:jc w:val="center"/>
+              <w:rPr>
+                <w:rFonts w:ascii="Arial" w:hAnsi="Arial" w:cs="Arial"/>
+                <w:sz w:val="20"/>
+              </w:rPr>
+            </w:pPr>
+            <w:r>
+              <w:rPr>
+                <w:rFonts w:ascii="Arial" w:hAnsi="Arial" w:cs="Arial"/>
+                <w:sz w:val="20"/>
+              </w:rPr>
+              <w:t>Forward Type</w:t>
+            </w:r>
+          </w:p>
+        </w:tc>
+      </w:tr>
+    </w:tbl>
+    <w:p>
+      <w:pPr>
+        <w:rPr>
+          <w:rFonts w:ascii="Arial" w:hAnsi="Arial" w:cs="Arial"/>
+          <w:sz w:val="20"/>
+        </w:rPr>
+      </w:pPr>
+    </w:p>
     <w:p>
       <w:pPr>
         <w:rPr>

</xml_diff>

<commit_message>
Minor adjustment to techdoc
</commit_message>
<xml_diff>
--- a/docs/GenvisisTechDoc.docx
+++ b/docs/GenvisisTechDoc.docx
@@ -124,7 +124,6 @@
         <w:pStyle w:val="Heading1"/>
       </w:pPr>
       <w:r>
-        <w:lastRenderedPageBreak/>
         <w:t>Data structure for file</w:t>
       </w:r>
       <w:r>
@@ -526,23 +525,585 @@
     </w:tbl>
     <w:p>
       <w:pPr>
-        <w:spacing w:after="0"/>
-        <w:rPr>
-          <w:rFonts w:ascii="Arial" w:hAnsi="Arial" w:cs="Arial"/>
-          <w:sz w:val="20"/>
-        </w:rPr>
+        <w:pStyle w:val="Heading2"/>
       </w:pPr>
       <w:r>
-        <w:rPr>
-          <w:rFonts w:ascii="Arial" w:hAnsi="Arial" w:cs="Arial"/>
-          <w:sz w:val="20"/>
-        </w:rPr>
-        <w:t>Reduced Precision Data segment:</w:t>
+        <w:t xml:space="preserve">Marker based </w:t>
+      </w:r>
+      <w:r>
+        <w:t>files (Transposed files or .</w:t>
+      </w:r>
+      <w:proofErr w:type="spellStart"/>
+      <w:r>
+        <w:t>m</w:t>
+      </w:r>
+      <w:r>
+        <w:t>d</w:t>
+      </w:r>
+      <w:r>
+        <w:t>RAF</w:t>
+      </w:r>
+      <w:proofErr w:type="spellEnd"/>
+      <w:r>
+        <w:t>)</w:t>
+      </w:r>
+      <w:r>
+        <w:t>:</w:t>
       </w:r>
     </w:p>
     <w:tbl>
       <w:tblPr>
         <w:tblStyle w:val="TableGrid"/>
+        <w:tblW w:w="9799" w:type="dxa"/>
+        <w:tblLayout w:type="fixed"/>
+        <w:tblLook w:val="04A0" w:firstRow="1" w:lastRow="0" w:firstColumn="1" w:lastColumn="0" w:noHBand="0" w:noVBand="1"/>
+      </w:tblPr>
+      <w:tblGrid>
+        <w:gridCol w:w="832"/>
+        <w:gridCol w:w="906"/>
+        <w:gridCol w:w="906"/>
+        <w:gridCol w:w="906"/>
+        <w:gridCol w:w="1268"/>
+        <w:gridCol w:w="1268"/>
+        <w:gridCol w:w="1268"/>
+        <w:gridCol w:w="1268"/>
+        <w:gridCol w:w="1177"/>
+      </w:tblGrid>
+      <w:tr>
+        <w:tc>
+          <w:tcPr>
+            <w:tcW w:w="828" w:type="dxa"/>
+          </w:tcPr>
+          <w:p>
+            <w:pPr>
+              <w:ind w:left="-90" w:right="-108"/>
+              <w:jc w:val="center"/>
+              <w:rPr>
+                <w:rFonts w:ascii="Arial" w:hAnsi="Arial" w:cs="Arial"/>
+                <w:sz w:val="20"/>
+              </w:rPr>
+            </w:pPr>
+            <w:r>
+              <w:rPr>
+                <w:rFonts w:ascii="Arial" w:hAnsi="Arial" w:cs="Arial"/>
+                <w:sz w:val="20"/>
+              </w:rPr>
+              <w:t>0 ~ 3</w:t>
+            </w:r>
+          </w:p>
+        </w:tc>
+        <w:tc>
+          <w:tcPr>
+            <w:tcW w:w="900" w:type="dxa"/>
+          </w:tcPr>
+          <w:p>
+            <w:pPr>
+              <w:ind w:left="-108" w:right="-108"/>
+              <w:jc w:val="center"/>
+              <w:rPr>
+                <w:rFonts w:ascii="Arial" w:hAnsi="Arial" w:cs="Arial"/>
+                <w:sz w:val="20"/>
+              </w:rPr>
+            </w:pPr>
+            <w:r>
+              <w:rPr>
+                <w:rFonts w:ascii="Arial" w:hAnsi="Arial" w:cs="Arial"/>
+                <w:sz w:val="20"/>
+              </w:rPr>
+              <w:t>4 ~ 7</w:t>
+            </w:r>
+          </w:p>
+        </w:tc>
+        <w:tc>
+          <w:tcPr>
+            <w:tcW w:w="900" w:type="dxa"/>
+          </w:tcPr>
+          <w:p>
+            <w:pPr>
+              <w:ind w:left="-108" w:right="-108"/>
+              <w:jc w:val="center"/>
+              <w:rPr>
+                <w:rFonts w:ascii="Arial" w:hAnsi="Arial" w:cs="Arial"/>
+                <w:sz w:val="20"/>
+              </w:rPr>
+            </w:pPr>
+            <w:r>
+              <w:rPr>
+                <w:rFonts w:ascii="Arial" w:hAnsi="Arial" w:cs="Arial"/>
+                <w:sz w:val="20"/>
+              </w:rPr>
+              <w:t>8</w:t>
+            </w:r>
+          </w:p>
+        </w:tc>
+        <w:tc>
+          <w:tcPr>
+            <w:tcW w:w="900" w:type="dxa"/>
+          </w:tcPr>
+          <w:p>
+            <w:pPr>
+              <w:ind w:left="-108" w:right="-108"/>
+              <w:jc w:val="center"/>
+              <w:rPr>
+                <w:rFonts w:ascii="Arial" w:hAnsi="Arial" w:cs="Arial"/>
+                <w:sz w:val="20"/>
+              </w:rPr>
+            </w:pPr>
+            <w:r>
+              <w:rPr>
+                <w:rFonts w:ascii="Arial" w:hAnsi="Arial" w:cs="Arial"/>
+                <w:sz w:val="20"/>
+              </w:rPr>
+              <w:t>9 ~ 16</w:t>
+            </w:r>
+          </w:p>
+        </w:tc>
+        <w:tc>
+          <w:tcPr>
+            <w:tcW w:w="1260" w:type="dxa"/>
+          </w:tcPr>
+          <w:p>
+            <w:pPr>
+              <w:ind w:left="-108" w:right="-108"/>
+              <w:jc w:val="center"/>
+              <w:rPr>
+                <w:rFonts w:ascii="Arial" w:hAnsi="Arial" w:cs="Arial"/>
+                <w:sz w:val="20"/>
+              </w:rPr>
+            </w:pPr>
+            <w:r>
+              <w:rPr>
+                <w:rFonts w:ascii="Arial" w:hAnsi="Arial" w:cs="Arial"/>
+                <w:sz w:val="20"/>
+              </w:rPr>
+              <w:t>17 ~ 20</w:t>
+            </w:r>
+          </w:p>
+        </w:tc>
+        <w:tc>
+          <w:tcPr>
+            <w:tcW w:w="1260" w:type="dxa"/>
+          </w:tcPr>
+          <w:p>
+            <w:pPr>
+              <w:ind w:left="-108" w:right="-108"/>
+              <w:jc w:val="center"/>
+              <w:rPr>
+                <w:rFonts w:ascii="Arial" w:hAnsi="Arial" w:cs="Arial"/>
+                <w:sz w:val="20"/>
+              </w:rPr>
+            </w:pPr>
+            <w:r>
+              <w:rPr>
+                <w:rFonts w:ascii="Arial" w:hAnsi="Arial" w:cs="Arial"/>
+                <w:sz w:val="20"/>
+              </w:rPr>
+              <w:t>21 ~</w:t>
+            </w:r>
+          </w:p>
+        </w:tc>
+        <w:tc>
+          <w:tcPr>
+            <w:tcW w:w="1260" w:type="dxa"/>
+          </w:tcPr>
+          <w:p>
+            <w:pPr>
+              <w:ind w:left="-108" w:right="-108"/>
+              <w:jc w:val="center"/>
+              <w:rPr>
+                <w:rFonts w:ascii="Arial" w:hAnsi="Arial" w:cs="Arial"/>
+                <w:sz w:val="20"/>
+              </w:rPr>
+            </w:pPr>
+          </w:p>
+        </w:tc>
+        <w:tc>
+          <w:tcPr>
+            <w:tcW w:w="1260" w:type="dxa"/>
+          </w:tcPr>
+          <w:p>
+            <w:pPr>
+              <w:ind w:left="-108" w:right="-108"/>
+              <w:jc w:val="center"/>
+              <w:rPr>
+                <w:rFonts w:ascii="Arial" w:hAnsi="Arial" w:cs="Arial"/>
+                <w:sz w:val="20"/>
+              </w:rPr>
+            </w:pPr>
+          </w:p>
+        </w:tc>
+        <w:tc>
+          <w:tcPr>
+            <w:tcW w:w="1170" w:type="dxa"/>
+          </w:tcPr>
+          <w:p>
+            <w:pPr>
+              <w:ind w:left="-108" w:right="-108"/>
+              <w:jc w:val="center"/>
+              <w:rPr>
+                <w:rFonts w:ascii="Arial" w:hAnsi="Arial" w:cs="Arial"/>
+                <w:sz w:val="20"/>
+              </w:rPr>
+            </w:pPr>
+          </w:p>
+        </w:tc>
+      </w:tr>
+      <w:tr>
+        <w:tc>
+          <w:tcPr>
+            <w:tcW w:w="828" w:type="dxa"/>
+          </w:tcPr>
+          <w:p>
+            <w:pPr>
+              <w:ind w:left="-90" w:right="-108"/>
+              <w:jc w:val="center"/>
+              <w:rPr>
+                <w:rFonts w:ascii="Arial" w:hAnsi="Arial" w:cs="Arial"/>
+                <w:sz w:val="20"/>
+              </w:rPr>
+            </w:pPr>
+            <w:proofErr w:type="spellStart"/>
+            <w:r>
+              <w:rPr>
+                <w:rFonts w:ascii="Arial" w:hAnsi="Arial" w:cs="Arial"/>
+                <w:sz w:val="20"/>
+              </w:rPr>
+              <w:t>int</w:t>
+            </w:r>
+            <w:proofErr w:type="spellEnd"/>
+            <w:r>
+              <w:rPr>
+                <w:rFonts w:ascii="Arial" w:hAnsi="Arial" w:cs="Arial"/>
+                <w:sz w:val="20"/>
+              </w:rPr>
+              <w:t>: # of samples</w:t>
+            </w:r>
+          </w:p>
+        </w:tc>
+        <w:tc>
+          <w:tcPr>
+            <w:tcW w:w="900" w:type="dxa"/>
+          </w:tcPr>
+          <w:p>
+            <w:pPr>
+              <w:ind w:left="-108" w:right="-108"/>
+              <w:jc w:val="center"/>
+              <w:rPr>
+                <w:rFonts w:ascii="Arial" w:hAnsi="Arial" w:cs="Arial"/>
+                <w:sz w:val="20"/>
+              </w:rPr>
+            </w:pPr>
+            <w:proofErr w:type="spellStart"/>
+            <w:r>
+              <w:rPr>
+                <w:rFonts w:ascii="Arial" w:hAnsi="Arial" w:cs="Arial"/>
+                <w:sz w:val="20"/>
+              </w:rPr>
+              <w:t>int</w:t>
+            </w:r>
+            <w:proofErr w:type="spellEnd"/>
+            <w:r>
+              <w:rPr>
+                <w:rFonts w:ascii="Arial" w:hAnsi="Arial" w:cs="Arial"/>
+                <w:sz w:val="20"/>
+              </w:rPr>
+              <w:t>: # of markers</w:t>
+            </w:r>
+          </w:p>
+        </w:tc>
+        <w:tc>
+          <w:tcPr>
+            <w:tcW w:w="900" w:type="dxa"/>
+          </w:tcPr>
+          <w:p>
+            <w:pPr>
+              <w:ind w:left="-108" w:right="-108"/>
+              <w:jc w:val="center"/>
+              <w:rPr>
+                <w:rFonts w:ascii="Arial" w:hAnsi="Arial" w:cs="Arial"/>
+                <w:sz w:val="20"/>
+              </w:rPr>
+            </w:pPr>
+            <w:r>
+              <w:rPr>
+                <w:rFonts w:ascii="Arial" w:hAnsi="Arial" w:cs="Arial"/>
+                <w:sz w:val="20"/>
+              </w:rPr>
+              <w:t xml:space="preserve">byte: </w:t>
+            </w:r>
+            <w:proofErr w:type="spellStart"/>
+            <w:r>
+              <w:rPr>
+                <w:rFonts w:ascii="Arial" w:hAnsi="Arial" w:cs="Arial"/>
+                <w:sz w:val="20"/>
+              </w:rPr>
+              <w:t>nullStatus</w:t>
+            </w:r>
+            <w:proofErr w:type="spellEnd"/>
+          </w:p>
+        </w:tc>
+        <w:tc>
+          <w:tcPr>
+            <w:tcW w:w="900" w:type="dxa"/>
+          </w:tcPr>
+          <w:p>
+            <w:pPr>
+              <w:ind w:left="-108" w:right="-108"/>
+              <w:jc w:val="center"/>
+              <w:rPr>
+                <w:rFonts w:ascii="Arial" w:hAnsi="Arial" w:cs="Arial"/>
+                <w:sz w:val="20"/>
+              </w:rPr>
+            </w:pPr>
+            <w:r>
+              <w:rPr>
+                <w:rFonts w:ascii="Arial" w:hAnsi="Arial" w:cs="Arial"/>
+                <w:sz w:val="20"/>
+              </w:rPr>
+              <w:t>Long: sample fingerprint</w:t>
+            </w:r>
+          </w:p>
+        </w:tc>
+        <w:tc>
+          <w:tcPr>
+            <w:tcW w:w="1260" w:type="dxa"/>
+          </w:tcPr>
+          <w:p>
+            <w:pPr>
+              <w:ind w:left="-108" w:right="-108"/>
+              <w:jc w:val="center"/>
+              <w:rPr>
+                <w:rFonts w:ascii="Arial" w:hAnsi="Arial" w:cs="Arial"/>
+                <w:sz w:val="20"/>
+              </w:rPr>
+            </w:pPr>
+            <w:proofErr w:type="spellStart"/>
+            <w:r>
+              <w:rPr>
+                <w:rFonts w:ascii="Arial" w:hAnsi="Arial" w:cs="Arial"/>
+                <w:sz w:val="20"/>
+              </w:rPr>
+              <w:t>int</w:t>
+            </w:r>
+            <w:proofErr w:type="spellEnd"/>
+            <w:r>
+              <w:rPr>
+                <w:rFonts w:ascii="Arial" w:hAnsi="Arial" w:cs="Arial"/>
+                <w:sz w:val="20"/>
+              </w:rPr>
+              <w:t xml:space="preserve">: </w:t>
+            </w:r>
+            <w:r>
+              <w:rPr>
+                <w:rFonts w:ascii="Arial" w:hAnsi="Arial" w:cs="Arial"/>
+                <w:sz w:val="20"/>
+              </w:rPr>
+              <w:t>length</w:t>
+            </w:r>
+            <w:r>
+              <w:rPr>
+                <w:rFonts w:ascii="Arial" w:hAnsi="Arial" w:cs="Arial"/>
+                <w:sz w:val="20"/>
+              </w:rPr>
+              <w:t xml:space="preserve"> of </w:t>
+            </w:r>
+            <w:r>
+              <w:rPr>
+                <w:rFonts w:ascii="Arial" w:hAnsi="Arial" w:cs="Arial"/>
+                <w:sz w:val="20"/>
+              </w:rPr>
+              <w:t xml:space="preserve">the </w:t>
+            </w:r>
+            <w:r>
+              <w:rPr>
+                <w:rFonts w:ascii="Arial" w:hAnsi="Arial" w:cs="Arial"/>
+                <w:sz w:val="20"/>
+              </w:rPr>
+              <w:t>byte</w:t>
+            </w:r>
+            <w:r>
+              <w:rPr>
+                <w:rFonts w:ascii="Arial" w:hAnsi="Arial" w:cs="Arial"/>
+                <w:sz w:val="20"/>
+              </w:rPr>
+              <w:t>[]</w:t>
+            </w:r>
+            <w:r>
+              <w:rPr>
+                <w:rFonts w:ascii="Arial" w:hAnsi="Arial" w:cs="Arial"/>
+                <w:sz w:val="20"/>
+              </w:rPr>
+              <w:t xml:space="preserve"> of String</w:t>
+            </w:r>
+            <w:r>
+              <w:rPr>
+                <w:rFonts w:ascii="Arial" w:hAnsi="Arial" w:cs="Arial"/>
+                <w:sz w:val="20"/>
+              </w:rPr>
+              <w:t xml:space="preserve">[] </w:t>
+            </w:r>
+            <w:proofErr w:type="spellStart"/>
+            <w:r>
+              <w:rPr>
+                <w:rFonts w:ascii="Arial" w:hAnsi="Arial" w:cs="Arial"/>
+                <w:sz w:val="20"/>
+              </w:rPr>
+              <w:t>markername</w:t>
+            </w:r>
+            <w:proofErr w:type="spellEnd"/>
+          </w:p>
+        </w:tc>
+        <w:tc>
+          <w:tcPr>
+            <w:tcW w:w="1260" w:type="dxa"/>
+          </w:tcPr>
+          <w:p>
+            <w:pPr>
+              <w:ind w:left="-108" w:right="-108"/>
+              <w:jc w:val="center"/>
+              <w:rPr>
+                <w:rFonts w:ascii="Arial" w:hAnsi="Arial" w:cs="Arial"/>
+                <w:sz w:val="20"/>
+              </w:rPr>
+            </w:pPr>
+            <w:r>
+              <w:rPr>
+                <w:rFonts w:ascii="Arial" w:hAnsi="Arial" w:cs="Arial"/>
+                <w:sz w:val="20"/>
+              </w:rPr>
+              <w:t>String</w:t>
+            </w:r>
+            <w:r>
+              <w:rPr>
+                <w:rFonts w:ascii="Arial" w:hAnsi="Arial" w:cs="Arial"/>
+                <w:sz w:val="20"/>
+              </w:rPr>
+              <w:t>[]</w:t>
+            </w:r>
+            <w:r>
+              <w:rPr>
+                <w:rFonts w:ascii="Arial" w:hAnsi="Arial" w:cs="Arial"/>
+                <w:sz w:val="20"/>
+              </w:rPr>
+              <w:t xml:space="preserve">: </w:t>
+            </w:r>
+            <w:proofErr w:type="spellStart"/>
+            <w:r>
+              <w:rPr>
+                <w:rFonts w:ascii="Arial" w:hAnsi="Arial" w:cs="Arial"/>
+                <w:sz w:val="20"/>
+              </w:rPr>
+              <w:t>markernames</w:t>
+            </w:r>
+            <w:proofErr w:type="spellEnd"/>
+          </w:p>
+        </w:tc>
+        <w:tc>
+          <w:tcPr>
+            <w:tcW w:w="1260" w:type="dxa"/>
+          </w:tcPr>
+          <w:p>
+            <w:pPr>
+              <w:ind w:left="-108" w:right="-108"/>
+              <w:jc w:val="center"/>
+              <w:rPr>
+                <w:rFonts w:ascii="Arial" w:hAnsi="Arial" w:cs="Arial"/>
+                <w:sz w:val="20"/>
+              </w:rPr>
+            </w:pPr>
+            <w:r>
+              <w:rPr>
+                <w:rFonts w:ascii="Arial" w:hAnsi="Arial" w:cs="Arial"/>
+                <w:sz w:val="20"/>
+              </w:rPr>
+              <w:t>byte[] of reduced precision data</w:t>
+            </w:r>
+          </w:p>
+        </w:tc>
+        <w:tc>
+          <w:tcPr>
+            <w:tcW w:w="1260" w:type="dxa"/>
+          </w:tcPr>
+          <w:p>
+            <w:pPr>
+              <w:ind w:left="-108" w:right="-108"/>
+              <w:jc w:val="center"/>
+              <w:rPr>
+                <w:rFonts w:ascii="Arial" w:hAnsi="Arial" w:cs="Arial"/>
+                <w:sz w:val="20"/>
+              </w:rPr>
+            </w:pPr>
+            <w:proofErr w:type="spellStart"/>
+            <w:r>
+              <w:rPr>
+                <w:rFonts w:ascii="Arial" w:hAnsi="Arial" w:cs="Arial"/>
+                <w:sz w:val="20"/>
+              </w:rPr>
+              <w:t>int</w:t>
+            </w:r>
+            <w:proofErr w:type="spellEnd"/>
+            <w:r>
+              <w:rPr>
+                <w:rFonts w:ascii="Arial" w:hAnsi="Arial" w:cs="Arial"/>
+                <w:sz w:val="20"/>
+              </w:rPr>
+              <w:t xml:space="preserve">: size of Out Of Range </w:t>
+            </w:r>
+            <w:proofErr w:type="spellStart"/>
+            <w:r>
+              <w:rPr>
+                <w:rFonts w:ascii="Arial" w:hAnsi="Arial" w:cs="Arial"/>
+                <w:sz w:val="20"/>
+              </w:rPr>
+              <w:t>Hashtable</w:t>
+            </w:r>
+            <w:proofErr w:type="spellEnd"/>
+          </w:p>
+        </w:tc>
+        <w:tc>
+          <w:tcPr>
+            <w:tcW w:w="1170" w:type="dxa"/>
+          </w:tcPr>
+          <w:p>
+            <w:pPr>
+              <w:ind w:left="-108" w:right="-108"/>
+              <w:jc w:val="center"/>
+              <w:rPr>
+                <w:rFonts w:ascii="Arial" w:hAnsi="Arial" w:cs="Arial"/>
+                <w:sz w:val="20"/>
+              </w:rPr>
+            </w:pPr>
+            <w:r>
+              <w:rPr>
+                <w:rFonts w:ascii="Arial" w:hAnsi="Arial" w:cs="Arial"/>
+                <w:sz w:val="20"/>
+              </w:rPr>
+              <w:t>byte</w:t>
+            </w:r>
+            <w:r>
+              <w:rPr>
+                <w:rFonts w:ascii="Arial" w:hAnsi="Arial" w:cs="Arial"/>
+                <w:sz w:val="20"/>
+              </w:rPr>
+              <w:t xml:space="preserve">[]: Out Of Range </w:t>
+            </w:r>
+            <w:proofErr w:type="spellStart"/>
+            <w:r>
+              <w:rPr>
+                <w:rFonts w:ascii="Arial" w:hAnsi="Arial" w:cs="Arial"/>
+                <w:sz w:val="20"/>
+              </w:rPr>
+              <w:t>Hashtable</w:t>
+            </w:r>
+            <w:proofErr w:type="spellEnd"/>
+          </w:p>
+        </w:tc>
+      </w:tr>
+    </w:tbl>
+    <w:tbl>
+      <w:tblPr>
+        <w:tblStyle w:val="TableGrid"/>
+        <w:tblpPr w:leftFromText="180" w:rightFromText="180" w:vertAnchor="text" w:horzAnchor="margin" w:tblpY="600"/>
         <w:tblW w:w="9799" w:type="dxa"/>
         <w:tblLayout w:type="fixed"/>
         <w:tblLook w:val="04A0" w:firstRow="1" w:lastRow="0" w:firstColumn="1" w:lastColumn="0" w:noHBand="0" w:noVBand="1"/>
@@ -1094,598 +1655,32 @@
     </w:tbl>
     <w:p>
       <w:pPr>
+        <w:spacing w:after="0"/>
         <w:rPr>
           <w:rFonts w:ascii="Arial" w:hAnsi="Arial" w:cs="Arial"/>
           <w:sz w:val="20"/>
         </w:rPr>
       </w:pPr>
-      <w:r>
+    </w:p>
+    <w:p>
+      <w:pPr>
+        <w:spacing w:after="0"/>
         <w:rPr>
           <w:rFonts w:ascii="Arial" w:hAnsi="Arial" w:cs="Arial"/>
           <w:sz w:val="20"/>
         </w:rPr>
-        <w:t>…</w:t>
+      </w:pPr>
+      <w:r>
+        <w:rPr>
+          <w:rFonts w:ascii="Arial" w:hAnsi="Arial" w:cs="Arial"/>
+          <w:sz w:val="20"/>
+        </w:rPr>
+        <w:t>Reduced Precision Data segment:</w:t>
       </w:r>
     </w:p>
     <w:p>
       <w:pPr>
-        <w:pStyle w:val="Heading2"/>
-      </w:pPr>
-      <w:r>
-        <w:t xml:space="preserve">Marker based </w:t>
-      </w:r>
-      <w:r>
-        <w:t>files (Transposed files or .</w:t>
-      </w:r>
-      <w:proofErr w:type="spellStart"/>
-      <w:r>
-        <w:t>m</w:t>
-      </w:r>
-      <w:r>
-        <w:t>d</w:t>
-      </w:r>
-      <w:r>
-        <w:t>RAF</w:t>
-      </w:r>
-      <w:proofErr w:type="spellEnd"/>
-      <w:r>
-        <w:t>)</w:t>
-      </w:r>
-      <w:r>
-        <w:t>:</w:t>
-      </w:r>
-    </w:p>
-    <w:tbl>
-      <w:tblPr>
-        <w:tblStyle w:val="TableGrid"/>
-        <w:tblW w:w="9738" w:type="dxa"/>
-        <w:tblLayout w:type="fixed"/>
-        <w:tblLook w:val="04A0" w:firstRow="1" w:lastRow="0" w:firstColumn="1" w:lastColumn="0" w:noHBand="0" w:noVBand="1"/>
-      </w:tblPr>
-      <w:tblGrid>
-        <w:gridCol w:w="828"/>
-        <w:gridCol w:w="900"/>
-        <w:gridCol w:w="900"/>
-        <w:gridCol w:w="900"/>
-        <w:gridCol w:w="1260"/>
-        <w:gridCol w:w="1260"/>
-        <w:gridCol w:w="1260"/>
-        <w:gridCol w:w="1260"/>
-        <w:gridCol w:w="1170"/>
-      </w:tblGrid>
-      <w:tr>
-        <w:tc>
-          <w:tcPr>
-            <w:tcW w:w="828" w:type="dxa"/>
-          </w:tcPr>
-          <w:p>
-            <w:pPr>
-              <w:ind w:left="-90" w:right="-108"/>
-              <w:jc w:val="center"/>
-              <w:rPr>
-                <w:rFonts w:ascii="Arial" w:hAnsi="Arial" w:cs="Arial"/>
-                <w:sz w:val="20"/>
-              </w:rPr>
-            </w:pPr>
-            <w:r>
-              <w:rPr>
-                <w:rFonts w:ascii="Arial" w:hAnsi="Arial" w:cs="Arial"/>
-                <w:sz w:val="20"/>
-              </w:rPr>
-              <w:t>0 ~ 3</w:t>
-            </w:r>
-          </w:p>
-        </w:tc>
-        <w:tc>
-          <w:tcPr>
-            <w:tcW w:w="900" w:type="dxa"/>
-          </w:tcPr>
-          <w:p>
-            <w:pPr>
-              <w:ind w:left="-108" w:right="-108"/>
-              <w:jc w:val="center"/>
-              <w:rPr>
-                <w:rFonts w:ascii="Arial" w:hAnsi="Arial" w:cs="Arial"/>
-                <w:sz w:val="20"/>
-              </w:rPr>
-            </w:pPr>
-            <w:r>
-              <w:rPr>
-                <w:rFonts w:ascii="Arial" w:hAnsi="Arial" w:cs="Arial"/>
-                <w:sz w:val="20"/>
-              </w:rPr>
-              <w:t>4 ~ 7</w:t>
-            </w:r>
-          </w:p>
-        </w:tc>
-        <w:tc>
-          <w:tcPr>
-            <w:tcW w:w="900" w:type="dxa"/>
-          </w:tcPr>
-          <w:p>
-            <w:pPr>
-              <w:ind w:left="-108" w:right="-108"/>
-              <w:jc w:val="center"/>
-              <w:rPr>
-                <w:rFonts w:ascii="Arial" w:hAnsi="Arial" w:cs="Arial"/>
-                <w:sz w:val="20"/>
-              </w:rPr>
-            </w:pPr>
-            <w:r>
-              <w:rPr>
-                <w:rFonts w:ascii="Arial" w:hAnsi="Arial" w:cs="Arial"/>
-                <w:sz w:val="20"/>
-              </w:rPr>
-              <w:t>8</w:t>
-            </w:r>
-          </w:p>
-        </w:tc>
-        <w:tc>
-          <w:tcPr>
-            <w:tcW w:w="900" w:type="dxa"/>
-          </w:tcPr>
-          <w:p>
-            <w:pPr>
-              <w:ind w:left="-108" w:right="-108"/>
-              <w:jc w:val="center"/>
-              <w:rPr>
-                <w:rFonts w:ascii="Arial" w:hAnsi="Arial" w:cs="Arial"/>
-                <w:sz w:val="20"/>
-              </w:rPr>
-            </w:pPr>
-            <w:r>
-              <w:rPr>
-                <w:rFonts w:ascii="Arial" w:hAnsi="Arial" w:cs="Arial"/>
-                <w:sz w:val="20"/>
-              </w:rPr>
-              <w:t>9 ~ 16</w:t>
-            </w:r>
-          </w:p>
-        </w:tc>
-        <w:tc>
-          <w:tcPr>
-            <w:tcW w:w="1260" w:type="dxa"/>
-          </w:tcPr>
-          <w:p>
-            <w:pPr>
-              <w:ind w:left="-108" w:right="-108"/>
-              <w:jc w:val="center"/>
-              <w:rPr>
-                <w:rFonts w:ascii="Arial" w:hAnsi="Arial" w:cs="Arial"/>
-                <w:sz w:val="20"/>
-              </w:rPr>
-            </w:pPr>
-            <w:r>
-              <w:rPr>
-                <w:rFonts w:ascii="Arial" w:hAnsi="Arial" w:cs="Arial"/>
-                <w:sz w:val="20"/>
-              </w:rPr>
-              <w:t>17 ~ 20</w:t>
-            </w:r>
-          </w:p>
-        </w:tc>
-        <w:tc>
-          <w:tcPr>
-            <w:tcW w:w="1260" w:type="dxa"/>
-          </w:tcPr>
-          <w:p>
-            <w:pPr>
-              <w:ind w:left="-108" w:right="-108"/>
-              <w:jc w:val="center"/>
-              <w:rPr>
-                <w:rFonts w:ascii="Arial" w:hAnsi="Arial" w:cs="Arial"/>
-                <w:sz w:val="20"/>
-              </w:rPr>
-            </w:pPr>
-            <w:r>
-              <w:rPr>
-                <w:rFonts w:ascii="Arial" w:hAnsi="Arial" w:cs="Arial"/>
-                <w:sz w:val="20"/>
-              </w:rPr>
-              <w:t>21 ~</w:t>
-            </w:r>
-          </w:p>
-        </w:tc>
-        <w:tc>
-          <w:tcPr>
-            <w:tcW w:w="1260" w:type="dxa"/>
-          </w:tcPr>
-          <w:p>
-            <w:pPr>
-              <w:ind w:left="-108" w:right="-108"/>
-              <w:jc w:val="center"/>
-              <w:rPr>
-                <w:rFonts w:ascii="Arial" w:hAnsi="Arial" w:cs="Arial"/>
-                <w:sz w:val="20"/>
-              </w:rPr>
-            </w:pPr>
-          </w:p>
-        </w:tc>
-        <w:tc>
-          <w:tcPr>
-            <w:tcW w:w="1260" w:type="dxa"/>
-          </w:tcPr>
-          <w:p>
-            <w:pPr>
-              <w:ind w:left="-108" w:right="-108"/>
-              <w:jc w:val="center"/>
-              <w:rPr>
-                <w:rFonts w:ascii="Arial" w:hAnsi="Arial" w:cs="Arial"/>
-                <w:sz w:val="20"/>
-              </w:rPr>
-            </w:pPr>
-          </w:p>
-        </w:tc>
-        <w:tc>
-          <w:tcPr>
-            <w:tcW w:w="1170" w:type="dxa"/>
-          </w:tcPr>
-          <w:p>
-            <w:pPr>
-              <w:ind w:left="-108" w:right="-108"/>
-              <w:jc w:val="center"/>
-              <w:rPr>
-                <w:rFonts w:ascii="Arial" w:hAnsi="Arial" w:cs="Arial"/>
-                <w:sz w:val="20"/>
-              </w:rPr>
-            </w:pPr>
-          </w:p>
-        </w:tc>
-      </w:tr>
-      <w:tr>
-        <w:tc>
-          <w:tcPr>
-            <w:tcW w:w="828" w:type="dxa"/>
-          </w:tcPr>
-          <w:p>
-            <w:pPr>
-              <w:ind w:left="-90" w:right="-108"/>
-              <w:jc w:val="center"/>
-              <w:rPr>
-                <w:rFonts w:ascii="Arial" w:hAnsi="Arial" w:cs="Arial"/>
-                <w:sz w:val="20"/>
-              </w:rPr>
-            </w:pPr>
-            <w:proofErr w:type="spellStart"/>
-            <w:r>
-              <w:rPr>
-                <w:rFonts w:ascii="Arial" w:hAnsi="Arial" w:cs="Arial"/>
-                <w:sz w:val="20"/>
-              </w:rPr>
-              <w:t>int</w:t>
-            </w:r>
-            <w:proofErr w:type="spellEnd"/>
-            <w:r>
-              <w:rPr>
-                <w:rFonts w:ascii="Arial" w:hAnsi="Arial" w:cs="Arial"/>
-                <w:sz w:val="20"/>
-              </w:rPr>
-              <w:t>: # of samples</w:t>
-            </w:r>
-          </w:p>
-        </w:tc>
-        <w:tc>
-          <w:tcPr>
-            <w:tcW w:w="900" w:type="dxa"/>
-          </w:tcPr>
-          <w:p>
-            <w:pPr>
-              <w:ind w:left="-108" w:right="-108"/>
-              <w:jc w:val="center"/>
-              <w:rPr>
-                <w:rFonts w:ascii="Arial" w:hAnsi="Arial" w:cs="Arial"/>
-                <w:sz w:val="20"/>
-              </w:rPr>
-            </w:pPr>
-            <w:proofErr w:type="spellStart"/>
-            <w:r>
-              <w:rPr>
-                <w:rFonts w:ascii="Arial" w:hAnsi="Arial" w:cs="Arial"/>
-                <w:sz w:val="20"/>
-              </w:rPr>
-              <w:t>int</w:t>
-            </w:r>
-            <w:proofErr w:type="spellEnd"/>
-            <w:r>
-              <w:rPr>
-                <w:rFonts w:ascii="Arial" w:hAnsi="Arial" w:cs="Arial"/>
-                <w:sz w:val="20"/>
-              </w:rPr>
-              <w:t>: # of markers</w:t>
-            </w:r>
-          </w:p>
-        </w:tc>
-        <w:tc>
-          <w:tcPr>
-            <w:tcW w:w="900" w:type="dxa"/>
-          </w:tcPr>
-          <w:p>
-            <w:pPr>
-              <w:ind w:left="-108" w:right="-108"/>
-              <w:jc w:val="center"/>
-              <w:rPr>
-                <w:rFonts w:ascii="Arial" w:hAnsi="Arial" w:cs="Arial"/>
-                <w:sz w:val="20"/>
-              </w:rPr>
-            </w:pPr>
-            <w:r>
-              <w:rPr>
-                <w:rFonts w:ascii="Arial" w:hAnsi="Arial" w:cs="Arial"/>
-                <w:sz w:val="20"/>
-              </w:rPr>
-              <w:t xml:space="preserve">byte: </w:t>
-            </w:r>
-            <w:proofErr w:type="spellStart"/>
-            <w:r>
-              <w:rPr>
-                <w:rFonts w:ascii="Arial" w:hAnsi="Arial" w:cs="Arial"/>
-                <w:sz w:val="20"/>
-              </w:rPr>
-              <w:t>nullStatus</w:t>
-            </w:r>
-            <w:proofErr w:type="spellEnd"/>
-          </w:p>
-        </w:tc>
-        <w:tc>
-          <w:tcPr>
-            <w:tcW w:w="900" w:type="dxa"/>
-          </w:tcPr>
-          <w:p>
-            <w:pPr>
-              <w:ind w:left="-108" w:right="-108"/>
-              <w:jc w:val="center"/>
-              <w:rPr>
-                <w:rFonts w:ascii="Arial" w:hAnsi="Arial" w:cs="Arial"/>
-                <w:sz w:val="20"/>
-              </w:rPr>
-            </w:pPr>
-            <w:r>
-              <w:rPr>
-                <w:rFonts w:ascii="Arial" w:hAnsi="Arial" w:cs="Arial"/>
-                <w:sz w:val="20"/>
-              </w:rPr>
-              <w:t>Long: sample fingerprint</w:t>
-            </w:r>
-          </w:p>
-        </w:tc>
-        <w:tc>
-          <w:tcPr>
-            <w:tcW w:w="1260" w:type="dxa"/>
-          </w:tcPr>
-          <w:p>
-            <w:pPr>
-              <w:ind w:left="-108" w:right="-108"/>
-              <w:jc w:val="center"/>
-              <w:rPr>
-                <w:rFonts w:ascii="Arial" w:hAnsi="Arial" w:cs="Arial"/>
-                <w:sz w:val="20"/>
-              </w:rPr>
-            </w:pPr>
-            <w:proofErr w:type="spellStart"/>
-            <w:r>
-              <w:rPr>
-                <w:rFonts w:ascii="Arial" w:hAnsi="Arial" w:cs="Arial"/>
-                <w:sz w:val="20"/>
-              </w:rPr>
-              <w:t>int</w:t>
-            </w:r>
-            <w:proofErr w:type="spellEnd"/>
-            <w:r>
-              <w:rPr>
-                <w:rFonts w:ascii="Arial" w:hAnsi="Arial" w:cs="Arial"/>
-                <w:sz w:val="20"/>
-              </w:rPr>
-              <w:t xml:space="preserve">: </w:t>
-            </w:r>
-            <w:r>
-              <w:rPr>
-                <w:rFonts w:ascii="Arial" w:hAnsi="Arial" w:cs="Arial"/>
-                <w:sz w:val="20"/>
-              </w:rPr>
-              <w:t>length</w:t>
-            </w:r>
-            <w:r>
-              <w:rPr>
-                <w:rFonts w:ascii="Arial" w:hAnsi="Arial" w:cs="Arial"/>
-                <w:sz w:val="20"/>
-              </w:rPr>
-              <w:t xml:space="preserve"> of </w:t>
-            </w:r>
-            <w:r>
-              <w:rPr>
-                <w:rFonts w:ascii="Arial" w:hAnsi="Arial" w:cs="Arial"/>
-                <w:sz w:val="20"/>
-              </w:rPr>
-              <w:t xml:space="preserve">the </w:t>
-            </w:r>
-            <w:r>
-              <w:rPr>
-                <w:rFonts w:ascii="Arial" w:hAnsi="Arial" w:cs="Arial"/>
-                <w:sz w:val="20"/>
-              </w:rPr>
-              <w:t>byte</w:t>
-            </w:r>
-            <w:r>
-              <w:rPr>
-                <w:rFonts w:ascii="Arial" w:hAnsi="Arial" w:cs="Arial"/>
-                <w:sz w:val="20"/>
-              </w:rPr>
-              <w:t>[]</w:t>
-            </w:r>
-            <w:r>
-              <w:rPr>
-                <w:rFonts w:ascii="Arial" w:hAnsi="Arial" w:cs="Arial"/>
-                <w:sz w:val="20"/>
-              </w:rPr>
-              <w:t xml:space="preserve"> of String</w:t>
-            </w:r>
-            <w:r>
-              <w:rPr>
-                <w:rFonts w:ascii="Arial" w:hAnsi="Arial" w:cs="Arial"/>
-                <w:sz w:val="20"/>
-              </w:rPr>
-              <w:t xml:space="preserve">[] </w:t>
-            </w:r>
-            <w:proofErr w:type="spellStart"/>
-            <w:r>
-              <w:rPr>
-                <w:rFonts w:ascii="Arial" w:hAnsi="Arial" w:cs="Arial"/>
-                <w:sz w:val="20"/>
-              </w:rPr>
-              <w:t>markername</w:t>
-            </w:r>
-            <w:proofErr w:type="spellEnd"/>
-          </w:p>
-        </w:tc>
-        <w:tc>
-          <w:tcPr>
-            <w:tcW w:w="1260" w:type="dxa"/>
-          </w:tcPr>
-          <w:p>
-            <w:pPr>
-              <w:ind w:left="-108" w:right="-108"/>
-              <w:jc w:val="center"/>
-              <w:rPr>
-                <w:rFonts w:ascii="Arial" w:hAnsi="Arial" w:cs="Arial"/>
-                <w:sz w:val="20"/>
-              </w:rPr>
-            </w:pPr>
-            <w:r>
-              <w:rPr>
-                <w:rFonts w:ascii="Arial" w:hAnsi="Arial" w:cs="Arial"/>
-                <w:sz w:val="20"/>
-              </w:rPr>
-              <w:t>String</w:t>
-            </w:r>
-            <w:r>
-              <w:rPr>
-                <w:rFonts w:ascii="Arial" w:hAnsi="Arial" w:cs="Arial"/>
-                <w:sz w:val="20"/>
-              </w:rPr>
-              <w:t>[]</w:t>
-            </w:r>
-            <w:r>
-              <w:rPr>
-                <w:rFonts w:ascii="Arial" w:hAnsi="Arial" w:cs="Arial"/>
-                <w:sz w:val="20"/>
-              </w:rPr>
-              <w:t xml:space="preserve">: </w:t>
-            </w:r>
-            <w:proofErr w:type="spellStart"/>
-            <w:r>
-              <w:rPr>
-                <w:rFonts w:ascii="Arial" w:hAnsi="Arial" w:cs="Arial"/>
-                <w:sz w:val="20"/>
-              </w:rPr>
-              <w:t>markernames</w:t>
-            </w:r>
-            <w:proofErr w:type="spellEnd"/>
-          </w:p>
-        </w:tc>
-        <w:tc>
-          <w:tcPr>
-            <w:tcW w:w="1260" w:type="dxa"/>
-          </w:tcPr>
-          <w:p>
-            <w:pPr>
-              <w:ind w:left="-108" w:right="-108"/>
-              <w:jc w:val="center"/>
-              <w:rPr>
-                <w:rFonts w:ascii="Arial" w:hAnsi="Arial" w:cs="Arial"/>
-                <w:sz w:val="20"/>
-              </w:rPr>
-            </w:pPr>
-            <w:r>
-              <w:rPr>
-                <w:rFonts w:ascii="Arial" w:hAnsi="Arial" w:cs="Arial"/>
-                <w:sz w:val="20"/>
-              </w:rPr>
-              <w:t>byte[] of reduced precision data</w:t>
-            </w:r>
-          </w:p>
-        </w:tc>
-        <w:tc>
-          <w:tcPr>
-            <w:tcW w:w="1260" w:type="dxa"/>
-          </w:tcPr>
-          <w:p>
-            <w:pPr>
-              <w:ind w:left="-108" w:right="-108"/>
-              <w:jc w:val="center"/>
-              <w:rPr>
-                <w:rFonts w:ascii="Arial" w:hAnsi="Arial" w:cs="Arial"/>
-                <w:sz w:val="20"/>
-              </w:rPr>
-            </w:pPr>
-            <w:proofErr w:type="spellStart"/>
-            <w:r>
-              <w:rPr>
-                <w:rFonts w:ascii="Arial" w:hAnsi="Arial" w:cs="Arial"/>
-                <w:sz w:val="20"/>
-              </w:rPr>
-              <w:t>int</w:t>
-            </w:r>
-            <w:proofErr w:type="spellEnd"/>
-            <w:r>
-              <w:rPr>
-                <w:rFonts w:ascii="Arial" w:hAnsi="Arial" w:cs="Arial"/>
-                <w:sz w:val="20"/>
-              </w:rPr>
-              <w:t xml:space="preserve">: size of Out Of Range </w:t>
-            </w:r>
-            <w:proofErr w:type="spellStart"/>
-            <w:r>
-              <w:rPr>
-                <w:rFonts w:ascii="Arial" w:hAnsi="Arial" w:cs="Arial"/>
-                <w:sz w:val="20"/>
-              </w:rPr>
-              <w:t>Hashtable</w:t>
-            </w:r>
-            <w:proofErr w:type="spellEnd"/>
-          </w:p>
-        </w:tc>
-        <w:tc>
-          <w:tcPr>
-            <w:tcW w:w="1170" w:type="dxa"/>
-          </w:tcPr>
-          <w:p>
-            <w:pPr>
-              <w:ind w:left="-108" w:right="-108"/>
-              <w:jc w:val="center"/>
-              <w:rPr>
-                <w:rFonts w:ascii="Arial" w:hAnsi="Arial" w:cs="Arial"/>
-                <w:sz w:val="20"/>
-              </w:rPr>
-            </w:pPr>
-            <w:r>
-              <w:rPr>
-                <w:rFonts w:ascii="Arial" w:hAnsi="Arial" w:cs="Arial"/>
-                <w:sz w:val="20"/>
-              </w:rPr>
-              <w:t>byte</w:t>
-            </w:r>
-            <w:r>
-              <w:rPr>
-                <w:rFonts w:ascii="Arial" w:hAnsi="Arial" w:cs="Arial"/>
-                <w:sz w:val="20"/>
-              </w:rPr>
-              <w:t xml:space="preserve">[]: Out Of Range </w:t>
-            </w:r>
-            <w:proofErr w:type="spellStart"/>
-            <w:r>
-              <w:rPr>
-                <w:rFonts w:ascii="Arial" w:hAnsi="Arial" w:cs="Arial"/>
-                <w:sz w:val="20"/>
-              </w:rPr>
-              <w:t>Hashtable</w:t>
-            </w:r>
-            <w:proofErr w:type="spellEnd"/>
-          </w:p>
-        </w:tc>
-      </w:tr>
-    </w:tbl>
-    <w:p>
-      <w:pPr>
+        <w:spacing w:after="0"/>
         <w:rPr>
           <w:rFonts w:ascii="Arial" w:hAnsi="Arial" w:cs="Arial"/>
           <w:sz w:val="20"/>
@@ -2223,7 +2218,6 @@
       <w:proofErr w:type="spellStart"/>
       <w:proofErr w:type="gramStart"/>
       <w:r>
-        <w:lastRenderedPageBreak/>
         <w:t>nullStatus</w:t>
       </w:r>
       <w:proofErr w:type="spellEnd"/>
@@ -2461,14 +2455,7 @@
                 <w:rFonts w:ascii="Arial" w:hAnsi="Arial" w:cs="Arial"/>
                 <w:sz w:val="20"/>
               </w:rPr>
-              <w:t>Forward Type</w:t>
-            </w:r>
-            <w:r>
-              <w:rPr>
-                <w:rFonts w:ascii="Arial" w:hAnsi="Arial" w:cs="Arial"/>
-                <w:sz w:val="20"/>
-              </w:rPr>
-              <w:t xml:space="preserve"> </w:t>
+              <w:t xml:space="preserve">Forward Type </w:t>
             </w:r>
           </w:p>
         </w:tc>
@@ -2607,8 +2594,6 @@
           <w:sz w:val="20"/>
         </w:rPr>
       </w:pPr>
-      <w:bookmarkStart w:id="0" w:name="_GoBack"/>
-      <w:bookmarkEnd w:id="0"/>
     </w:p>
     <w:p>
       <w:pPr>
@@ -3607,7 +3592,6 @@
         <w:pStyle w:val="Heading2"/>
       </w:pPr>
       <w:r>
-        <w:lastRenderedPageBreak/>
         <w:t>Reduced Precision format (current version):</w:t>
       </w:r>
     </w:p>
@@ -4791,7 +4775,6 @@
         <w:pStyle w:val="Heading2"/>
       </w:pPr>
       <w:r>
-        <w:lastRenderedPageBreak/>
         <w:t>TransposeData</w:t>
       </w:r>
       <w:r>
@@ -8023,7 +8006,6 @@
         <w:pStyle w:val="Heading1"/>
       </w:pPr>
       <w:r>
-        <w:lastRenderedPageBreak/>
         <w:t>Backup System of Annotations and Cluster Filters</w:t>
       </w:r>
     </w:p>
@@ -8538,7 +8520,6 @@
         <w:pStyle w:val="Heading1"/>
       </w:pPr>
       <w:r>
-        <w:lastRenderedPageBreak/>
         <w:t>Appendix</w:t>
       </w:r>
     </w:p>
@@ -9698,7 +9679,6 @@
                 <w:rFonts w:ascii="Arial" w:hAnsi="Arial" w:cs="Arial"/>
                 <w:sz w:val="20"/>
               </w:rPr>
-              <w:lastRenderedPageBreak/>
               <w:t>int</w:t>
             </w:r>
             <w:proofErr w:type="spellEnd"/>
@@ -11236,10 +11216,7 @@
       </w:r>
       <w:r>
         <w:br/>
-        <w:t>(</w:t>
-      </w:r>
-      <w:r>
-        <w:t>.</w:t>
+        <w:t>(.</w:t>
       </w:r>
       <w:proofErr w:type="spellStart"/>
       <w:r>
@@ -11247,10 +11224,7 @@
       </w:r>
       <w:proofErr w:type="spellEnd"/>
       <w:r>
-        <w:t xml:space="preserve"> or “</w:t>
-      </w:r>
-      <w:r>
-        <w:t>Transposed file or .</w:t>
+        <w:t xml:space="preserve"> or “Transposed file or .</w:t>
       </w:r>
       <w:proofErr w:type="spellStart"/>
       <w:r>
@@ -11258,10 +11232,7 @@
       </w:r>
       <w:proofErr w:type="spellEnd"/>
       <w:r>
-        <w:t>”</w:t>
-      </w:r>
-      <w:r>
-        <w:t>):</w:t>
+        <w:t>”):</w:t>
       </w:r>
     </w:p>
     <w:tbl>
@@ -12058,7 +12029,6 @@
       <w:spacing w:after="0" w:line="240" w:lineRule="auto"/>
     </w:pPr>
     <w:tblPr>
-      <w:tblInd w:w="0" w:type="dxa"/>
       <w:tblBorders>
         <w:top w:val="single" w:sz="4" w:space="0" w:color="auto"/>
         <w:left w:val="single" w:sz="4" w:space="0" w:color="auto"/>
@@ -12067,12 +12037,6 @@
         <w:insideH w:val="single" w:sz="4" w:space="0" w:color="auto"/>
         <w:insideV w:val="single" w:sz="4" w:space="0" w:color="auto"/>
       </w:tblBorders>
-      <w:tblCellMar>
-        <w:top w:w="0" w:type="dxa"/>
-        <w:left w:w="108" w:type="dxa"/>
-        <w:bottom w:w="0" w:type="dxa"/>
-        <w:right w:w="108" w:type="dxa"/>
-      </w:tblCellMar>
     </w:tblPr>
   </w:style>
   <w:style w:type="character" w:customStyle="1" w:styleId="Heading2Char">
@@ -12452,7 +12416,6 @@
       <w:spacing w:after="0" w:line="240" w:lineRule="auto"/>
     </w:pPr>
     <w:tblPr>
-      <w:tblInd w:w="0" w:type="dxa"/>
       <w:tblBorders>
         <w:top w:val="single" w:sz="4" w:space="0" w:color="auto"/>
         <w:left w:val="single" w:sz="4" w:space="0" w:color="auto"/>
@@ -12461,12 +12424,6 @@
         <w:insideH w:val="single" w:sz="4" w:space="0" w:color="auto"/>
         <w:insideV w:val="single" w:sz="4" w:space="0" w:color="auto"/>
       </w:tblBorders>
-      <w:tblCellMar>
-        <w:top w:w="0" w:type="dxa"/>
-        <w:left w:w="108" w:type="dxa"/>
-        <w:bottom w:w="0" w:type="dxa"/>
-        <w:right w:w="108" w:type="dxa"/>
-      </w:tblCellMar>
     </w:tblPr>
   </w:style>
   <w:style w:type="character" w:customStyle="1" w:styleId="Heading2Char">

</xml_diff>